<commit_message>
paar verbeterpunten in FO
</commit_message>
<xml_diff>
--- a/docs/Functioneel Ontwerp.docx
+++ b/docs/Functioneel Ontwerp.docx
@@ -116,7 +116,15 @@
                 <w:color w:val="0070C0"/>
                 <w:lang w:val="nl-NL"/>
               </w:rPr>
-              <w:t>Versie: 1.0</w:t>
+              <w:t>Versie: 1.</w:t>
+            </w:r>
+            <w:r>
+              <w:rPr>
+                <w:rFonts w:ascii="Calibri" w:hAnsi="Calibri" w:cs="Calibri"/>
+                <w:color w:val="0070C0"/>
+                <w:lang w:val="nl-NL"/>
+              </w:rPr>
+              <w:t>1</w:t>
             </w:r>
           </w:p>
         </w:tc>
@@ -1243,23 +1251,7 @@
           <w:rFonts w:ascii="Calibri" w:hAnsi="Calibri" w:cs="Calibri"/>
           <w:lang w:val="nl-NL"/>
         </w:rPr>
-        <w:t xml:space="preserve">Hij </w:t>
-      </w:r>
-      <w:proofErr w:type="gramStart"/>
-      <w:r>
-        <w:rPr>
-          <w:rFonts w:ascii="Calibri" w:hAnsi="Calibri" w:cs="Calibri"/>
-          <w:lang w:val="nl-NL"/>
-        </w:rPr>
-        <w:t>wilt</w:t>
-      </w:r>
-      <w:proofErr w:type="gramEnd"/>
-      <w:r>
-        <w:rPr>
-          <w:rFonts w:ascii="Calibri" w:hAnsi="Calibri" w:cs="Calibri"/>
-          <w:lang w:val="nl-NL"/>
-        </w:rPr>
-        <w:t xml:space="preserve"> graag een applicatie waarin hij met de opgegeven ingrediënten een lijst krijgt van cocktails die hij kan maken en een algemeen overzicht van alle cocktails. </w:t>
+        <w:t xml:space="preserve">Hij wil graag een applicatie waarin hij met de opgegeven ingrediënten een lijst krijgt van cocktails die hij kan maken en een algemeen overzicht van alle cocktails. </w:t>
       </w:r>
     </w:p>
     <w:p>
@@ -1275,23 +1267,7 @@
           <w:rFonts w:ascii="Calibri" w:hAnsi="Calibri" w:cs="Calibri"/>
           <w:lang w:val="nl-NL"/>
         </w:rPr>
-        <w:t xml:space="preserve">Ook wil hij graag kunnen zoeken op naam van een cocktail, omdat hij vaak de ingrediënten vergeet van de cocktails. Uiteraard </w:t>
-      </w:r>
-      <w:proofErr w:type="gramStart"/>
-      <w:r>
-        <w:rPr>
-          <w:rFonts w:ascii="Calibri" w:hAnsi="Calibri" w:cs="Calibri"/>
-          <w:lang w:val="nl-NL"/>
-        </w:rPr>
-        <w:t>wilt</w:t>
-      </w:r>
-      <w:proofErr w:type="gramEnd"/>
-      <w:r>
-        <w:rPr>
-          <w:rFonts w:ascii="Calibri" w:hAnsi="Calibri" w:cs="Calibri"/>
-          <w:lang w:val="nl-NL"/>
-        </w:rPr>
-        <w:t xml:space="preserve"> hij bij de cocktails en de overzichten graag een afbeelding zien van de cocktail. </w:t>
+        <w:t xml:space="preserve">Ook wil hij graag kunnen zoeken op naam van een cocktail, omdat hij vaak de ingrediënten vergeet van de cocktails. Uiteraard wil hij bij de cocktails en de overzichten graag een afbeelding zien van de cocktail. </w:t>
       </w:r>
     </w:p>
     <w:p>
@@ -1316,30 +1292,7 @@
           <w:rFonts w:ascii="Calibri" w:hAnsi="Calibri" w:cs="Calibri"/>
           <w:lang w:val="nl-NL"/>
         </w:rPr>
-        <w:t xml:space="preserve">Op de hoofdpagina van de website </w:t>
-      </w:r>
-      <w:proofErr w:type="gramStart"/>
-      <w:r>
-        <w:rPr>
-          <w:rFonts w:ascii="Calibri" w:hAnsi="Calibri" w:cs="Calibri"/>
-          <w:lang w:val="nl-NL"/>
-        </w:rPr>
-        <w:t>wil</w:t>
-      </w:r>
-      <w:r>
-        <w:rPr>
-          <w:rFonts w:ascii="Calibri" w:hAnsi="Calibri" w:cs="Calibri"/>
-          <w:lang w:val="nl-NL"/>
-        </w:rPr>
-        <w:t>t</w:t>
-      </w:r>
-      <w:proofErr w:type="gramEnd"/>
-      <w:r>
-        <w:rPr>
-          <w:rFonts w:ascii="Calibri" w:hAnsi="Calibri" w:cs="Calibri"/>
-          <w:lang w:val="nl-NL"/>
-        </w:rPr>
-        <w:t xml:space="preserve"> hij een 8 “</w:t>
+        <w:t xml:space="preserve">Op de hoofdpagina van de website wil hij een 8 </w:t>
       </w:r>
       <w:proofErr w:type="spellStart"/>
       <w:r>
@@ -1355,7 +1308,7 @@
           <w:rFonts w:ascii="Calibri" w:hAnsi="Calibri" w:cs="Calibri"/>
           <w:lang w:val="nl-NL"/>
         </w:rPr>
-        <w:t xml:space="preserve">” cocktails zien en 8 random cocktails met daarboven een prominente zoekbalk. </w:t>
+        <w:t xml:space="preserve"> cocktails zien en 8 random cocktails met daarboven een prominente zoekbalk. </w:t>
       </w:r>
     </w:p>
     <w:p>
@@ -4049,9 +4002,9 @@
           <w:lang w:val="nl-NL"/>
         </w:rPr>
         <w:drawing>
-          <wp:inline distT="0" distB="0" distL="0" distR="0" wp14:anchorId="668401D1" wp14:editId="741EA4DC">
-            <wp:extent cx="2927985" cy="2780039"/>
-            <wp:effectExtent l="0" t="0" r="5715" b="1270"/>
+          <wp:inline distT="0" distB="0" distL="0" distR="0" wp14:anchorId="668401D1" wp14:editId="0A581377">
+            <wp:extent cx="2927975" cy="2780030"/>
+            <wp:effectExtent l="0" t="0" r="6350" b="1270"/>
             <wp:docPr id="6" name="Afbeelding 6"/>
             <wp:cNvGraphicFramePr>
               <a:graphicFrameLocks xmlns:a="http://schemas.openxmlformats.org/drawingml/2006/main" noChangeAspect="1"/>
@@ -4078,7 +4031,7 @@
                   <pic:spPr>
                     <a:xfrm>
                       <a:off x="0" y="0"/>
-                      <a:ext cx="2989458" cy="2838406"/>
+                      <a:ext cx="3007503" cy="2855540"/>
                     </a:xfrm>
                     <a:prstGeom prst="rect">
                       <a:avLst/>
@@ -6598,6 +6551,7 @@
     <w:rsid w:val="0004022B"/>
     <w:rsid w:val="000518AB"/>
     <w:rsid w:val="00151340"/>
+    <w:rsid w:val="001B2C1F"/>
     <w:rsid w:val="00297984"/>
     <w:rsid w:val="002C3BBA"/>
     <w:rsid w:val="00312DE6"/>

</xml_diff>

<commit_message>
technisch ontwerp af, en verbeterd
</commit_message>
<xml_diff>
--- a/docs/Functioneel Ontwerp.docx
+++ b/docs/Functioneel Ontwerp.docx
@@ -124,7 +124,7 @@
                 <w:color w:val="0070C0"/>
                 <w:lang w:val="nl-NL"/>
               </w:rPr>
-              <w:t>1</w:t>
+              <w:t>2</w:t>
             </w:r>
           </w:p>
         </w:tc>
@@ -1292,23 +1292,7 @@
           <w:rFonts w:ascii="Calibri" w:hAnsi="Calibri" w:cs="Calibri"/>
           <w:lang w:val="nl-NL"/>
         </w:rPr>
-        <w:t xml:space="preserve">Op de hoofdpagina van de website wil hij een 8 </w:t>
-      </w:r>
-      <w:proofErr w:type="spellStart"/>
-      <w:r>
-        <w:rPr>
-          <w:rFonts w:ascii="Calibri" w:hAnsi="Calibri" w:cs="Calibri"/>
-          <w:lang w:val="nl-NL"/>
-        </w:rPr>
-        <w:t>featured</w:t>
-      </w:r>
-      <w:proofErr w:type="spellEnd"/>
-      <w:r>
-        <w:rPr>
-          <w:rFonts w:ascii="Calibri" w:hAnsi="Calibri" w:cs="Calibri"/>
-          <w:lang w:val="nl-NL"/>
-        </w:rPr>
-        <w:t xml:space="preserve"> cocktails zien en 8 random cocktails met daarboven een prominente zoekbalk. </w:t>
+        <w:t xml:space="preserve">Op de hoofdpagina van de website wil hij een 8 featured cocktails zien en 8 random cocktails met daarboven een prominente zoekbalk. </w:t>
       </w:r>
     </w:p>
     <w:p>
@@ -1352,71 +1336,7 @@
           <w:rFonts w:ascii="Calibri" w:hAnsi="Calibri" w:cs="Calibri"/>
           <w:lang w:val="nl-NL"/>
         </w:rPr>
-        <w:t xml:space="preserve">. De klant wilt overigens ook graag wisselen tussen </w:t>
-      </w:r>
-      <w:proofErr w:type="gramStart"/>
-      <w:r>
-        <w:rPr>
-          <w:rFonts w:ascii="Calibri" w:hAnsi="Calibri" w:cs="Calibri"/>
-          <w:lang w:val="nl-NL"/>
-        </w:rPr>
-        <w:t>ML /</w:t>
-      </w:r>
-      <w:proofErr w:type="gramEnd"/>
-      <w:r>
-        <w:rPr>
-          <w:rFonts w:ascii="Calibri" w:hAnsi="Calibri" w:cs="Calibri"/>
-          <w:lang w:val="nl-NL"/>
-        </w:rPr>
-        <w:t xml:space="preserve"> OZ (</w:t>
-      </w:r>
-      <w:proofErr w:type="spellStart"/>
-      <w:r>
-        <w:rPr>
-          <w:rFonts w:ascii="Calibri" w:hAnsi="Calibri" w:cs="Calibri"/>
-          <w:lang w:val="nl-NL"/>
-        </w:rPr>
-        <w:t>metric</w:t>
-      </w:r>
-      <w:proofErr w:type="spellEnd"/>
-      <w:r>
-        <w:rPr>
-          <w:rFonts w:ascii="Calibri" w:hAnsi="Calibri" w:cs="Calibri"/>
-          <w:lang w:val="nl-NL"/>
-        </w:rPr>
-        <w:t xml:space="preserve"> </w:t>
-      </w:r>
-      <w:proofErr w:type="spellStart"/>
-      <w:r>
-        <w:rPr>
-          <w:rFonts w:ascii="Calibri" w:hAnsi="Calibri" w:cs="Calibri"/>
-          <w:lang w:val="nl-NL"/>
-        </w:rPr>
-        <w:t>vs</w:t>
-      </w:r>
-      <w:proofErr w:type="spellEnd"/>
-      <w:r>
-        <w:rPr>
-          <w:rFonts w:ascii="Calibri" w:hAnsi="Calibri" w:cs="Calibri"/>
-          <w:lang w:val="nl-NL"/>
-        </w:rPr>
-        <w:t xml:space="preserve"> </w:t>
-      </w:r>
-      <w:proofErr w:type="spellStart"/>
-      <w:r>
-        <w:rPr>
-          <w:rFonts w:ascii="Calibri" w:hAnsi="Calibri" w:cs="Calibri"/>
-          <w:lang w:val="nl-NL"/>
-        </w:rPr>
-        <w:t>imperial</w:t>
-      </w:r>
-      <w:proofErr w:type="spellEnd"/>
-      <w:r>
-        <w:rPr>
-          <w:rFonts w:ascii="Calibri" w:hAnsi="Calibri" w:cs="Calibri"/>
-          <w:lang w:val="nl-NL"/>
-        </w:rPr>
-        <w:t>)</w:t>
+        <w:t>. De klant wilt overigens ook graag wisselen tussen ML / OZ (metric vs imperial)</w:t>
       </w:r>
     </w:p>
     <w:p>
@@ -1704,14 +1624,7 @@
                 <w:rFonts w:ascii="Calibri" w:hAnsi="Calibri" w:cs="Calibri"/>
                 <w:lang w:val="nl-NL"/>
               </w:rPr>
-              <w:t>D</w:t>
-            </w:r>
-            <w:r>
-              <w:rPr>
-                <w:rFonts w:ascii="Calibri" w:hAnsi="Calibri" w:cs="Calibri"/>
-                <w:lang w:val="nl-NL"/>
-              </w:rPr>
-              <w:t>eveloper, stagiair</w:t>
+              <w:t>Planning van werkzaamheden</w:t>
             </w:r>
           </w:p>
         </w:tc>
@@ -1753,6 +1666,8 @@
               <w:spacing w:line="259" w:lineRule="auto"/>
               <w:rPr>
                 <w:rFonts w:ascii="Calibri" w:hAnsi="Calibri" w:cs="Calibri"/>
+                <w:b w:val="0"/>
+                <w:bCs w:val="0"/>
                 <w:lang w:val="nl-NL"/>
               </w:rPr>
             </w:pPr>
@@ -1763,7 +1678,7 @@
                 <w:bCs w:val="0"/>
                 <w:lang w:val="nl-NL"/>
               </w:rPr>
-              <w:t>Patrick van Kouteren</w:t>
+              <w:t>Robin van der Snoek</w:t>
             </w:r>
           </w:p>
         </w:tc>
@@ -1785,7 +1700,7 @@
                 <w:rFonts w:ascii="Calibri" w:hAnsi="Calibri" w:cs="Calibri"/>
                 <w:lang w:val="nl-NL"/>
               </w:rPr>
-              <w:t>Opdrachtgever, praktijkbegeleider</w:t>
+              <w:t>Ontwerp</w:t>
             </w:r>
           </w:p>
         </w:tc>
@@ -1797,6 +1712,223 @@
           <w:p>
             <w:pPr>
               <w:cnfStyle w:val="000000000000" w:firstRow="0" w:lastRow="0" w:firstColumn="0" w:lastColumn="0" w:oddVBand="0" w:evenVBand="0" w:oddHBand="0" w:evenHBand="0" w:firstRowFirstColumn="0" w:firstRowLastColumn="0" w:lastRowFirstColumn="0" w:lastRowLastColumn="0"/>
+              <w:rPr>
+                <w:rFonts w:ascii="Calibri" w:hAnsi="Calibri" w:cs="Calibri"/>
+                <w:lang w:val="nl-NL"/>
+              </w:rPr>
+            </w:pPr>
+            <w:r>
+              <w:rPr>
+                <w:rFonts w:ascii="Calibri" w:hAnsi="Calibri" w:cs="Calibri"/>
+                <w:lang w:val="nl-NL"/>
+              </w:rPr>
+              <w:t>Robinvandersnoek3@gmail.com</w:t>
+            </w:r>
+          </w:p>
+        </w:tc>
+      </w:tr>
+      <w:tr>
+        <w:trPr>
+          <w:cnfStyle w:val="000000100000" w:firstRow="0" w:lastRow="0" w:firstColumn="0" w:lastColumn="0" w:oddVBand="0" w:evenVBand="0" w:oddHBand="1" w:evenHBand="0" w:firstRowFirstColumn="0" w:firstRowLastColumn="0" w:lastRowFirstColumn="0" w:lastRowLastColumn="0"/>
+          <w:trHeight w:val="281"/>
+        </w:trPr>
+        <w:tc>
+          <w:tcPr>
+            <w:cnfStyle w:val="001000000000" w:firstRow="0" w:lastRow="0" w:firstColumn="1" w:lastColumn="0" w:oddVBand="0" w:evenVBand="0" w:oddHBand="0" w:evenHBand="0" w:firstRowFirstColumn="0" w:firstRowLastColumn="0" w:lastRowFirstColumn="0" w:lastRowLastColumn="0"/>
+            <w:tcW w:w="1208" w:type="pct"/>
+          </w:tcPr>
+          <w:p>
+            <w:pPr>
+              <w:rPr>
+                <w:rFonts w:ascii="Calibri" w:hAnsi="Calibri" w:cs="Calibri"/>
+                <w:b w:val="0"/>
+                <w:lang w:val="nl-NL"/>
+              </w:rPr>
+            </w:pPr>
+            <w:r>
+              <w:rPr>
+                <w:rFonts w:ascii="Calibri" w:hAnsi="Calibri" w:cs="Calibri"/>
+                <w:b w:val="0"/>
+                <w:lang w:val="nl-NL"/>
+              </w:rPr>
+              <w:t>Robin van der Snoek</w:t>
+            </w:r>
+          </w:p>
+        </w:tc>
+        <w:tc>
+          <w:tcPr>
+            <w:tcW w:w="1978" w:type="pct"/>
+          </w:tcPr>
+          <w:p>
+            <w:pPr>
+              <w:cnfStyle w:val="000000100000" w:firstRow="0" w:lastRow="0" w:firstColumn="0" w:lastColumn="0" w:oddVBand="0" w:evenVBand="0" w:oddHBand="1" w:evenHBand="0" w:firstRowFirstColumn="0" w:firstRowLastColumn="0" w:lastRowFirstColumn="0" w:lastRowLastColumn="0"/>
+              <w:rPr>
+                <w:rFonts w:ascii="Calibri" w:hAnsi="Calibri" w:cs="Calibri"/>
+                <w:lang w:val="nl-NL"/>
+              </w:rPr>
+            </w:pPr>
+            <w:r>
+              <w:rPr>
+                <w:rFonts w:ascii="Calibri" w:hAnsi="Calibri" w:cs="Calibri"/>
+                <w:lang w:val="nl-NL"/>
+              </w:rPr>
+              <w:t>Realiseren</w:t>
+            </w:r>
+          </w:p>
+        </w:tc>
+        <w:tc>
+          <w:tcPr>
+            <w:tcW w:w="1814" w:type="pct"/>
+          </w:tcPr>
+          <w:p>
+            <w:pPr>
+              <w:spacing w:line="259" w:lineRule="auto"/>
+              <w:cnfStyle w:val="000000100000" w:firstRow="0" w:lastRow="0" w:firstColumn="0" w:lastColumn="0" w:oddVBand="0" w:evenVBand="0" w:oddHBand="1" w:evenHBand="0" w:firstRowFirstColumn="0" w:firstRowLastColumn="0" w:lastRowFirstColumn="0" w:lastRowLastColumn="0"/>
+              <w:rPr>
+                <w:rFonts w:ascii="Calibri" w:hAnsi="Calibri" w:cs="Calibri"/>
+                <w:lang w:val="nl-NL"/>
+              </w:rPr>
+            </w:pPr>
+            <w:r>
+              <w:rPr>
+                <w:rFonts w:ascii="Calibri" w:hAnsi="Calibri" w:cs="Calibri"/>
+                <w:lang w:val="nl-NL"/>
+              </w:rPr>
+              <w:t>Robinvandersnoek3@gmail.com</w:t>
+            </w:r>
+          </w:p>
+        </w:tc>
+      </w:tr>
+      <w:tr>
+        <w:trPr>
+          <w:trHeight w:val="281"/>
+        </w:trPr>
+        <w:tc>
+          <w:tcPr>
+            <w:cnfStyle w:val="001000000000" w:firstRow="0" w:lastRow="0" w:firstColumn="1" w:lastColumn="0" w:oddVBand="0" w:evenVBand="0" w:oddHBand="0" w:evenHBand="0" w:firstRowFirstColumn="0" w:firstRowLastColumn="0" w:lastRowFirstColumn="0" w:lastRowLastColumn="0"/>
+            <w:tcW w:w="1208" w:type="pct"/>
+            <w:shd w:val="clear" w:color="auto" w:fill="BDD6EE" w:themeFill="accent1" w:themeFillTint="66"/>
+          </w:tcPr>
+          <w:p>
+            <w:pPr>
+              <w:spacing w:line="259" w:lineRule="auto"/>
+              <w:rPr>
+                <w:rFonts w:ascii="Calibri" w:hAnsi="Calibri" w:cs="Calibri"/>
+                <w:lang w:val="nl-NL"/>
+              </w:rPr>
+            </w:pPr>
+            <w:r>
+              <w:rPr>
+                <w:rFonts w:ascii="Calibri" w:hAnsi="Calibri" w:cs="Calibri"/>
+                <w:b w:val="0"/>
+                <w:lang w:val="nl-NL"/>
+              </w:rPr>
+              <w:t>Robin van der Snoek</w:t>
+            </w:r>
+          </w:p>
+        </w:tc>
+        <w:tc>
+          <w:tcPr>
+            <w:tcW w:w="1978" w:type="pct"/>
+            <w:shd w:val="clear" w:color="auto" w:fill="BDD6EE" w:themeFill="accent1" w:themeFillTint="66"/>
+          </w:tcPr>
+          <w:p>
+            <w:pPr>
+              <w:cnfStyle w:val="000000000000" w:firstRow="0" w:lastRow="0" w:firstColumn="0" w:lastColumn="0" w:oddVBand="0" w:evenVBand="0" w:oddHBand="0" w:evenHBand="0" w:firstRowFirstColumn="0" w:firstRowLastColumn="0" w:lastRowFirstColumn="0" w:lastRowLastColumn="0"/>
+              <w:rPr>
+                <w:rFonts w:ascii="Calibri" w:hAnsi="Calibri" w:cs="Calibri"/>
+                <w:lang w:val="nl-NL"/>
+              </w:rPr>
+            </w:pPr>
+            <w:r>
+              <w:rPr>
+                <w:rFonts w:ascii="Calibri" w:hAnsi="Calibri" w:cs="Calibri"/>
+                <w:lang w:val="nl-NL"/>
+              </w:rPr>
+              <w:t>Testen</w:t>
+            </w:r>
+          </w:p>
+        </w:tc>
+        <w:tc>
+          <w:tcPr>
+            <w:tcW w:w="1814" w:type="pct"/>
+            <w:shd w:val="clear" w:color="auto" w:fill="BDD6EE" w:themeFill="accent1" w:themeFillTint="66"/>
+          </w:tcPr>
+          <w:p>
+            <w:pPr>
+              <w:cnfStyle w:val="000000000000" w:firstRow="0" w:lastRow="0" w:firstColumn="0" w:lastColumn="0" w:oddVBand="0" w:evenVBand="0" w:oddHBand="0" w:evenHBand="0" w:firstRowFirstColumn="0" w:firstRowLastColumn="0" w:lastRowFirstColumn="0" w:lastRowLastColumn="0"/>
+              <w:rPr>
+                <w:rFonts w:ascii="Calibri" w:hAnsi="Calibri" w:cs="Calibri"/>
+                <w:lang w:val="nl-NL"/>
+              </w:rPr>
+            </w:pPr>
+            <w:r>
+              <w:rPr>
+                <w:rFonts w:ascii="Calibri" w:hAnsi="Calibri" w:cs="Calibri"/>
+                <w:lang w:val="nl-NL"/>
+              </w:rPr>
+              <w:t>Robinvandersnoek3@gmail.com</w:t>
+            </w:r>
+          </w:p>
+        </w:tc>
+      </w:tr>
+      <w:tr>
+        <w:trPr>
+          <w:cnfStyle w:val="000000100000" w:firstRow="0" w:lastRow="0" w:firstColumn="0" w:lastColumn="0" w:oddVBand="0" w:evenVBand="0" w:oddHBand="1" w:evenHBand="0" w:firstRowFirstColumn="0" w:firstRowLastColumn="0" w:lastRowFirstColumn="0" w:lastRowLastColumn="0"/>
+          <w:trHeight w:val="281"/>
+        </w:trPr>
+        <w:tc>
+          <w:tcPr>
+            <w:cnfStyle w:val="001000000000" w:firstRow="0" w:lastRow="0" w:firstColumn="1" w:lastColumn="0" w:oddVBand="0" w:evenVBand="0" w:oddHBand="0" w:evenHBand="0" w:firstRowFirstColumn="0" w:firstRowLastColumn="0" w:lastRowFirstColumn="0" w:lastRowLastColumn="0"/>
+            <w:tcW w:w="1208" w:type="pct"/>
+          </w:tcPr>
+          <w:p>
+            <w:pPr>
+              <w:spacing w:line="259" w:lineRule="auto"/>
+              <w:rPr>
+                <w:rFonts w:ascii="Calibri" w:hAnsi="Calibri" w:cs="Calibri"/>
+                <w:lang w:val="nl-NL"/>
+              </w:rPr>
+            </w:pPr>
+            <w:r>
+              <w:rPr>
+                <w:rFonts w:ascii="Calibri" w:hAnsi="Calibri" w:cs="Calibri"/>
+                <w:b w:val="0"/>
+                <w:bCs w:val="0"/>
+                <w:lang w:val="nl-NL"/>
+              </w:rPr>
+              <w:t>Patrick van Kouteren</w:t>
+            </w:r>
+          </w:p>
+        </w:tc>
+        <w:tc>
+          <w:tcPr>
+            <w:tcW w:w="1978" w:type="pct"/>
+          </w:tcPr>
+          <w:p>
+            <w:pPr>
+              <w:cnfStyle w:val="000000100000" w:firstRow="0" w:lastRow="0" w:firstColumn="0" w:lastColumn="0" w:oddVBand="0" w:evenVBand="0" w:oddHBand="1" w:evenHBand="0" w:firstRowFirstColumn="0" w:firstRowLastColumn="0" w:lastRowFirstColumn="0" w:lastRowLastColumn="0"/>
+              <w:rPr>
+                <w:rFonts w:ascii="Calibri" w:hAnsi="Calibri" w:cs="Calibri"/>
+                <w:lang w:val="nl-NL"/>
+              </w:rPr>
+            </w:pPr>
+            <w:r>
+              <w:rPr>
+                <w:rFonts w:ascii="Calibri" w:hAnsi="Calibri" w:cs="Calibri"/>
+                <w:lang w:val="nl-NL"/>
+              </w:rPr>
+              <w:t xml:space="preserve">Opdrachtgever </w:t>
+            </w:r>
+          </w:p>
+        </w:tc>
+        <w:tc>
+          <w:tcPr>
+            <w:tcW w:w="1814" w:type="pct"/>
+          </w:tcPr>
+          <w:p>
+            <w:pPr>
+              <w:cnfStyle w:val="000000100000" w:firstRow="0" w:lastRow="0" w:firstColumn="0" w:lastColumn="0" w:oddVBand="0" w:evenVBand="0" w:oddHBand="1" w:evenHBand="0" w:firstRowFirstColumn="0" w:firstRowLastColumn="0" w:lastRowFirstColumn="0" w:lastRowLastColumn="0"/>
               <w:rPr>
                 <w:rFonts w:ascii="Calibri" w:hAnsi="Calibri" w:cs="Calibri"/>
                 <w:lang w:val="nl-NL"/>
@@ -1956,7 +2088,6 @@
                 <w:lang w:val="nl-NL"/>
               </w:rPr>
             </w:pPr>
-            <w:proofErr w:type="gramStart"/>
             <w:r>
               <w:rPr>
                 <w:rFonts w:ascii="Calibri Light" w:hAnsi="Calibri Light" w:cs="Calibri Light"/>
@@ -1965,7 +2096,6 @@
               </w:rPr>
               <w:t>Als..</w:t>
             </w:r>
-            <w:proofErr w:type="gramEnd"/>
           </w:p>
         </w:tc>
         <w:tc>
@@ -1995,18 +2125,8 @@
                 <w:color w:val="E7E6E6" w:themeColor="background2"/>
                 <w:lang w:val="nl-NL"/>
               </w:rPr>
-              <w:t xml:space="preserve"> </w:t>
-            </w:r>
-            <w:proofErr w:type="gramStart"/>
-            <w:r>
-              <w:rPr>
-                <w:rFonts w:ascii="Calibri Light" w:hAnsi="Calibri Light" w:cs="Calibri Light"/>
-                <w:color w:val="E7E6E6" w:themeColor="background2"/>
-                <w:lang w:val="nl-NL"/>
-              </w:rPr>
-              <w:t>ik..</w:t>
-            </w:r>
-            <w:proofErr w:type="gramEnd"/>
+              <w:t xml:space="preserve"> ik..</w:t>
+            </w:r>
           </w:p>
         </w:tc>
         <w:tc>
@@ -2036,26 +2156,16 @@
                 <w:color w:val="E7E6E6" w:themeColor="background2"/>
                 <w:lang w:val="nl-NL"/>
               </w:rPr>
-              <w:t>/</w:t>
-            </w:r>
-            <w:proofErr w:type="gramStart"/>
+              <w:t>/Want</w:t>
+            </w:r>
             <w:r>
               <w:rPr>
                 <w:rFonts w:ascii="Calibri Light" w:hAnsi="Calibri Light" w:cs="Calibri Light"/>
                 <w:color w:val="E7E6E6" w:themeColor="background2"/>
                 <w:lang w:val="nl-NL"/>
               </w:rPr>
-              <w:t>Want</w:t>
-            </w:r>
-            <w:r>
-              <w:rPr>
-                <w:rFonts w:ascii="Calibri Light" w:hAnsi="Calibri Light" w:cs="Calibri Light"/>
-                <w:color w:val="E7E6E6" w:themeColor="background2"/>
-                <w:lang w:val="nl-NL"/>
-              </w:rPr>
               <w:t>..</w:t>
             </w:r>
-            <w:proofErr w:type="gramEnd"/>
           </w:p>
         </w:tc>
         <w:tc>
@@ -2087,29 +2197,7 @@
                 <w:szCs w:val="18"/>
                 <w:lang w:val="nl-NL"/>
               </w:rPr>
-              <w:t>(</w:t>
-            </w:r>
-            <w:proofErr w:type="spellStart"/>
-            <w:r>
-              <w:rPr>
-                <w:rFonts w:ascii="Calibri Light" w:hAnsi="Calibri Light" w:cs="Calibri Light"/>
-                <w:color w:val="E7E6E6" w:themeColor="background2"/>
-                <w:sz w:val="18"/>
-                <w:szCs w:val="18"/>
-                <w:lang w:val="nl-NL"/>
-              </w:rPr>
-              <w:t>MoSCoW</w:t>
-            </w:r>
-            <w:proofErr w:type="spellEnd"/>
-            <w:r>
-              <w:rPr>
-                <w:rFonts w:ascii="Calibri Light" w:hAnsi="Calibri Light" w:cs="Calibri Light"/>
-                <w:color w:val="E7E6E6" w:themeColor="background2"/>
-                <w:sz w:val="18"/>
-                <w:szCs w:val="18"/>
-                <w:lang w:val="nl-NL"/>
-              </w:rPr>
-              <w:t>)</w:t>
+              <w:t>(MoSCoW)</w:t>
             </w:r>
           </w:p>
         </w:tc>
@@ -3643,19 +3731,8 @@
                 <w:szCs w:val="20"/>
                 <w:lang w:val="nl-NL"/>
               </w:rPr>
-              <w:t xml:space="preserve">Niet werken met andere </w:t>
-            </w:r>
-            <w:proofErr w:type="spellStart"/>
-            <w:r>
-              <w:rPr>
-                <w:rFonts w:ascii="Calibri Light" w:hAnsi="Calibri Light" w:cs="Calibri Light"/>
-                <w:sz w:val="20"/>
-                <w:szCs w:val="20"/>
-                <w:lang w:val="nl-NL"/>
-              </w:rPr>
-              <w:t>API’s</w:t>
-            </w:r>
-            <w:proofErr w:type="spellEnd"/>
+              <w:t>Niet werken met andere API’s</w:t>
+            </w:r>
           </w:p>
         </w:tc>
         <w:tc>
@@ -3679,27 +3756,7 @@
                 <w:szCs w:val="20"/>
                 <w:lang w:val="nl-NL"/>
               </w:rPr>
-              <w:t xml:space="preserve">De meeste </w:t>
-            </w:r>
-            <w:proofErr w:type="spellStart"/>
-            <w:r>
-              <w:rPr>
-                <w:rFonts w:ascii="Calibri Light" w:hAnsi="Calibri Light" w:cs="Calibri Light"/>
-                <w:sz w:val="20"/>
-                <w:szCs w:val="20"/>
-                <w:lang w:val="nl-NL"/>
-              </w:rPr>
-              <w:t>API’s</w:t>
-            </w:r>
-            <w:proofErr w:type="spellEnd"/>
-            <w:r>
-              <w:rPr>
-                <w:rFonts w:ascii="Calibri Light" w:hAnsi="Calibri Light" w:cs="Calibri Light"/>
-                <w:sz w:val="20"/>
-                <w:szCs w:val="20"/>
-                <w:lang w:val="nl-NL"/>
-              </w:rPr>
-              <w:t xml:space="preserve"> geven niet dezelfde informatie, en onze applicatie zal dat niet </w:t>
+              <w:t xml:space="preserve">De meeste API’s geven niet dezelfde informatie, en onze applicatie zal dat niet </w:t>
             </w:r>
             <w:r>
               <w:rPr>
@@ -4474,17 +4531,8 @@
           <w:rFonts w:ascii="Calibri" w:hAnsi="Calibri" w:cs="Calibri"/>
           <w:lang w:val="nl-NL"/>
         </w:rPr>
-        <w:t xml:space="preserve"> en de </w:t>
+        <w:t xml:space="preserve"> en de style</w:t>
       </w:r>
-      <w:proofErr w:type="spellStart"/>
-      <w:r>
-        <w:rPr>
-          <w:rFonts w:ascii="Calibri" w:hAnsi="Calibri" w:cs="Calibri"/>
-          <w:lang w:val="nl-NL"/>
-        </w:rPr>
-        <w:t>style</w:t>
-      </w:r>
-      <w:proofErr w:type="spellEnd"/>
       <w:r>
         <w:rPr>
           <w:rFonts w:ascii="Calibri" w:hAnsi="Calibri" w:cs="Calibri"/>
@@ -4715,7 +4763,6 @@
               <w:color w:val="0070C0"/>
             </w:rPr>
           </w:pPr>
-          <w:proofErr w:type="spellStart"/>
           <w:r>
             <w:rPr>
               <w:rStyle w:val="Paginanummer"/>
@@ -4724,18 +4771,7 @@
               <w:sz w:val="16"/>
               <w:szCs w:val="16"/>
             </w:rPr>
-            <w:t>Pagina</w:t>
-          </w:r>
-          <w:proofErr w:type="spellEnd"/>
-          <w:r>
-            <w:rPr>
-              <w:rStyle w:val="Paginanummer"/>
-              <w:rFonts w:asciiTheme="majorHAnsi" w:hAnsiTheme="majorHAnsi"/>
-              <w:color w:val="0070C0"/>
-              <w:sz w:val="16"/>
-              <w:szCs w:val="16"/>
-            </w:rPr>
-            <w:t xml:space="preserve"> </w:t>
+            <w:t xml:space="preserve">Pagina </w:t>
           </w:r>
           <w:r>
             <w:rPr>
@@ -6569,6 +6605,7 @@
     <w:rsid w:val="00D93489"/>
     <w:rsid w:val="00DB0DE3"/>
     <w:rsid w:val="00DF7DBE"/>
+    <w:rsid w:val="00E81C66"/>
     <w:rsid w:val="00FA0D05"/>
     <w:rsid w:val="00FC3B1F"/>
     <w:rsid w:val="00FD6D54"/>

</xml_diff>

<commit_message>
word documenten aangepast op veranderingen tijdens realiseren
</commit_message>
<xml_diff>
--- a/docs/Functioneel Ontwerp.docx
+++ b/docs/Functioneel Ontwerp.docx
@@ -124,7 +124,7 @@
                 <w:color w:val="0070C0"/>
                 <w:lang w:val="nl-NL"/>
               </w:rPr>
-              <w:t>2</w:t>
+              <w:t>3</w:t>
             </w:r>
           </w:p>
         </w:tc>
@@ -1235,7 +1235,21 @@
           <w:rFonts w:ascii="Calibri" w:hAnsi="Calibri" w:cs="Calibri"/>
           <w:lang w:val="nl-NL"/>
         </w:rPr>
-        <w:t xml:space="preserve"> is dol op cocktails, maar hij heeft moeite met het maken van deze drankjes. </w:t>
+        <w:t xml:space="preserve"> is dol op </w:t>
+      </w:r>
+      <w:r>
+        <w:rPr>
+          <w:rFonts w:ascii="Calibri" w:hAnsi="Calibri" w:cs="Calibri"/>
+          <w:lang w:val="nl-NL"/>
+        </w:rPr>
+        <w:t>cocktails</w:t>
+      </w:r>
+      <w:r>
+        <w:rPr>
+          <w:rFonts w:ascii="Calibri" w:hAnsi="Calibri" w:cs="Calibri"/>
+          <w:lang w:val="nl-NL"/>
+        </w:rPr>
+        <w:t xml:space="preserve">, maar hij heeft moeite met het maken van deze drankjes. </w:t>
       </w:r>
     </w:p>
     <w:p>
@@ -1251,7 +1265,35 @@
           <w:rFonts w:ascii="Calibri" w:hAnsi="Calibri" w:cs="Calibri"/>
           <w:lang w:val="nl-NL"/>
         </w:rPr>
-        <w:t xml:space="preserve">Hij wil graag een applicatie waarin hij met de opgegeven ingrediënten een lijst krijgt van cocktails die hij kan maken en een algemeen overzicht van alle cocktails. </w:t>
+        <w:t xml:space="preserve">Hij wil graag een applicatie waarin hij met de opgegeven ingrediënten een lijst krijgt van </w:t>
+      </w:r>
+      <w:r>
+        <w:rPr>
+          <w:rFonts w:ascii="Calibri" w:hAnsi="Calibri" w:cs="Calibri"/>
+          <w:lang w:val="nl-NL"/>
+        </w:rPr>
+        <w:t>drankjes</w:t>
+      </w:r>
+      <w:r>
+        <w:rPr>
+          <w:rFonts w:ascii="Calibri" w:hAnsi="Calibri" w:cs="Calibri"/>
+          <w:lang w:val="nl-NL"/>
+        </w:rPr>
+        <w:t xml:space="preserve"> die hij kan maken en een algemeen overzicht van alle </w:t>
+      </w:r>
+      <w:r>
+        <w:rPr>
+          <w:rFonts w:ascii="Calibri" w:hAnsi="Calibri" w:cs="Calibri"/>
+          <w:lang w:val="nl-NL"/>
+        </w:rPr>
+        <w:t>drankjes</w:t>
+      </w:r>
+      <w:r>
+        <w:rPr>
+          <w:rFonts w:ascii="Calibri" w:hAnsi="Calibri" w:cs="Calibri"/>
+          <w:lang w:val="nl-NL"/>
+        </w:rPr>
+        <w:t xml:space="preserve">. </w:t>
       </w:r>
     </w:p>
     <w:p>
@@ -1267,7 +1309,77 @@
           <w:rFonts w:ascii="Calibri" w:hAnsi="Calibri" w:cs="Calibri"/>
           <w:lang w:val="nl-NL"/>
         </w:rPr>
-        <w:t xml:space="preserve">Ook wil hij graag kunnen zoeken op naam van een cocktail, omdat hij vaak de ingrediënten vergeet van de cocktails. Uiteraard wil hij bij de cocktails en de overzichten graag een afbeelding zien van de cocktail. </w:t>
+        <w:t xml:space="preserve">Ook wil hij graag kunnen zoeken op naam van een </w:t>
+      </w:r>
+      <w:r>
+        <w:rPr>
+          <w:rFonts w:ascii="Calibri" w:hAnsi="Calibri" w:cs="Calibri"/>
+          <w:lang w:val="nl-NL"/>
+        </w:rPr>
+        <w:t>drankje</w:t>
+      </w:r>
+      <w:r>
+        <w:rPr>
+          <w:rFonts w:ascii="Calibri" w:hAnsi="Calibri" w:cs="Calibri"/>
+          <w:lang w:val="nl-NL"/>
+        </w:rPr>
+        <w:t xml:space="preserve">, omdat hij vaak de ingrediënten vergeet van de </w:t>
+      </w:r>
+      <w:r>
+        <w:rPr>
+          <w:rFonts w:ascii="Calibri" w:hAnsi="Calibri" w:cs="Calibri"/>
+          <w:lang w:val="nl-NL"/>
+        </w:rPr>
+        <w:t>drankjes</w:t>
+      </w:r>
+      <w:r>
+        <w:rPr>
+          <w:rFonts w:ascii="Calibri" w:hAnsi="Calibri" w:cs="Calibri"/>
+          <w:lang w:val="nl-NL"/>
+        </w:rPr>
+        <w:t xml:space="preserve">. Uiteraard wil hij bij de </w:t>
+      </w:r>
+      <w:r>
+        <w:rPr>
+          <w:rFonts w:ascii="Calibri" w:hAnsi="Calibri" w:cs="Calibri"/>
+          <w:lang w:val="nl-NL"/>
+        </w:rPr>
+        <w:t>drankjes</w:t>
+      </w:r>
+      <w:r>
+        <w:rPr>
+          <w:rFonts w:ascii="Calibri" w:hAnsi="Calibri" w:cs="Calibri"/>
+          <w:lang w:val="nl-NL"/>
+        </w:rPr>
+        <w:t xml:space="preserve"> en de overzichten graag een afbeelding zien van </w:t>
+      </w:r>
+      <w:r>
+        <w:rPr>
+          <w:rFonts w:ascii="Calibri" w:hAnsi="Calibri" w:cs="Calibri"/>
+          <w:lang w:val="nl-NL"/>
+        </w:rPr>
+        <w:t>het</w:t>
+      </w:r>
+      <w:r>
+        <w:rPr>
+          <w:rFonts w:ascii="Calibri" w:hAnsi="Calibri" w:cs="Calibri"/>
+          <w:lang w:val="nl-NL"/>
+        </w:rPr>
+        <w:t xml:space="preserve"> </w:t>
+      </w:r>
+      <w:r>
+        <w:rPr>
+          <w:rFonts w:ascii="Calibri" w:hAnsi="Calibri" w:cs="Calibri"/>
+          <w:lang w:val="nl-NL"/>
+        </w:rPr>
+        <w:t>drankje</w:t>
+      </w:r>
+      <w:r>
+        <w:rPr>
+          <w:rFonts w:ascii="Calibri" w:hAnsi="Calibri" w:cs="Calibri"/>
+          <w:lang w:val="nl-NL"/>
+        </w:rPr>
+        <w:t xml:space="preserve">. </w:t>
       </w:r>
     </w:p>
     <w:p>
@@ -1292,7 +1404,51 @@
           <w:rFonts w:ascii="Calibri" w:hAnsi="Calibri" w:cs="Calibri"/>
           <w:lang w:val="nl-NL"/>
         </w:rPr>
-        <w:t xml:space="preserve">Op de hoofdpagina van de website wil hij een 8 featured cocktails zien en 8 random cocktails met daarboven een prominente zoekbalk. </w:t>
+        <w:t xml:space="preserve">Op de hoofdpagina van de website wil hij een 8 </w:t>
+      </w:r>
+      <w:proofErr w:type="spellStart"/>
+      <w:r>
+        <w:rPr>
+          <w:rFonts w:ascii="Calibri" w:hAnsi="Calibri" w:cs="Calibri"/>
+          <w:lang w:val="nl-NL"/>
+        </w:rPr>
+        <w:t>featured</w:t>
+      </w:r>
+      <w:proofErr w:type="spellEnd"/>
+      <w:r>
+        <w:rPr>
+          <w:rFonts w:ascii="Calibri" w:hAnsi="Calibri" w:cs="Calibri"/>
+          <w:lang w:val="nl-NL"/>
+        </w:rPr>
+        <w:t xml:space="preserve"> </w:t>
+      </w:r>
+      <w:r>
+        <w:rPr>
+          <w:rFonts w:ascii="Calibri" w:hAnsi="Calibri" w:cs="Calibri"/>
+          <w:lang w:val="nl-NL"/>
+        </w:rPr>
+        <w:t>drankjes</w:t>
+      </w:r>
+      <w:r>
+        <w:rPr>
+          <w:rFonts w:ascii="Calibri" w:hAnsi="Calibri" w:cs="Calibri"/>
+          <w:lang w:val="nl-NL"/>
+        </w:rPr>
+        <w:t xml:space="preserve"> zien en 8 random </w:t>
+      </w:r>
+      <w:r>
+        <w:rPr>
+          <w:rFonts w:ascii="Calibri" w:hAnsi="Calibri" w:cs="Calibri"/>
+          <w:lang w:val="nl-NL"/>
+        </w:rPr>
+        <w:t>drankjes</w:t>
+      </w:r>
+      <w:r>
+        <w:rPr>
+          <w:rFonts w:ascii="Calibri" w:hAnsi="Calibri" w:cs="Calibri"/>
+          <w:lang w:val="nl-NL"/>
+        </w:rPr>
+        <w:t xml:space="preserve"> met daarboven een prominente zoekbalk. </w:t>
       </w:r>
     </w:p>
     <w:p>
@@ -1308,7 +1464,21 @@
           <w:rFonts w:ascii="Calibri" w:hAnsi="Calibri" w:cs="Calibri"/>
           <w:lang w:val="nl-NL"/>
         </w:rPr>
-        <w:t>Mogelijk zijn er elk uur nieuwe cocktails, dus de klant wilt graag dat dit elk uur word</w:t>
+        <w:t xml:space="preserve">Mogelijk zijn er elk uur nieuwe </w:t>
+      </w:r>
+      <w:r>
+        <w:rPr>
+          <w:rFonts w:ascii="Calibri" w:hAnsi="Calibri" w:cs="Calibri"/>
+          <w:lang w:val="nl-NL"/>
+        </w:rPr>
+        <w:t>drankjes</w:t>
+      </w:r>
+      <w:r>
+        <w:rPr>
+          <w:rFonts w:ascii="Calibri" w:hAnsi="Calibri" w:cs="Calibri"/>
+          <w:lang w:val="nl-NL"/>
+        </w:rPr>
+        <w:t>, dus de klant wilt graag dat dit elk uur word</w:t>
       </w:r>
       <w:r>
         <w:rPr>
@@ -1336,7 +1506,71 @@
           <w:rFonts w:ascii="Calibri" w:hAnsi="Calibri" w:cs="Calibri"/>
           <w:lang w:val="nl-NL"/>
         </w:rPr>
-        <w:t>. De klant wilt overigens ook graag wisselen tussen ML / OZ (metric vs imperial)</w:t>
+        <w:t xml:space="preserve">. De klant wilt overigens ook graag wisselen tussen </w:t>
+      </w:r>
+      <w:proofErr w:type="gramStart"/>
+      <w:r>
+        <w:rPr>
+          <w:rFonts w:ascii="Calibri" w:hAnsi="Calibri" w:cs="Calibri"/>
+          <w:lang w:val="nl-NL"/>
+        </w:rPr>
+        <w:t>ML /</w:t>
+      </w:r>
+      <w:proofErr w:type="gramEnd"/>
+      <w:r>
+        <w:rPr>
+          <w:rFonts w:ascii="Calibri" w:hAnsi="Calibri" w:cs="Calibri"/>
+          <w:lang w:val="nl-NL"/>
+        </w:rPr>
+        <w:t xml:space="preserve"> OZ (</w:t>
+      </w:r>
+      <w:proofErr w:type="spellStart"/>
+      <w:r>
+        <w:rPr>
+          <w:rFonts w:ascii="Calibri" w:hAnsi="Calibri" w:cs="Calibri"/>
+          <w:lang w:val="nl-NL"/>
+        </w:rPr>
+        <w:t>metric</w:t>
+      </w:r>
+      <w:proofErr w:type="spellEnd"/>
+      <w:r>
+        <w:rPr>
+          <w:rFonts w:ascii="Calibri" w:hAnsi="Calibri" w:cs="Calibri"/>
+          <w:lang w:val="nl-NL"/>
+        </w:rPr>
+        <w:t xml:space="preserve"> </w:t>
+      </w:r>
+      <w:proofErr w:type="spellStart"/>
+      <w:r>
+        <w:rPr>
+          <w:rFonts w:ascii="Calibri" w:hAnsi="Calibri" w:cs="Calibri"/>
+          <w:lang w:val="nl-NL"/>
+        </w:rPr>
+        <w:t>vs</w:t>
+      </w:r>
+      <w:proofErr w:type="spellEnd"/>
+      <w:r>
+        <w:rPr>
+          <w:rFonts w:ascii="Calibri" w:hAnsi="Calibri" w:cs="Calibri"/>
+          <w:lang w:val="nl-NL"/>
+        </w:rPr>
+        <w:t xml:space="preserve"> </w:t>
+      </w:r>
+      <w:proofErr w:type="spellStart"/>
+      <w:r>
+        <w:rPr>
+          <w:rFonts w:ascii="Calibri" w:hAnsi="Calibri" w:cs="Calibri"/>
+          <w:lang w:val="nl-NL"/>
+        </w:rPr>
+        <w:t>imperial</w:t>
+      </w:r>
+      <w:proofErr w:type="spellEnd"/>
+      <w:r>
+        <w:rPr>
+          <w:rFonts w:ascii="Calibri" w:hAnsi="Calibri" w:cs="Calibri"/>
+          <w:lang w:val="nl-NL"/>
+        </w:rPr>
+        <w:t>)</w:t>
       </w:r>
     </w:p>
     <w:p>
@@ -1361,7 +1595,21 @@
           <w:rFonts w:ascii="Calibri" w:hAnsi="Calibri" w:cs="Calibri"/>
           <w:lang w:val="nl-NL"/>
         </w:rPr>
-        <w:t xml:space="preserve">Het doel van dit projectdeel is de klant te kunnen laten zoeken naar cocktails op </w:t>
+        <w:t xml:space="preserve">Het doel van dit projectdeel is de klant te kunnen laten zoeken naar </w:t>
+      </w:r>
+      <w:r>
+        <w:rPr>
+          <w:rFonts w:ascii="Calibri" w:hAnsi="Calibri" w:cs="Calibri"/>
+          <w:lang w:val="nl-NL"/>
+        </w:rPr>
+        <w:t>drankjes</w:t>
+      </w:r>
+      <w:r>
+        <w:rPr>
+          <w:rFonts w:ascii="Calibri" w:hAnsi="Calibri" w:cs="Calibri"/>
+          <w:lang w:val="nl-NL"/>
+        </w:rPr>
+        <w:t xml:space="preserve"> op </w:t>
       </w:r>
       <w:r>
         <w:rPr>
@@ -1426,22 +1674,50 @@
           <w:rFonts w:ascii="Calibri" w:hAnsi="Calibri" w:cs="Calibri"/>
           <w:lang w:val="nl-NL"/>
         </w:rPr>
-        <w:t>Zoals al eerder vermeld in de inleiding, kan de klant cocktails zoeken op twee manieren.</w:t>
-      </w:r>
-    </w:p>
-    <w:p>
-      <w:pPr>
-        <w:rPr>
-          <w:rFonts w:ascii="Calibri" w:hAnsi="Calibri" w:cs="Calibri"/>
-          <w:lang w:val="nl-NL"/>
-        </w:rPr>
-      </w:pPr>
-      <w:r>
-        <w:rPr>
-          <w:rFonts w:ascii="Calibri" w:hAnsi="Calibri" w:cs="Calibri"/>
-          <w:lang w:val="nl-NL"/>
-        </w:rPr>
-        <w:t>Manier 1 is het zoeken via de zoekbalk. Op deze manier kan je alle cocktails vinden op basis van de naam</w:t>
+        <w:t xml:space="preserve">Zoals al eerder vermeld in de inleiding, kan de klant </w:t>
+      </w:r>
+      <w:r>
+        <w:rPr>
+          <w:rFonts w:ascii="Calibri" w:hAnsi="Calibri" w:cs="Calibri"/>
+          <w:lang w:val="nl-NL"/>
+        </w:rPr>
+        <w:t>drankjes</w:t>
+      </w:r>
+      <w:r>
+        <w:rPr>
+          <w:rFonts w:ascii="Calibri" w:hAnsi="Calibri" w:cs="Calibri"/>
+          <w:lang w:val="nl-NL"/>
+        </w:rPr>
+        <w:t xml:space="preserve"> zoeken op twee manieren.</w:t>
+      </w:r>
+    </w:p>
+    <w:p>
+      <w:pPr>
+        <w:rPr>
+          <w:rFonts w:ascii="Calibri" w:hAnsi="Calibri" w:cs="Calibri"/>
+          <w:lang w:val="nl-NL"/>
+        </w:rPr>
+      </w:pPr>
+      <w:r>
+        <w:rPr>
+          <w:rFonts w:ascii="Calibri" w:hAnsi="Calibri" w:cs="Calibri"/>
+          <w:lang w:val="nl-NL"/>
+        </w:rPr>
+        <w:t xml:space="preserve">Manier 1 is het zoeken via de zoekbalk. Op deze manier kan je alle </w:t>
+      </w:r>
+      <w:r>
+        <w:rPr>
+          <w:rFonts w:ascii="Calibri" w:hAnsi="Calibri" w:cs="Calibri"/>
+          <w:lang w:val="nl-NL"/>
+        </w:rPr>
+        <w:t>drankjes</w:t>
+      </w:r>
+      <w:r>
+        <w:rPr>
+          <w:rFonts w:ascii="Calibri" w:hAnsi="Calibri" w:cs="Calibri"/>
+          <w:lang w:val="nl-NL"/>
+        </w:rPr>
+        <w:t xml:space="preserve"> vinden op basis van de naam</w:t>
       </w:r>
       <w:r>
         <w:rPr>
@@ -1463,7 +1739,21 @@
           <w:rFonts w:ascii="Calibri" w:hAnsi="Calibri" w:cs="Calibri"/>
           <w:lang w:val="nl-NL"/>
         </w:rPr>
-        <w:t xml:space="preserve">Manier 2 is het selecteren van de ingrediënten die je in bezit hebt, op deze manier krijg je een lijst van cocktails die je met die ingrediënten kan maken.  </w:t>
+        <w:t xml:space="preserve">Manier 2 is het selecteren van de ingrediënten die je in bezit hebt, op deze manier krijg je een lijst van </w:t>
+      </w:r>
+      <w:r>
+        <w:rPr>
+          <w:rFonts w:ascii="Calibri" w:hAnsi="Calibri" w:cs="Calibri"/>
+          <w:lang w:val="nl-NL"/>
+        </w:rPr>
+        <w:t>drankjes</w:t>
+      </w:r>
+      <w:r>
+        <w:rPr>
+          <w:rFonts w:ascii="Calibri" w:hAnsi="Calibri" w:cs="Calibri"/>
+          <w:lang w:val="nl-NL"/>
+        </w:rPr>
+        <w:t xml:space="preserve"> die je met die ingrediënten kan maken.  </w:t>
       </w:r>
       <w:r>
         <w:rPr>
@@ -2088,6 +2378,7 @@
                 <w:lang w:val="nl-NL"/>
               </w:rPr>
             </w:pPr>
+            <w:proofErr w:type="gramStart"/>
             <w:r>
               <w:rPr>
                 <w:rFonts w:ascii="Calibri Light" w:hAnsi="Calibri Light" w:cs="Calibri Light"/>
@@ -2096,6 +2387,7 @@
               </w:rPr>
               <w:t>Als..</w:t>
             </w:r>
+            <w:proofErr w:type="gramEnd"/>
           </w:p>
         </w:tc>
         <w:tc>
@@ -2125,8 +2417,18 @@
                 <w:color w:val="E7E6E6" w:themeColor="background2"/>
                 <w:lang w:val="nl-NL"/>
               </w:rPr>
-              <w:t xml:space="preserve"> ik..</w:t>
-            </w:r>
+              <w:t xml:space="preserve"> </w:t>
+            </w:r>
+            <w:proofErr w:type="gramStart"/>
+            <w:r>
+              <w:rPr>
+                <w:rFonts w:ascii="Calibri Light" w:hAnsi="Calibri Light" w:cs="Calibri Light"/>
+                <w:color w:val="E7E6E6" w:themeColor="background2"/>
+                <w:lang w:val="nl-NL"/>
+              </w:rPr>
+              <w:t>ik..</w:t>
+            </w:r>
+            <w:proofErr w:type="gramEnd"/>
           </w:p>
         </w:tc>
         <w:tc>
@@ -2156,16 +2458,26 @@
                 <w:color w:val="E7E6E6" w:themeColor="background2"/>
                 <w:lang w:val="nl-NL"/>
               </w:rPr>
-              <w:t>/Want</w:t>
-            </w:r>
+              <w:t>/</w:t>
+            </w:r>
+            <w:proofErr w:type="gramStart"/>
             <w:r>
               <w:rPr>
                 <w:rFonts w:ascii="Calibri Light" w:hAnsi="Calibri Light" w:cs="Calibri Light"/>
                 <w:color w:val="E7E6E6" w:themeColor="background2"/>
                 <w:lang w:val="nl-NL"/>
               </w:rPr>
+              <w:t>Want</w:t>
+            </w:r>
+            <w:r>
+              <w:rPr>
+                <w:rFonts w:ascii="Calibri Light" w:hAnsi="Calibri Light" w:cs="Calibri Light"/>
+                <w:color w:val="E7E6E6" w:themeColor="background2"/>
+                <w:lang w:val="nl-NL"/>
+              </w:rPr>
               <w:t>..</w:t>
             </w:r>
+            <w:proofErr w:type="gramEnd"/>
           </w:p>
         </w:tc>
         <w:tc>
@@ -2197,7 +2509,29 @@
                 <w:szCs w:val="18"/>
                 <w:lang w:val="nl-NL"/>
               </w:rPr>
-              <w:t>(MoSCoW)</w:t>
+              <w:t>(</w:t>
+            </w:r>
+            <w:proofErr w:type="spellStart"/>
+            <w:r>
+              <w:rPr>
+                <w:rFonts w:ascii="Calibri Light" w:hAnsi="Calibri Light" w:cs="Calibri Light"/>
+                <w:color w:val="E7E6E6" w:themeColor="background2"/>
+                <w:sz w:val="18"/>
+                <w:szCs w:val="18"/>
+                <w:lang w:val="nl-NL"/>
+              </w:rPr>
+              <w:t>MoSCoW</w:t>
+            </w:r>
+            <w:proofErr w:type="spellEnd"/>
+            <w:r>
+              <w:rPr>
+                <w:rFonts w:ascii="Calibri Light" w:hAnsi="Calibri Light" w:cs="Calibri Light"/>
+                <w:color w:val="E7E6E6" w:themeColor="background2"/>
+                <w:sz w:val="18"/>
+                <w:szCs w:val="18"/>
+                <w:lang w:val="nl-NL"/>
+              </w:rPr>
+              <w:t>)</w:t>
             </w:r>
           </w:p>
         </w:tc>
@@ -2295,7 +2629,36 @@
                 <w:szCs w:val="20"/>
                 <w:lang w:val="nl-NL"/>
               </w:rPr>
-              <w:t>Ik de informatie van de cocktail kan weergeven</w:t>
+              <w:t xml:space="preserve">Ik de informatie van </w:t>
+            </w:r>
+            <w:proofErr w:type="gramStart"/>
+            <w:r>
+              <w:rPr>
+                <w:rFonts w:ascii="Calibri Light" w:hAnsi="Calibri Light" w:cs="Calibri Light"/>
+                <w:sz w:val="20"/>
+                <w:szCs w:val="20"/>
+                <w:lang w:val="nl-NL"/>
+              </w:rPr>
+              <w:t xml:space="preserve">de </w:t>
+            </w:r>
+            <w:r>
+              <w:rPr>
+                <w:rFonts w:ascii="Calibri Light" w:hAnsi="Calibri Light" w:cs="Calibri Light"/>
+                <w:sz w:val="20"/>
+                <w:szCs w:val="20"/>
+                <w:lang w:val="nl-NL"/>
+              </w:rPr>
+              <w:t>drankje</w:t>
+            </w:r>
+            <w:proofErr w:type="gramEnd"/>
+            <w:r>
+              <w:rPr>
+                <w:rFonts w:ascii="Calibri Light" w:hAnsi="Calibri Light" w:cs="Calibri Light"/>
+                <w:sz w:val="20"/>
+                <w:szCs w:val="20"/>
+                <w:lang w:val="nl-NL"/>
+              </w:rPr>
+              <w:t xml:space="preserve"> kan weergeven</w:t>
             </w:r>
             <w:r>
               <w:rPr>
@@ -2430,7 +2793,36 @@
                 <w:szCs w:val="20"/>
                 <w:lang w:val="nl-NL"/>
               </w:rPr>
-              <w:t xml:space="preserve">Ik de informatie van de cocktail kan </w:t>
+              <w:t xml:space="preserve">Ik de informatie van </w:t>
+            </w:r>
+            <w:proofErr w:type="gramStart"/>
+            <w:r>
+              <w:rPr>
+                <w:rFonts w:ascii="Calibri Light" w:hAnsi="Calibri Light" w:cs="Calibri Light"/>
+                <w:sz w:val="20"/>
+                <w:szCs w:val="20"/>
+                <w:lang w:val="nl-NL"/>
+              </w:rPr>
+              <w:t xml:space="preserve">de </w:t>
+            </w:r>
+            <w:r>
+              <w:rPr>
+                <w:rFonts w:ascii="Calibri Light" w:hAnsi="Calibri Light" w:cs="Calibri Light"/>
+                <w:sz w:val="20"/>
+                <w:szCs w:val="20"/>
+                <w:lang w:val="nl-NL"/>
+              </w:rPr>
+              <w:t>drankje</w:t>
+            </w:r>
+            <w:proofErr w:type="gramEnd"/>
+            <w:r>
+              <w:rPr>
+                <w:rFonts w:ascii="Calibri Light" w:hAnsi="Calibri Light" w:cs="Calibri Light"/>
+                <w:sz w:val="20"/>
+                <w:szCs w:val="20"/>
+                <w:lang w:val="nl-NL"/>
+              </w:rPr>
+              <w:t xml:space="preserve"> kan </w:t>
             </w:r>
             <w:r>
               <w:rPr>
@@ -2571,7 +2963,25 @@
                 <w:szCs w:val="20"/>
                 <w:lang w:val="nl-NL"/>
               </w:rPr>
-              <w:t>Ik cocktails kan zoeken met de ingrediënten die ik op voorraad heb.</w:t>
+              <w:t xml:space="preserve">Ik </w:t>
+            </w:r>
+            <w:r>
+              <w:rPr>
+                <w:rFonts w:ascii="Calibri Light" w:hAnsi="Calibri Light" w:cs="Calibri Light"/>
+                <w:sz w:val="20"/>
+                <w:szCs w:val="20"/>
+                <w:lang w:val="nl-NL"/>
+              </w:rPr>
+              <w:t>drankjes</w:t>
+            </w:r>
+            <w:r>
+              <w:rPr>
+                <w:rFonts w:ascii="Calibri Light" w:hAnsi="Calibri Light" w:cs="Calibri Light"/>
+                <w:sz w:val="20"/>
+                <w:szCs w:val="20"/>
+                <w:lang w:val="nl-NL"/>
+              </w:rPr>
+              <w:t xml:space="preserve"> kan zoeken met de ingrediënten die ik op voorraad heb.</w:t>
             </w:r>
           </w:p>
         </w:tc>
@@ -2805,7 +3215,25 @@
                 <w:szCs w:val="20"/>
                 <w:lang w:val="nl-NL"/>
               </w:rPr>
-              <w:t>Zien welke cocktails de opgezochte ingrediënt bevat.</w:t>
+              <w:t xml:space="preserve">Zien welke </w:t>
+            </w:r>
+            <w:r>
+              <w:rPr>
+                <w:rFonts w:ascii="Calibri Light" w:hAnsi="Calibri Light" w:cs="Calibri Light"/>
+                <w:sz w:val="20"/>
+                <w:szCs w:val="20"/>
+                <w:lang w:val="nl-NL"/>
+              </w:rPr>
+              <w:t>drankjes</w:t>
+            </w:r>
+            <w:r>
+              <w:rPr>
+                <w:rFonts w:ascii="Calibri Light" w:hAnsi="Calibri Light" w:cs="Calibri Light"/>
+                <w:sz w:val="20"/>
+                <w:szCs w:val="20"/>
+                <w:lang w:val="nl-NL"/>
+              </w:rPr>
+              <w:t xml:space="preserve"> de opgezochte ingrediënt bevat.</w:t>
             </w:r>
           </w:p>
         </w:tc>
@@ -2829,7 +3257,25 @@
                 <w:szCs w:val="20"/>
                 <w:lang w:val="nl-NL"/>
               </w:rPr>
-              <w:t>Ik bij voorkeur op andere manieren kan zoeken naar cocktails.</w:t>
+              <w:t xml:space="preserve">Ik bij voorkeur op andere manieren kan zoeken naar </w:t>
+            </w:r>
+            <w:r>
+              <w:rPr>
+                <w:rFonts w:ascii="Calibri Light" w:hAnsi="Calibri Light" w:cs="Calibri Light"/>
+                <w:sz w:val="20"/>
+                <w:szCs w:val="20"/>
+                <w:lang w:val="nl-NL"/>
+              </w:rPr>
+              <w:t>drankjes</w:t>
+            </w:r>
+            <w:r>
+              <w:rPr>
+                <w:rFonts w:ascii="Calibri Light" w:hAnsi="Calibri Light" w:cs="Calibri Light"/>
+                <w:sz w:val="20"/>
+                <w:szCs w:val="20"/>
+                <w:lang w:val="nl-NL"/>
+              </w:rPr>
+              <w:t>.</w:t>
             </w:r>
           </w:p>
         </w:tc>
@@ -2930,7 +3376,25 @@
                 <w:szCs w:val="20"/>
                 <w:lang w:val="nl-NL"/>
               </w:rPr>
-              <w:t xml:space="preserve">Alle cocktails en ingrediënten categoriseren. </w:t>
+              <w:t xml:space="preserve">Alle </w:t>
+            </w:r>
+            <w:r>
+              <w:rPr>
+                <w:rFonts w:ascii="Calibri Light" w:hAnsi="Calibri Light" w:cs="Calibri Light"/>
+                <w:sz w:val="20"/>
+                <w:szCs w:val="20"/>
+                <w:lang w:val="nl-NL"/>
+              </w:rPr>
+              <w:t>drankjes</w:t>
+            </w:r>
+            <w:r>
+              <w:rPr>
+                <w:rFonts w:ascii="Calibri Light" w:hAnsi="Calibri Light" w:cs="Calibri Light"/>
+                <w:sz w:val="20"/>
+                <w:szCs w:val="20"/>
+                <w:lang w:val="nl-NL"/>
+              </w:rPr>
+              <w:t xml:space="preserve"> en ingrediënten categoriseren. </w:t>
             </w:r>
           </w:p>
         </w:tc>
@@ -2955,7 +3419,25 @@
                 <w:szCs w:val="20"/>
                 <w:lang w:val="nl-NL"/>
               </w:rPr>
-              <w:t>Ik bijvoorbeeld kan zien of een cocktail of ingrediënt alcohol bevat.</w:t>
+              <w:t xml:space="preserve">Ik bijvoorbeeld kan zien of een </w:t>
+            </w:r>
+            <w:r>
+              <w:rPr>
+                <w:rFonts w:ascii="Calibri Light" w:hAnsi="Calibri Light" w:cs="Calibri Light"/>
+                <w:sz w:val="20"/>
+                <w:szCs w:val="20"/>
+                <w:lang w:val="nl-NL"/>
+              </w:rPr>
+              <w:t>drankje</w:t>
+            </w:r>
+            <w:r>
+              <w:rPr>
+                <w:rFonts w:ascii="Calibri Light" w:hAnsi="Calibri Light" w:cs="Calibri Light"/>
+                <w:sz w:val="20"/>
+                <w:szCs w:val="20"/>
+                <w:lang w:val="nl-NL"/>
+              </w:rPr>
+              <w:t xml:space="preserve"> of ingrediënt alcohol bevat.</w:t>
             </w:r>
           </w:p>
         </w:tc>
@@ -3348,7 +3830,25 @@
                 <w:szCs w:val="20"/>
                 <w:lang w:val="nl-NL"/>
               </w:rPr>
-              <w:t>Niet zelf cocktails kunnen aanmaken in de database.</w:t>
+              <w:t xml:space="preserve">Niet zelf </w:t>
+            </w:r>
+            <w:r>
+              <w:rPr>
+                <w:rFonts w:ascii="Calibri Light" w:hAnsi="Calibri Light" w:cs="Calibri Light"/>
+                <w:sz w:val="20"/>
+                <w:szCs w:val="20"/>
+                <w:lang w:val="nl-NL"/>
+              </w:rPr>
+              <w:t>drankjes</w:t>
+            </w:r>
+            <w:r>
+              <w:rPr>
+                <w:rFonts w:ascii="Calibri Light" w:hAnsi="Calibri Light" w:cs="Calibri Light"/>
+                <w:sz w:val="20"/>
+                <w:szCs w:val="20"/>
+                <w:lang w:val="nl-NL"/>
+              </w:rPr>
+              <w:t xml:space="preserve"> kunnen aanmaken in de database.</w:t>
             </w:r>
           </w:p>
         </w:tc>
@@ -3372,7 +3872,25 @@
                 <w:szCs w:val="20"/>
                 <w:lang w:val="nl-NL"/>
               </w:rPr>
-              <w:t>Ik heb geen behoefte aan het maken van cocktails.</w:t>
+              <w:t xml:space="preserve">Ik heb geen behoefte aan het maken van </w:t>
+            </w:r>
+            <w:r>
+              <w:rPr>
+                <w:rFonts w:ascii="Calibri Light" w:hAnsi="Calibri Light" w:cs="Calibri Light"/>
+                <w:sz w:val="20"/>
+                <w:szCs w:val="20"/>
+                <w:lang w:val="nl-NL"/>
+              </w:rPr>
+              <w:t>drankjes</w:t>
+            </w:r>
+            <w:r>
+              <w:rPr>
+                <w:rFonts w:ascii="Calibri Light" w:hAnsi="Calibri Light" w:cs="Calibri Light"/>
+                <w:sz w:val="20"/>
+                <w:szCs w:val="20"/>
+                <w:lang w:val="nl-NL"/>
+              </w:rPr>
+              <w:t>.</w:t>
             </w:r>
           </w:p>
         </w:tc>
@@ -3498,7 +4016,25 @@
                 <w:szCs w:val="20"/>
                 <w:lang w:val="nl-NL"/>
               </w:rPr>
-              <w:t xml:space="preserve">Dit is waar we alle cocktails </w:t>
+              <w:t xml:space="preserve">Dit is waar we alle </w:t>
+            </w:r>
+            <w:r>
+              <w:rPr>
+                <w:rFonts w:ascii="Calibri Light" w:hAnsi="Calibri Light" w:cs="Calibri Light"/>
+                <w:sz w:val="20"/>
+                <w:szCs w:val="20"/>
+                <w:lang w:val="nl-NL"/>
+              </w:rPr>
+              <w:t>drankjes</w:t>
+            </w:r>
+            <w:r>
+              <w:rPr>
+                <w:rFonts w:ascii="Calibri Light" w:hAnsi="Calibri Light" w:cs="Calibri Light"/>
+                <w:sz w:val="20"/>
+                <w:szCs w:val="20"/>
+                <w:lang w:val="nl-NL"/>
+              </w:rPr>
+              <w:t xml:space="preserve"> </w:t>
             </w:r>
             <w:r>
               <w:rPr>
@@ -3606,7 +4142,25 @@
                 <w:szCs w:val="20"/>
                 <w:lang w:val="nl-NL"/>
               </w:rPr>
-              <w:t>Om het uur kijken of er nieuwe cocktails zijn in de API</w:t>
+              <w:t xml:space="preserve">Om het uur kijken of er nieuwe </w:t>
+            </w:r>
+            <w:r>
+              <w:rPr>
+                <w:rFonts w:ascii="Calibri Light" w:hAnsi="Calibri Light" w:cs="Calibri Light"/>
+                <w:sz w:val="20"/>
+                <w:szCs w:val="20"/>
+                <w:lang w:val="nl-NL"/>
+              </w:rPr>
+              <w:t>drankjes</w:t>
+            </w:r>
+            <w:r>
+              <w:rPr>
+                <w:rFonts w:ascii="Calibri Light" w:hAnsi="Calibri Light" w:cs="Calibri Light"/>
+                <w:sz w:val="20"/>
+                <w:szCs w:val="20"/>
+                <w:lang w:val="nl-NL"/>
+              </w:rPr>
+              <w:t xml:space="preserve"> zijn in de API</w:t>
             </w:r>
           </w:p>
         </w:tc>
@@ -3630,7 +4184,25 @@
                 <w:szCs w:val="20"/>
                 <w:lang w:val="nl-NL"/>
               </w:rPr>
-              <w:t>We die nieuwe cocktails in onze database kunnen zetten.</w:t>
+              <w:t xml:space="preserve">We die nieuwe </w:t>
+            </w:r>
+            <w:r>
+              <w:rPr>
+                <w:rFonts w:ascii="Calibri Light" w:hAnsi="Calibri Light" w:cs="Calibri Light"/>
+                <w:sz w:val="20"/>
+                <w:szCs w:val="20"/>
+                <w:lang w:val="nl-NL"/>
+              </w:rPr>
+              <w:t>drankjes</w:t>
+            </w:r>
+            <w:r>
+              <w:rPr>
+                <w:rFonts w:ascii="Calibri Light" w:hAnsi="Calibri Light" w:cs="Calibri Light"/>
+                <w:sz w:val="20"/>
+                <w:szCs w:val="20"/>
+                <w:lang w:val="nl-NL"/>
+              </w:rPr>
+              <w:t xml:space="preserve"> in onze database kunnen zetten.</w:t>
             </w:r>
           </w:p>
         </w:tc>
@@ -3731,8 +4303,19 @@
                 <w:szCs w:val="20"/>
                 <w:lang w:val="nl-NL"/>
               </w:rPr>
-              <w:t>Niet werken met andere API’s</w:t>
-            </w:r>
+              <w:t xml:space="preserve">Niet werken met andere </w:t>
+            </w:r>
+            <w:proofErr w:type="spellStart"/>
+            <w:r>
+              <w:rPr>
+                <w:rFonts w:ascii="Calibri Light" w:hAnsi="Calibri Light" w:cs="Calibri Light"/>
+                <w:sz w:val="20"/>
+                <w:szCs w:val="20"/>
+                <w:lang w:val="nl-NL"/>
+              </w:rPr>
+              <w:t>API’s</w:t>
+            </w:r>
+            <w:proofErr w:type="spellEnd"/>
           </w:p>
         </w:tc>
         <w:tc>
@@ -3756,7 +4339,27 @@
                 <w:szCs w:val="20"/>
                 <w:lang w:val="nl-NL"/>
               </w:rPr>
-              <w:t xml:space="preserve">De meeste API’s geven niet dezelfde informatie, en onze applicatie zal dat niet </w:t>
+              <w:t xml:space="preserve">De meeste </w:t>
+            </w:r>
+            <w:proofErr w:type="spellStart"/>
+            <w:r>
+              <w:rPr>
+                <w:rFonts w:ascii="Calibri Light" w:hAnsi="Calibri Light" w:cs="Calibri Light"/>
+                <w:sz w:val="20"/>
+                <w:szCs w:val="20"/>
+                <w:lang w:val="nl-NL"/>
+              </w:rPr>
+              <w:t>API’s</w:t>
+            </w:r>
+            <w:proofErr w:type="spellEnd"/>
+            <w:r>
+              <w:rPr>
+                <w:rFonts w:ascii="Calibri Light" w:hAnsi="Calibri Light" w:cs="Calibri Light"/>
+                <w:sz w:val="20"/>
+                <w:szCs w:val="20"/>
+                <w:lang w:val="nl-NL"/>
+              </w:rPr>
+              <w:t xml:space="preserve"> geven niet dezelfde informatie, en onze applicatie zal dat niet </w:t>
             </w:r>
             <w:r>
               <w:rPr>
@@ -4042,7 +4645,16 @@
           <w:bCs/>
           <w:lang w:val="nl-NL"/>
         </w:rPr>
-        <w:t>Ingrediënten selecteren om te zoeken naar cocktails</w:t>
+        <w:t xml:space="preserve">Ingrediënten selecteren om te zoeken naar </w:t>
+      </w:r>
+      <w:r>
+        <w:rPr>
+          <w:rFonts w:ascii="Calibri" w:hAnsi="Calibri" w:cs="Calibri"/>
+          <w:b/>
+          <w:bCs/>
+          <w:lang w:val="nl-NL"/>
+        </w:rPr>
+        <w:t>drankjes</w:t>
       </w:r>
     </w:p>
     <w:p>
@@ -4142,7 +4754,25 @@
           <w:lang w:val="nl-NL"/>
         </w:rPr>
         <w:lastRenderedPageBreak/>
-        <w:t>Gezochte cocktails tonen pagina</w:t>
+        <w:t xml:space="preserve">Gezochte </w:t>
+      </w:r>
+      <w:r>
+        <w:rPr>
+          <w:rFonts w:ascii="Calibri" w:hAnsi="Calibri" w:cs="Calibri"/>
+          <w:b/>
+          <w:bCs/>
+          <w:lang w:val="nl-NL"/>
+        </w:rPr>
+        <w:t>drankjes</w:t>
+      </w:r>
+      <w:r>
+        <w:rPr>
+          <w:rFonts w:ascii="Calibri" w:hAnsi="Calibri" w:cs="Calibri"/>
+          <w:b/>
+          <w:bCs/>
+          <w:lang w:val="nl-NL"/>
+        </w:rPr>
+        <w:t xml:space="preserve"> tonen pagina</w:t>
       </w:r>
     </w:p>
     <w:p>
@@ -4531,8 +5161,17 @@
           <w:rFonts w:ascii="Calibri" w:hAnsi="Calibri" w:cs="Calibri"/>
           <w:lang w:val="nl-NL"/>
         </w:rPr>
-        <w:t xml:space="preserve"> en de style</w:t>
-      </w:r>
+        <w:t xml:space="preserve"> en de </w:t>
+      </w:r>
+      <w:proofErr w:type="spellStart"/>
+      <w:r>
+        <w:rPr>
+          <w:rFonts w:ascii="Calibri" w:hAnsi="Calibri" w:cs="Calibri"/>
+          <w:lang w:val="nl-NL"/>
+        </w:rPr>
+        <w:t>style</w:t>
+      </w:r>
+      <w:proofErr w:type="spellEnd"/>
       <w:r>
         <w:rPr>
           <w:rFonts w:ascii="Calibri" w:hAnsi="Calibri" w:cs="Calibri"/>
@@ -4763,6 +5402,7 @@
               <w:color w:val="0070C0"/>
             </w:rPr>
           </w:pPr>
+          <w:proofErr w:type="spellStart"/>
           <w:r>
             <w:rPr>
               <w:rStyle w:val="Paginanummer"/>
@@ -4771,7 +5411,18 @@
               <w:sz w:val="16"/>
               <w:szCs w:val="16"/>
             </w:rPr>
-            <w:t xml:space="preserve">Pagina </w:t>
+            <w:t>Pagina</w:t>
+          </w:r>
+          <w:proofErr w:type="spellEnd"/>
+          <w:r>
+            <w:rPr>
+              <w:rStyle w:val="Paginanummer"/>
+              <w:rFonts w:asciiTheme="majorHAnsi" w:hAnsiTheme="majorHAnsi"/>
+              <w:color w:val="0070C0"/>
+              <w:sz w:val="16"/>
+              <w:szCs w:val="16"/>
+            </w:rPr>
+            <w:t xml:space="preserve"> </w:t>
           </w:r>
           <w:r>
             <w:rPr>
@@ -6547,7 +7198,7 @@
     <w:charset w:val="00"/>
     <w:family w:val="swiss"/>
     <w:pitch w:val="variable"/>
-    <w:sig w:usb0="E0002AFF" w:usb1="C0007843" w:usb2="00000009" w:usb3="00000000" w:csb0="000001FF" w:csb1="00000000"/>
+    <w:sig w:usb0="E0002EFF" w:usb1="C000785B" w:usb2="00000009" w:usb3="00000000" w:csb0="000001FF" w:csb1="00000000"/>
   </w:font>
   <w:font w:name="Segoe UI">
     <w:panose1 w:val="020B0502040204020203"/>
@@ -6561,7 +7212,7 @@
     <w:charset w:val="00"/>
     <w:family w:val="swiss"/>
     <w:pitch w:val="variable"/>
-    <w:sig w:usb0="E4002EFF" w:usb1="C000247B" w:usb2="00000009" w:usb3="00000000" w:csb0="000001FF" w:csb1="00000000"/>
+    <w:sig w:usb0="E0002AFF" w:usb1="C000247B" w:usb2="00000009" w:usb3="00000000" w:csb0="000001FF" w:csb1="00000000"/>
   </w:font>
 </w:fonts>
 </file>
@@ -6593,6 +7244,7 @@
     <w:rsid w:val="00312DE6"/>
     <w:rsid w:val="0033483D"/>
     <w:rsid w:val="004000AF"/>
+    <w:rsid w:val="00422B8C"/>
     <w:rsid w:val="00565738"/>
     <w:rsid w:val="00597BC5"/>
     <w:rsid w:val="00735F7E"/>

</xml_diff>

<commit_message>
datums veranderd van 02/20/2023 naar 20-02-2023
</commit_message>
<xml_diff>
--- a/docs/Functioneel Ontwerp.docx
+++ b/docs/Functioneel Ontwerp.docx
@@ -59,48 +59,40 @@
               </w:p>
             </w:sdtContent>
           </w:sdt>
-          <w:sdt>
-            <w:sdtPr>
+          <w:p>
+            <w:pPr>
+              <w:pStyle w:val="Geenafstand"/>
               <w:rPr>
                 <w:rFonts w:ascii="Calibri" w:hAnsi="Calibri" w:cs="Calibri"/>
                 <w:color w:val="0070C0"/>
                 <w:lang w:val="nl-NL"/>
               </w:rPr>
-              <w:alias w:val="Publicatiedatum"/>
-              <w:tag w:val=""/>
-              <w:id w:val="651947803"/>
-              <w:placeholder>
-                <w:docPart w:val="20EDF668FF1E4238AD4609C0976B7A98"/>
-              </w:placeholder>
-              <w:dataBinding w:prefixMappings="xmlns:ns0='http://schemas.microsoft.com/office/2006/coverPageProps' " w:xpath="/ns0:CoverPageProperties[1]/ns0:PublishDate[1]" w:storeItemID="{55AF091B-3C7A-41E3-B477-F2FDAA23CFDA}"/>
-              <w:date w:fullDate="2023-02-20T00:00:00Z">
-                <w:dateFormat w:val="MM/dd/yyyy"/>
-                <w:lid w:val="nl-NL"/>
-                <w:storeMappedDataAs w:val="dateTime"/>
-                <w:calendar w:val="gregorian"/>
-              </w:date>
-            </w:sdtPr>
-            <w:sdtContent>
-              <w:p>
-                <w:pPr>
-                  <w:pStyle w:val="Geenafstand"/>
-                  <w:rPr>
-                    <w:rFonts w:ascii="Calibri" w:hAnsi="Calibri" w:cs="Calibri"/>
-                    <w:color w:val="0070C0"/>
-                    <w:lang w:val="nl-NL"/>
-                  </w:rPr>
-                </w:pPr>
-                <w:r>
-                  <w:rPr>
-                    <w:rFonts w:ascii="Calibri" w:hAnsi="Calibri" w:cs="Calibri"/>
-                    <w:color w:val="0070C0"/>
-                    <w:lang w:val="nl-NL"/>
-                  </w:rPr>
-                  <w:t>02/20/2023</w:t>
-                </w:r>
-              </w:p>
-            </w:sdtContent>
-          </w:sdt>
+            </w:pPr>
+            <w:r>
+              <w:rPr>
+                <w:rFonts w:ascii="Calibri" w:hAnsi="Calibri" w:cs="Calibri"/>
+                <w:color w:val="0070C0"/>
+                <w:lang w:val="nl-NL"/>
+              </w:rPr>
+              <w:t>2</w:t>
+            </w:r>
+            <w:r>
+              <w:rPr>
+                <w:rFonts w:ascii="Calibri" w:hAnsi="Calibri" w:cs="Calibri"/>
+                <w:color w:val="0070C0"/>
+                <w:lang w:val="nl-NL"/>
+              </w:rPr>
+              <w:t>0</w:t>
+            </w:r>
+            <w:r>
+              <w:rPr>
+                <w:rFonts w:ascii="Calibri" w:hAnsi="Calibri" w:cs="Calibri"/>
+                <w:color w:val="0070C0"/>
+                <w:lang w:val="nl-NL"/>
+              </w:rPr>
+              <w:t>-02-2023</w:t>
+            </w:r>
+          </w:p>
           <w:p>
             <w:pPr>
               <w:pStyle w:val="Geenafstand"/>
@@ -4303,19 +4295,8 @@
                 <w:szCs w:val="20"/>
                 <w:lang w:val="nl-NL"/>
               </w:rPr>
-              <w:t xml:space="preserve">Niet werken met andere </w:t>
-            </w:r>
-            <w:proofErr w:type="spellStart"/>
-            <w:r>
-              <w:rPr>
-                <w:rFonts w:ascii="Calibri Light" w:hAnsi="Calibri Light" w:cs="Calibri Light"/>
-                <w:sz w:val="20"/>
-                <w:szCs w:val="20"/>
-                <w:lang w:val="nl-NL"/>
-              </w:rPr>
-              <w:t>API’s</w:t>
-            </w:r>
-            <w:proofErr w:type="spellEnd"/>
+              <w:t>Niet werken met andere API’s</w:t>
+            </w:r>
           </w:p>
         </w:tc>
         <w:tc>
@@ -7067,35 +7048,6 @@
     </w:docPart>
     <w:docPart>
       <w:docPartPr>
-        <w:name w:val="20EDF668FF1E4238AD4609C0976B7A98"/>
-        <w:category>
-          <w:name w:val="Algemeen"/>
-          <w:gallery w:val="placeholder"/>
-        </w:category>
-        <w:types>
-          <w:type w:val="bbPlcHdr"/>
-        </w:types>
-        <w:behaviors>
-          <w:behavior w:val="content"/>
-        </w:behaviors>
-        <w:guid w:val="{23C6E5EB-FB3D-489A-9813-F2388D06510D}"/>
-      </w:docPartPr>
-      <w:docPartBody>
-        <w:p>
-          <w:pPr>
-            <w:pStyle w:val="20EDF668FF1E4238AD4609C0976B7A98"/>
-          </w:pPr>
-          <w:r>
-            <w:rPr>
-              <w:rStyle w:val="Tekstvantijdelijkeaanduiding"/>
-            </w:rPr>
-            <w:t>[Publicatiedatum]</w:t>
-          </w:r>
-        </w:p>
-      </w:docPartBody>
-    </w:docPart>
-    <w:docPart>
-      <w:docPartPr>
         <w:name w:val="643836934C1B4445B9E386856AEACB37"/>
         <w:category>
           <w:name w:val="Algemeen"/>
@@ -7245,10 +7197,12 @@
     <w:rsid w:val="0033483D"/>
     <w:rsid w:val="004000AF"/>
     <w:rsid w:val="00422B8C"/>
+    <w:rsid w:val="0055041E"/>
     <w:rsid w:val="00565738"/>
     <w:rsid w:val="00597BC5"/>
     <w:rsid w:val="00735F7E"/>
     <w:rsid w:val="00816505"/>
+    <w:rsid w:val="00A61B0C"/>
     <w:rsid w:val="00B276A4"/>
     <w:rsid w:val="00BA4CA0"/>
     <w:rsid w:val="00BB44B5"/>
@@ -7257,6 +7211,7 @@
     <w:rsid w:val="00D93489"/>
     <w:rsid w:val="00DB0DE3"/>
     <w:rsid w:val="00DF7DBE"/>
+    <w:rsid w:val="00E64FE6"/>
     <w:rsid w:val="00E81C66"/>
     <w:rsid w:val="00FA0D05"/>
     <w:rsid w:val="00FC3B1F"/>

</xml_diff>

<commit_message>
'functionaliteiten' vernoemd naar userstories, want dat zijn het ook
</commit_message>
<xml_diff>
--- a/docs/Functioneel Ontwerp.docx
+++ b/docs/Functioneel Ontwerp.docx
@@ -2305,16 +2305,14 @@
           <w:lang w:val="nl-NL"/>
         </w:rPr>
       </w:pPr>
-      <w:bookmarkStart w:id="4" w:name="_Toc127790014"/>
       <w:r>
         <w:rPr>
           <w:rFonts w:ascii="Calibri" w:hAnsi="Calibri" w:cs="Calibri"/>
           <w:lang w:val="nl-NL"/>
         </w:rPr>
         <w:lastRenderedPageBreak/>
-        <w:t>Functionaliteiten</w:t>
-      </w:r>
-      <w:bookmarkEnd w:id="4"/>
+        <w:t>User Stories</w:t>
+      </w:r>
     </w:p>
     <w:tbl>
       <w:tblPr>
@@ -4495,7 +4493,7 @@
           <w:lang w:val="nl-NL"/>
         </w:rPr>
       </w:pPr>
-      <w:bookmarkStart w:id="5" w:name="_Toc127790015"/>
+      <w:bookmarkStart w:id="4" w:name="_Toc127790015"/>
       <w:r>
         <w:rPr>
           <w:rFonts w:ascii="Calibri" w:hAnsi="Calibri" w:cs="Calibri"/>
@@ -4511,7 +4509,7 @@
         </w:rPr>
         <w:t>asis lay-out</w:t>
       </w:r>
-      <w:bookmarkEnd w:id="5"/>
+      <w:bookmarkEnd w:id="4"/>
       <w:r>
         <w:rPr>
           <w:rFonts w:ascii="Calibri" w:hAnsi="Calibri" w:cs="Calibri"/>
@@ -5010,7 +5008,7 @@
           <w:lang w:val="nl-NL"/>
         </w:rPr>
       </w:pPr>
-      <w:bookmarkStart w:id="6" w:name="_Toc127790016"/>
+      <w:bookmarkStart w:id="5" w:name="_Toc127790016"/>
       <w:r>
         <w:rPr>
           <w:rFonts w:ascii="Calibri" w:hAnsi="Calibri" w:cs="Calibri"/>
@@ -5025,7 +5023,7 @@
         </w:rPr>
         <w:t>igatiestructuur</w:t>
       </w:r>
-      <w:bookmarkEnd w:id="6"/>
+      <w:bookmarkEnd w:id="5"/>
     </w:p>
     <w:p>
       <w:pPr>
@@ -5099,7 +5097,7 @@
           <w:lang w:val="nl-NL"/>
         </w:rPr>
       </w:pPr>
-      <w:bookmarkStart w:id="7" w:name="_Toc127790017"/>
+      <w:bookmarkStart w:id="6" w:name="_Toc127790017"/>
       <w:r>
         <w:rPr>
           <w:rFonts w:ascii="Calibri" w:hAnsi="Calibri" w:cs="Calibri"/>
@@ -5107,7 +5105,7 @@
         </w:rPr>
         <w:t>Uitvoerontwerp</w:t>
       </w:r>
-      <w:bookmarkEnd w:id="7"/>
+      <w:bookmarkEnd w:id="6"/>
     </w:p>
     <w:p>
       <w:pPr>
@@ -7143,14 +7141,14 @@
     <w:charset w:val="00"/>
     <w:family w:val="swiss"/>
     <w:pitch w:val="variable"/>
-    <w:sig w:usb0="E4002EFF" w:usb1="C000247B" w:usb2="00000009" w:usb3="00000000" w:csb0="000001FF" w:csb1="00000000"/>
+    <w:sig w:usb0="E0002EFF" w:usb1="C000247B" w:usb2="00000009" w:usb3="00000000" w:csb0="000001FF" w:csb1="00000000"/>
   </w:font>
   <w:font w:name="Arial">
     <w:panose1 w:val="020B0604020202020204"/>
     <w:charset w:val="00"/>
     <w:family w:val="swiss"/>
     <w:pitch w:val="variable"/>
-    <w:sig w:usb0="E0002EFF" w:usb1="C000785B" w:usb2="00000009" w:usb3="00000000" w:csb0="000001FF" w:csb1="00000000"/>
+    <w:sig w:usb0="E0002AFF" w:usb1="C0007843" w:usb2="00000009" w:usb3="00000000" w:csb0="000001FF" w:csb1="00000000"/>
   </w:font>
   <w:font w:name="Segoe UI">
     <w:panose1 w:val="020B0502040204020203"/>
@@ -7195,6 +7193,7 @@
     <w:rsid w:val="002C3BBA"/>
     <w:rsid w:val="00312DE6"/>
     <w:rsid w:val="0033483D"/>
+    <w:rsid w:val="00393F3E"/>
     <w:rsid w:val="004000AF"/>
     <w:rsid w:val="00422B8C"/>
     <w:rsid w:val="0055041E"/>
@@ -7676,9 +7675,6 @@
   <w:style w:type="paragraph" w:customStyle="1" w:styleId="E021D4E3215D45B085A38CBFC58E5ADD">
     <w:name w:val="E021D4E3215D45B085A38CBFC58E5ADD"/>
   </w:style>
-  <w:style w:type="paragraph" w:customStyle="1" w:styleId="20EDF668FF1E4238AD4609C0976B7A98">
-    <w:name w:val="20EDF668FF1E4238AD4609C0976B7A98"/>
-  </w:style>
   <w:style w:type="paragraph" w:customStyle="1" w:styleId="643836934C1B4445B9E386856AEACB37">
     <w:name w:val="643836934C1B4445B9E386856AEACB37"/>
   </w:style>

</xml_diff>

<commit_message>
kleine verandering in column styles
</commit_message>
<xml_diff>
--- a/docs/Functioneel Ontwerp.docx
+++ b/docs/Functioneel Ontwerp.docx
@@ -41,7 +41,7 @@
             <w:sdtContent>
               <w:p>
                 <w:pPr>
-                  <w:pStyle w:val="Geenafstand"/>
+                  <w:pStyle w:val="NoSpacing"/>
                   <w:rPr>
                     <w:rFonts w:ascii="Calibri" w:hAnsi="Calibri" w:cs="Calibri"/>
                     <w:color w:val="0070C0"/>
@@ -61,7 +61,7 @@
           </w:sdt>
           <w:p>
             <w:pPr>
-              <w:pStyle w:val="Geenafstand"/>
+              <w:pStyle w:val="NoSpacing"/>
               <w:rPr>
                 <w:rFonts w:ascii="Calibri" w:hAnsi="Calibri" w:cs="Calibri"/>
                 <w:color w:val="0070C0"/>
@@ -95,7 +95,7 @@
           </w:p>
           <w:p>
             <w:pPr>
-              <w:pStyle w:val="Geenafstand"/>
+              <w:pStyle w:val="NoSpacing"/>
               <w:rPr>
                 <w:rFonts w:ascii="Calibri" w:hAnsi="Calibri" w:cs="Calibri"/>
                 <w:color w:val="0070C0"/>
@@ -192,7 +192,7 @@
                   </w:tcPr>
                   <w:p>
                     <w:pPr>
-                      <w:pStyle w:val="Titel"/>
+                      <w:pStyle w:val="Title"/>
                       <w:rPr>
                         <w:rFonts w:ascii="Calibri" w:hAnsi="Calibri" w:cs="Calibri"/>
                         <w:color w:val="0070C0"/>
@@ -298,7 +298,7 @@
         </w:tbl>
         <w:p>
           <w:pPr>
-            <w:pStyle w:val="Kop1"/>
+            <w:pStyle w:val="Heading1"/>
             <w:rPr>
               <w:rFonts w:ascii="Calibri" w:hAnsi="Calibri" w:cs="Calibri"/>
               <w:lang w:val="nl-NL"/>
@@ -316,7 +316,7 @@
     </w:sdt>
     <w:p>
       <w:pPr>
-        <w:pStyle w:val="Kop1"/>
+        <w:pStyle w:val="Heading1"/>
         <w:rPr>
           <w:rFonts w:ascii="Calibri" w:eastAsiaTheme="minorHAnsi" w:hAnsi="Calibri" w:cs="Calibri"/>
           <w:color w:val="auto"/>
@@ -362,7 +362,7 @@
       <w:sdtContent>
         <w:p>
           <w:pPr>
-            <w:pStyle w:val="Kop1"/>
+            <w:pStyle w:val="Heading1"/>
             <w:rPr>
               <w:rFonts w:ascii="Calibri" w:hAnsi="Calibri" w:cs="Calibri"/>
               <w:lang w:val="nl-NL"/>
@@ -379,7 +379,7 @@
         </w:p>
         <w:p>
           <w:pPr>
-            <w:pStyle w:val="Inhopg1"/>
+            <w:pStyle w:val="TOC1"/>
             <w:tabs>
               <w:tab w:val="right" w:leader="dot" w:pos="9628"/>
             </w:tabs>
@@ -474,7 +474,7 @@
         </w:p>
         <w:p>
           <w:pPr>
-            <w:pStyle w:val="Inhopg1"/>
+            <w:pStyle w:val="TOC1"/>
             <w:tabs>
               <w:tab w:val="right" w:leader="dot" w:pos="9628"/>
             </w:tabs>
@@ -548,7 +548,7 @@
         </w:p>
         <w:p>
           <w:pPr>
-            <w:pStyle w:val="Inhopg1"/>
+            <w:pStyle w:val="TOC1"/>
             <w:tabs>
               <w:tab w:val="right" w:leader="dot" w:pos="9628"/>
             </w:tabs>
@@ -622,7 +622,7 @@
         </w:p>
         <w:p>
           <w:pPr>
-            <w:pStyle w:val="Inhopg1"/>
+            <w:pStyle w:val="TOC1"/>
             <w:tabs>
               <w:tab w:val="right" w:leader="dot" w:pos="9628"/>
             </w:tabs>
@@ -696,7 +696,7 @@
         </w:p>
         <w:p>
           <w:pPr>
-            <w:pStyle w:val="Inhopg1"/>
+            <w:pStyle w:val="TOC1"/>
             <w:tabs>
               <w:tab w:val="right" w:leader="dot" w:pos="9628"/>
             </w:tabs>
@@ -770,7 +770,7 @@
         </w:p>
         <w:p>
           <w:pPr>
-            <w:pStyle w:val="Inhopg1"/>
+            <w:pStyle w:val="TOC1"/>
             <w:tabs>
               <w:tab w:val="right" w:leader="dot" w:pos="9628"/>
             </w:tabs>
@@ -844,7 +844,7 @@
         </w:p>
         <w:p>
           <w:pPr>
-            <w:pStyle w:val="Inhopg1"/>
+            <w:pStyle w:val="TOC1"/>
             <w:tabs>
               <w:tab w:val="right" w:leader="dot" w:pos="9628"/>
             </w:tabs>
@@ -918,7 +918,7 @@
         </w:p>
         <w:p>
           <w:pPr>
-            <w:pStyle w:val="Inhopg1"/>
+            <w:pStyle w:val="TOC1"/>
             <w:tabs>
               <w:tab w:val="right" w:leader="dot" w:pos="9628"/>
             </w:tabs>
@@ -1173,7 +1173,7 @@
     </w:p>
     <w:p>
       <w:pPr>
-        <w:pStyle w:val="Kop1"/>
+        <w:pStyle w:val="Heading1"/>
         <w:rPr>
           <w:rFonts w:ascii="Calibri" w:hAnsi="Calibri" w:cs="Calibri"/>
           <w:lang w:val="nl-NL"/>
@@ -1396,17 +1396,73 @@
           <w:rFonts w:ascii="Calibri" w:hAnsi="Calibri" w:cs="Calibri"/>
           <w:lang w:val="nl-NL"/>
         </w:rPr>
-        <w:t xml:space="preserve">Op de hoofdpagina van de website wil hij een 8 </w:t>
-      </w:r>
-      <w:proofErr w:type="spellStart"/>
-      <w:r>
-        <w:rPr>
-          <w:rFonts w:ascii="Calibri" w:hAnsi="Calibri" w:cs="Calibri"/>
-          <w:lang w:val="nl-NL"/>
-        </w:rPr>
-        <w:t>featured</w:t>
-      </w:r>
-      <w:proofErr w:type="spellEnd"/>
+        <w:t xml:space="preserve">Op de hoofdpagina van de website wil hij een 8 featured </w:t>
+      </w:r>
+      <w:r>
+        <w:rPr>
+          <w:rFonts w:ascii="Calibri" w:hAnsi="Calibri" w:cs="Calibri"/>
+          <w:lang w:val="nl-NL"/>
+        </w:rPr>
+        <w:t>drankjes</w:t>
+      </w:r>
+      <w:r>
+        <w:rPr>
+          <w:rFonts w:ascii="Calibri" w:hAnsi="Calibri" w:cs="Calibri"/>
+          <w:lang w:val="nl-NL"/>
+        </w:rPr>
+        <w:t xml:space="preserve"> zien en 8 random </w:t>
+      </w:r>
+      <w:r>
+        <w:rPr>
+          <w:rFonts w:ascii="Calibri" w:hAnsi="Calibri" w:cs="Calibri"/>
+          <w:lang w:val="nl-NL"/>
+        </w:rPr>
+        <w:t>drankjes</w:t>
+      </w:r>
+      <w:r>
+        <w:rPr>
+          <w:rFonts w:ascii="Calibri" w:hAnsi="Calibri" w:cs="Calibri"/>
+          <w:lang w:val="nl-NL"/>
+        </w:rPr>
+        <w:t xml:space="preserve"> met daarboven een prominente zoekbalk. </w:t>
+      </w:r>
+    </w:p>
+    <w:p>
+      <w:pPr>
+        <w:spacing w:after="0"/>
+        <w:rPr>
+          <w:rFonts w:ascii="Calibri" w:hAnsi="Calibri" w:cs="Calibri"/>
+          <w:lang w:val="nl-NL"/>
+        </w:rPr>
+      </w:pPr>
+      <w:r>
+        <w:rPr>
+          <w:rFonts w:ascii="Calibri" w:hAnsi="Calibri" w:cs="Calibri"/>
+          <w:lang w:val="nl-NL"/>
+        </w:rPr>
+        <w:t xml:space="preserve">Mogelijk zijn er elk uur nieuwe </w:t>
+      </w:r>
+      <w:r>
+        <w:rPr>
+          <w:rFonts w:ascii="Calibri" w:hAnsi="Calibri" w:cs="Calibri"/>
+          <w:lang w:val="nl-NL"/>
+        </w:rPr>
+        <w:t>drankjes</w:t>
+      </w:r>
+      <w:r>
+        <w:rPr>
+          <w:rFonts w:ascii="Calibri" w:hAnsi="Calibri" w:cs="Calibri"/>
+          <w:lang w:val="nl-NL"/>
+        </w:rPr>
+        <w:t>, dus de klant wilt graag dat dit elk uur word</w:t>
+      </w:r>
+      <w:r>
+        <w:rPr>
+          <w:rFonts w:ascii="Calibri" w:hAnsi="Calibri" w:cs="Calibri"/>
+          <w:lang w:val="nl-NL"/>
+        </w:rPr>
+        <w:t>t</w:t>
+      </w:r>
       <w:r>
         <w:rPr>
           <w:rFonts w:ascii="Calibri" w:hAnsi="Calibri" w:cs="Calibri"/>
@@ -1419,6 +1475,45 @@
           <w:rFonts w:ascii="Calibri" w:hAnsi="Calibri" w:cs="Calibri"/>
           <w:lang w:val="nl-NL"/>
         </w:rPr>
+        <w:t>geüpdatet</w:t>
+      </w:r>
+      <w:r>
+        <w:rPr>
+          <w:rFonts w:ascii="Calibri" w:hAnsi="Calibri" w:cs="Calibri"/>
+          <w:lang w:val="nl-NL"/>
+        </w:rPr>
+        <w:t>. De klant wilt overigens ook graag wisselen tussen ML / OZ (metric vs imperial)</w:t>
+      </w:r>
+    </w:p>
+    <w:p>
+      <w:pPr>
+        <w:spacing w:after="0"/>
+        <w:rPr>
+          <w:rFonts w:ascii="Calibri" w:hAnsi="Calibri" w:cs="Calibri"/>
+          <w:lang w:val="nl-NL"/>
+        </w:rPr>
+      </w:pPr>
+    </w:p>
+    <w:p>
+      <w:pPr>
+        <w:spacing w:after="0"/>
+        <w:rPr>
+          <w:rFonts w:ascii="Calibri" w:hAnsi="Calibri" w:cs="Calibri"/>
+          <w:lang w:val="nl-NL"/>
+        </w:rPr>
+      </w:pPr>
+      <w:r>
+        <w:rPr>
+          <w:rFonts w:ascii="Calibri" w:hAnsi="Calibri" w:cs="Calibri"/>
+          <w:lang w:val="nl-NL"/>
+        </w:rPr>
+        <w:t xml:space="preserve">Het doel van dit projectdeel is de klant te kunnen laten zoeken naar </w:t>
+      </w:r>
+      <w:r>
+        <w:rPr>
+          <w:rFonts w:ascii="Calibri" w:hAnsi="Calibri" w:cs="Calibri"/>
+          <w:lang w:val="nl-NL"/>
+        </w:rPr>
         <w:t>drankjes</w:t>
       </w:r>
       <w:r>
@@ -1426,7 +1521,72 @@
           <w:rFonts w:ascii="Calibri" w:hAnsi="Calibri" w:cs="Calibri"/>
           <w:lang w:val="nl-NL"/>
         </w:rPr>
-        <w:t xml:space="preserve"> zien en 8 random </w:t>
+        <w:t xml:space="preserve"> op </w:t>
+      </w:r>
+      <w:r>
+        <w:rPr>
+          <w:rFonts w:ascii="Calibri" w:hAnsi="Calibri" w:cs="Calibri"/>
+          <w:lang w:val="nl-NL"/>
+        </w:rPr>
+        <w:t>basis va</w:t>
+      </w:r>
+      <w:r>
+        <w:rPr>
+          <w:rFonts w:ascii="Calibri" w:hAnsi="Calibri" w:cs="Calibri"/>
+          <w:lang w:val="nl-NL"/>
+        </w:rPr>
+        <w:t>n naam, ingrediënt, populariteit en willekeurig.</w:t>
+      </w:r>
+    </w:p>
+    <w:p>
+      <w:pPr>
+        <w:spacing w:after="0"/>
+        <w:rPr>
+          <w:rFonts w:ascii="Calibri" w:hAnsi="Calibri" w:cs="Calibri"/>
+          <w:lang w:val="nl-NL"/>
+        </w:rPr>
+      </w:pPr>
+    </w:p>
+    <w:p>
+      <w:pPr>
+        <w:spacing w:after="0"/>
+        <w:rPr>
+          <w:rFonts w:ascii="Calibri" w:hAnsi="Calibri" w:cs="Calibri"/>
+          <w:lang w:val="nl-NL"/>
+        </w:rPr>
+      </w:pPr>
+    </w:p>
+    <w:p>
+      <w:pPr>
+        <w:pStyle w:val="Heading1"/>
+        <w:rPr>
+          <w:rFonts w:ascii="Calibri" w:hAnsi="Calibri" w:cs="Calibri"/>
+          <w:lang w:val="nl-NL"/>
+        </w:rPr>
+      </w:pPr>
+      <w:bookmarkStart w:id="2" w:name="_Toc127790012"/>
+      <w:r>
+        <w:rPr>
+          <w:rFonts w:ascii="Calibri" w:hAnsi="Calibri" w:cs="Calibri"/>
+          <w:lang w:val="nl-NL"/>
+        </w:rPr>
+        <w:t>Workflow</w:t>
+      </w:r>
+      <w:bookmarkEnd w:id="2"/>
+    </w:p>
+    <w:p>
+      <w:pPr>
+        <w:rPr>
+          <w:rFonts w:ascii="Calibri" w:hAnsi="Calibri" w:cs="Calibri"/>
+          <w:lang w:val="nl-NL"/>
+        </w:rPr>
+      </w:pPr>
+      <w:r>
+        <w:rPr>
+          <w:rFonts w:ascii="Calibri" w:hAnsi="Calibri" w:cs="Calibri"/>
+          <w:lang w:val="nl-NL"/>
+        </w:rPr>
+        <w:t xml:space="preserve">Zoals al eerder vermeld in de inleiding, kan de klant </w:t>
       </w:r>
       <w:r>
         <w:rPr>
@@ -1440,23 +1600,22 @@
           <w:rFonts w:ascii="Calibri" w:hAnsi="Calibri" w:cs="Calibri"/>
           <w:lang w:val="nl-NL"/>
         </w:rPr>
-        <w:t xml:space="preserve"> met daarboven een prominente zoekbalk. </w:t>
-      </w:r>
-    </w:p>
-    <w:p>
-      <w:pPr>
-        <w:spacing w:after="0"/>
-        <w:rPr>
-          <w:rFonts w:ascii="Calibri" w:hAnsi="Calibri" w:cs="Calibri"/>
-          <w:lang w:val="nl-NL"/>
-        </w:rPr>
-      </w:pPr>
-      <w:r>
-        <w:rPr>
-          <w:rFonts w:ascii="Calibri" w:hAnsi="Calibri" w:cs="Calibri"/>
-          <w:lang w:val="nl-NL"/>
-        </w:rPr>
-        <w:t xml:space="preserve">Mogelijk zijn er elk uur nieuwe </w:t>
+        <w:t xml:space="preserve"> zoeken op twee manieren.</w:t>
+      </w:r>
+    </w:p>
+    <w:p>
+      <w:pPr>
+        <w:rPr>
+          <w:rFonts w:ascii="Calibri" w:hAnsi="Calibri" w:cs="Calibri"/>
+          <w:lang w:val="nl-NL"/>
+        </w:rPr>
+      </w:pPr>
+      <w:r>
+        <w:rPr>
+          <w:rFonts w:ascii="Calibri" w:hAnsi="Calibri" w:cs="Calibri"/>
+          <w:lang w:val="nl-NL"/>
+        </w:rPr>
+        <w:t xml:space="preserve">Manier 1 is het zoeken via de zoekbalk. Op deze manier kan je alle </w:t>
       </w:r>
       <w:r>
         <w:rPr>
@@ -1470,14 +1629,43 @@
           <w:rFonts w:ascii="Calibri" w:hAnsi="Calibri" w:cs="Calibri"/>
           <w:lang w:val="nl-NL"/>
         </w:rPr>
-        <w:t>, dus de klant wilt graag dat dit elk uur word</w:t>
-      </w:r>
-      <w:r>
-        <w:rPr>
-          <w:rFonts w:ascii="Calibri" w:hAnsi="Calibri" w:cs="Calibri"/>
-          <w:lang w:val="nl-NL"/>
-        </w:rPr>
-        <w:t>t</w:t>
+        <w:t xml:space="preserve"> vinden op basis van de naam</w:t>
+      </w:r>
+      <w:r>
+        <w:rPr>
+          <w:rFonts w:ascii="Calibri" w:hAnsi="Calibri" w:cs="Calibri"/>
+          <w:lang w:val="nl-NL"/>
+        </w:rPr>
+        <w:t xml:space="preserve"> en een ingrediënt.</w:t>
+      </w:r>
+    </w:p>
+    <w:p>
+      <w:pPr>
+        <w:rPr>
+          <w:rFonts w:ascii="Calibri" w:hAnsi="Calibri" w:cs="Calibri"/>
+          <w:lang w:val="nl-NL"/>
+        </w:rPr>
+      </w:pPr>
+      <w:r>
+        <w:rPr>
+          <w:rFonts w:ascii="Calibri" w:hAnsi="Calibri" w:cs="Calibri"/>
+          <w:lang w:val="nl-NL"/>
+        </w:rPr>
+        <w:t xml:space="preserve">Manier 2 is het selecteren van de ingrediënten die je in bezit hebt, op deze manier krijg je een lijst van </w:t>
+      </w:r>
+      <w:r>
+        <w:rPr>
+          <w:rFonts w:ascii="Calibri" w:hAnsi="Calibri" w:cs="Calibri"/>
+          <w:lang w:val="nl-NL"/>
+        </w:rPr>
+        <w:t>drankjes</w:t>
+      </w:r>
+      <w:r>
+        <w:rPr>
+          <w:rFonts w:ascii="Calibri" w:hAnsi="Calibri" w:cs="Calibri"/>
+          <w:lang w:val="nl-NL"/>
+        </w:rPr>
+        <w:t xml:space="preserve"> die je met die ingrediënten kan maken.  </w:t>
       </w:r>
       <w:r>
         <w:rPr>
@@ -1486,286 +1674,18 @@
         </w:rPr>
         <w:t xml:space="preserve"> </w:t>
       </w:r>
-      <w:r>
-        <w:rPr>
-          <w:rFonts w:ascii="Calibri" w:hAnsi="Calibri" w:cs="Calibri"/>
-          <w:lang w:val="nl-NL"/>
-        </w:rPr>
-        <w:t>geüpdatet</w:t>
-      </w:r>
-      <w:r>
-        <w:rPr>
-          <w:rFonts w:ascii="Calibri" w:hAnsi="Calibri" w:cs="Calibri"/>
-          <w:lang w:val="nl-NL"/>
-        </w:rPr>
-        <w:t xml:space="preserve">. De klant wilt overigens ook graag wisselen tussen </w:t>
-      </w:r>
-      <w:proofErr w:type="gramStart"/>
-      <w:r>
-        <w:rPr>
-          <w:rFonts w:ascii="Calibri" w:hAnsi="Calibri" w:cs="Calibri"/>
-          <w:lang w:val="nl-NL"/>
-        </w:rPr>
-        <w:t>ML /</w:t>
-      </w:r>
-      <w:proofErr w:type="gramEnd"/>
-      <w:r>
-        <w:rPr>
-          <w:rFonts w:ascii="Calibri" w:hAnsi="Calibri" w:cs="Calibri"/>
-          <w:lang w:val="nl-NL"/>
-        </w:rPr>
-        <w:t xml:space="preserve"> OZ (</w:t>
-      </w:r>
-      <w:proofErr w:type="spellStart"/>
-      <w:r>
-        <w:rPr>
-          <w:rFonts w:ascii="Calibri" w:hAnsi="Calibri" w:cs="Calibri"/>
-          <w:lang w:val="nl-NL"/>
-        </w:rPr>
-        <w:t>metric</w:t>
-      </w:r>
-      <w:proofErr w:type="spellEnd"/>
-      <w:r>
-        <w:rPr>
-          <w:rFonts w:ascii="Calibri" w:hAnsi="Calibri" w:cs="Calibri"/>
-          <w:lang w:val="nl-NL"/>
-        </w:rPr>
-        <w:t xml:space="preserve"> </w:t>
-      </w:r>
-      <w:proofErr w:type="spellStart"/>
-      <w:r>
-        <w:rPr>
-          <w:rFonts w:ascii="Calibri" w:hAnsi="Calibri" w:cs="Calibri"/>
-          <w:lang w:val="nl-NL"/>
-        </w:rPr>
-        <w:t>vs</w:t>
-      </w:r>
-      <w:proofErr w:type="spellEnd"/>
-      <w:r>
-        <w:rPr>
-          <w:rFonts w:ascii="Calibri" w:hAnsi="Calibri" w:cs="Calibri"/>
-          <w:lang w:val="nl-NL"/>
-        </w:rPr>
-        <w:t xml:space="preserve"> </w:t>
-      </w:r>
-      <w:proofErr w:type="spellStart"/>
-      <w:r>
-        <w:rPr>
-          <w:rFonts w:ascii="Calibri" w:hAnsi="Calibri" w:cs="Calibri"/>
-          <w:lang w:val="nl-NL"/>
-        </w:rPr>
-        <w:t>imperial</w:t>
-      </w:r>
-      <w:proofErr w:type="spellEnd"/>
-      <w:r>
-        <w:rPr>
-          <w:rFonts w:ascii="Calibri" w:hAnsi="Calibri" w:cs="Calibri"/>
-          <w:lang w:val="nl-NL"/>
-        </w:rPr>
-        <w:t>)</w:t>
-      </w:r>
-    </w:p>
-    <w:p>
-      <w:pPr>
-        <w:spacing w:after="0"/>
-        <w:rPr>
-          <w:rFonts w:ascii="Calibri" w:hAnsi="Calibri" w:cs="Calibri"/>
-          <w:lang w:val="nl-NL"/>
-        </w:rPr>
-      </w:pPr>
-    </w:p>
-    <w:p>
-      <w:pPr>
-        <w:spacing w:after="0"/>
-        <w:rPr>
-          <w:rFonts w:ascii="Calibri" w:hAnsi="Calibri" w:cs="Calibri"/>
-          <w:lang w:val="nl-NL"/>
-        </w:rPr>
-      </w:pPr>
-      <w:r>
-        <w:rPr>
-          <w:rFonts w:ascii="Calibri" w:hAnsi="Calibri" w:cs="Calibri"/>
-          <w:lang w:val="nl-NL"/>
-        </w:rPr>
-        <w:t xml:space="preserve">Het doel van dit projectdeel is de klant te kunnen laten zoeken naar </w:t>
-      </w:r>
-      <w:r>
-        <w:rPr>
-          <w:rFonts w:ascii="Calibri" w:hAnsi="Calibri" w:cs="Calibri"/>
-          <w:lang w:val="nl-NL"/>
-        </w:rPr>
-        <w:t>drankjes</w:t>
-      </w:r>
-      <w:r>
-        <w:rPr>
-          <w:rFonts w:ascii="Calibri" w:hAnsi="Calibri" w:cs="Calibri"/>
-          <w:lang w:val="nl-NL"/>
-        </w:rPr>
-        <w:t xml:space="preserve"> op </w:t>
-      </w:r>
-      <w:r>
-        <w:rPr>
-          <w:rFonts w:ascii="Calibri" w:hAnsi="Calibri" w:cs="Calibri"/>
-          <w:lang w:val="nl-NL"/>
-        </w:rPr>
-        <w:t>basis va</w:t>
-      </w:r>
-      <w:r>
-        <w:rPr>
-          <w:rFonts w:ascii="Calibri" w:hAnsi="Calibri" w:cs="Calibri"/>
-          <w:lang w:val="nl-NL"/>
-        </w:rPr>
-        <w:t>n naam, ingrediënt, populariteit en willekeurig.</w:t>
-      </w:r>
-    </w:p>
-    <w:p>
-      <w:pPr>
-        <w:spacing w:after="0"/>
-        <w:rPr>
-          <w:rFonts w:ascii="Calibri" w:hAnsi="Calibri" w:cs="Calibri"/>
-          <w:lang w:val="nl-NL"/>
-        </w:rPr>
-      </w:pPr>
-    </w:p>
-    <w:p>
-      <w:pPr>
-        <w:spacing w:after="0"/>
-        <w:rPr>
-          <w:rFonts w:ascii="Calibri" w:hAnsi="Calibri" w:cs="Calibri"/>
-          <w:lang w:val="nl-NL"/>
-        </w:rPr>
-      </w:pPr>
-    </w:p>
-    <w:p>
-      <w:pPr>
-        <w:pStyle w:val="Kop1"/>
-        <w:rPr>
-          <w:rFonts w:ascii="Calibri" w:hAnsi="Calibri" w:cs="Calibri"/>
-          <w:lang w:val="nl-NL"/>
-        </w:rPr>
-      </w:pPr>
-      <w:bookmarkStart w:id="2" w:name="_Toc127790012"/>
-      <w:r>
-        <w:rPr>
-          <w:rFonts w:ascii="Calibri" w:hAnsi="Calibri" w:cs="Calibri"/>
-          <w:lang w:val="nl-NL"/>
-        </w:rPr>
-        <w:t>Workflow</w:t>
-      </w:r>
-      <w:bookmarkEnd w:id="2"/>
-    </w:p>
-    <w:p>
-      <w:pPr>
-        <w:rPr>
-          <w:rFonts w:ascii="Calibri" w:hAnsi="Calibri" w:cs="Calibri"/>
-          <w:lang w:val="nl-NL"/>
-        </w:rPr>
-      </w:pPr>
-      <w:r>
-        <w:rPr>
-          <w:rFonts w:ascii="Calibri" w:hAnsi="Calibri" w:cs="Calibri"/>
-          <w:lang w:val="nl-NL"/>
-        </w:rPr>
-        <w:t xml:space="preserve">Zoals al eerder vermeld in de inleiding, kan de klant </w:t>
-      </w:r>
-      <w:r>
-        <w:rPr>
-          <w:rFonts w:ascii="Calibri" w:hAnsi="Calibri" w:cs="Calibri"/>
-          <w:lang w:val="nl-NL"/>
-        </w:rPr>
-        <w:t>drankjes</w:t>
-      </w:r>
-      <w:r>
-        <w:rPr>
-          <w:rFonts w:ascii="Calibri" w:hAnsi="Calibri" w:cs="Calibri"/>
-          <w:lang w:val="nl-NL"/>
-        </w:rPr>
-        <w:t xml:space="preserve"> zoeken op twee manieren.</w:t>
-      </w:r>
-    </w:p>
-    <w:p>
-      <w:pPr>
-        <w:rPr>
-          <w:rFonts w:ascii="Calibri" w:hAnsi="Calibri" w:cs="Calibri"/>
-          <w:lang w:val="nl-NL"/>
-        </w:rPr>
-      </w:pPr>
-      <w:r>
-        <w:rPr>
-          <w:rFonts w:ascii="Calibri" w:hAnsi="Calibri" w:cs="Calibri"/>
-          <w:lang w:val="nl-NL"/>
-        </w:rPr>
-        <w:t xml:space="preserve">Manier 1 is het zoeken via de zoekbalk. Op deze manier kan je alle </w:t>
-      </w:r>
-      <w:r>
-        <w:rPr>
-          <w:rFonts w:ascii="Calibri" w:hAnsi="Calibri" w:cs="Calibri"/>
-          <w:lang w:val="nl-NL"/>
-        </w:rPr>
-        <w:t>drankjes</w:t>
-      </w:r>
-      <w:r>
-        <w:rPr>
-          <w:rFonts w:ascii="Calibri" w:hAnsi="Calibri" w:cs="Calibri"/>
-          <w:lang w:val="nl-NL"/>
-        </w:rPr>
-        <w:t xml:space="preserve"> vinden op basis van de naam</w:t>
-      </w:r>
-      <w:r>
-        <w:rPr>
-          <w:rFonts w:ascii="Calibri" w:hAnsi="Calibri" w:cs="Calibri"/>
-          <w:lang w:val="nl-NL"/>
-        </w:rPr>
-        <w:t xml:space="preserve"> en een ingrediënt.</w:t>
-      </w:r>
-    </w:p>
-    <w:p>
-      <w:pPr>
-        <w:rPr>
-          <w:rFonts w:ascii="Calibri" w:hAnsi="Calibri" w:cs="Calibri"/>
-          <w:lang w:val="nl-NL"/>
-        </w:rPr>
-      </w:pPr>
-      <w:r>
-        <w:rPr>
-          <w:rFonts w:ascii="Calibri" w:hAnsi="Calibri" w:cs="Calibri"/>
-          <w:lang w:val="nl-NL"/>
-        </w:rPr>
-        <w:t xml:space="preserve">Manier 2 is het selecteren van de ingrediënten die je in bezit hebt, op deze manier krijg je een lijst van </w:t>
-      </w:r>
-      <w:r>
-        <w:rPr>
-          <w:rFonts w:ascii="Calibri" w:hAnsi="Calibri" w:cs="Calibri"/>
-          <w:lang w:val="nl-NL"/>
-        </w:rPr>
-        <w:t>drankjes</w:t>
-      </w:r>
-      <w:r>
-        <w:rPr>
-          <w:rFonts w:ascii="Calibri" w:hAnsi="Calibri" w:cs="Calibri"/>
-          <w:lang w:val="nl-NL"/>
-        </w:rPr>
-        <w:t xml:space="preserve"> die je met die ingrediënten kan maken.  </w:t>
-      </w:r>
-      <w:r>
-        <w:rPr>
-          <w:rFonts w:ascii="Calibri" w:hAnsi="Calibri" w:cs="Calibri"/>
-          <w:lang w:val="nl-NL"/>
-        </w:rPr>
-        <w:t xml:space="preserve"> </w:t>
-      </w:r>
-    </w:p>
-    <w:p>
-      <w:pPr>
-        <w:rPr>
-          <w:rFonts w:ascii="Calibri" w:hAnsi="Calibri" w:cs="Calibri"/>
-          <w:lang w:val="nl-NL"/>
-        </w:rPr>
-      </w:pPr>
-    </w:p>
-    <w:p>
-      <w:pPr>
-        <w:pStyle w:val="Kop1"/>
+    </w:p>
+    <w:p>
+      <w:pPr>
+        <w:rPr>
+          <w:rFonts w:ascii="Calibri" w:hAnsi="Calibri" w:cs="Calibri"/>
+          <w:lang w:val="nl-NL"/>
+        </w:rPr>
+      </w:pPr>
+    </w:p>
+    <w:p>
+      <w:pPr>
+        <w:pStyle w:val="Heading1"/>
         <w:rPr>
           <w:rFonts w:ascii="Calibri" w:hAnsi="Calibri" w:cs="Calibri"/>
           <w:lang w:val="nl-NL"/>
@@ -1783,7 +1703,7 @@
     </w:p>
     <w:tbl>
       <w:tblPr>
-        <w:tblStyle w:val="Rastertabel4-Accent1"/>
+        <w:tblStyle w:val="GridTable4-Accent1"/>
         <w:tblW w:w="4865" w:type="pct"/>
         <w:tblLook w:val="04A0" w:firstRow="1" w:lastRow="0" w:firstColumn="1" w:lastColumn="0" w:noHBand="0" w:noVBand="1"/>
       </w:tblPr>
@@ -1870,6 +1790,7 @@
           <w:tcPr>
             <w:cnfStyle w:val="001000000000" w:firstRow="0" w:lastRow="0" w:firstColumn="1" w:lastColumn="0" w:oddVBand="0" w:evenVBand="0" w:oddHBand="0" w:evenHBand="0" w:firstRowFirstColumn="0" w:firstRowLastColumn="0" w:lastRowFirstColumn="0" w:lastRowLastColumn="0"/>
             <w:tcW w:w="1208" w:type="pct"/>
+            <w:shd w:val="clear" w:color="auto" w:fill="auto"/>
           </w:tcPr>
           <w:p>
             <w:pPr>
@@ -1892,6 +1813,7 @@
         <w:tc>
           <w:tcPr>
             <w:tcW w:w="1978" w:type="pct"/>
+            <w:shd w:val="clear" w:color="auto" w:fill="auto"/>
           </w:tcPr>
           <w:p>
             <w:pPr>
@@ -1913,6 +1835,7 @@
         <w:tc>
           <w:tcPr>
             <w:tcW w:w="1814" w:type="pct"/>
+            <w:shd w:val="clear" w:color="auto" w:fill="auto"/>
           </w:tcPr>
           <w:p>
             <w:pPr>
@@ -1941,7 +1864,7 @@
           <w:tcPr>
             <w:cnfStyle w:val="001000000000" w:firstRow="0" w:lastRow="0" w:firstColumn="1" w:lastColumn="0" w:oddVBand="0" w:evenVBand="0" w:oddHBand="0" w:evenHBand="0" w:firstRowFirstColumn="0" w:firstRowLastColumn="0" w:lastRowFirstColumn="0" w:lastRowLastColumn="0"/>
             <w:tcW w:w="1208" w:type="pct"/>
-            <w:shd w:val="clear" w:color="auto" w:fill="BDD6EE" w:themeFill="accent1" w:themeFillTint="66"/>
+            <w:shd w:val="clear" w:color="auto" w:fill="DEEAF6" w:themeFill="accent1" w:themeFillTint="33"/>
           </w:tcPr>
           <w:p>
             <w:pPr>
@@ -1967,7 +1890,7 @@
         <w:tc>
           <w:tcPr>
             <w:tcW w:w="1978" w:type="pct"/>
-            <w:shd w:val="clear" w:color="auto" w:fill="BDD6EE" w:themeFill="accent1" w:themeFillTint="66"/>
+            <w:shd w:val="clear" w:color="auto" w:fill="DEEAF6" w:themeFill="accent1" w:themeFillTint="33"/>
           </w:tcPr>
           <w:p>
             <w:pPr>
@@ -1989,7 +1912,7 @@
         <w:tc>
           <w:tcPr>
             <w:tcW w:w="1814" w:type="pct"/>
-            <w:shd w:val="clear" w:color="auto" w:fill="BDD6EE" w:themeFill="accent1" w:themeFillTint="66"/>
+            <w:shd w:val="clear" w:color="auto" w:fill="DEEAF6" w:themeFill="accent1" w:themeFillTint="33"/>
           </w:tcPr>
           <w:p>
             <w:pPr>
@@ -2018,6 +1941,7 @@
           <w:tcPr>
             <w:cnfStyle w:val="001000000000" w:firstRow="0" w:lastRow="0" w:firstColumn="1" w:lastColumn="0" w:oddVBand="0" w:evenVBand="0" w:oddHBand="0" w:evenHBand="0" w:firstRowFirstColumn="0" w:firstRowLastColumn="0" w:lastRowFirstColumn="0" w:lastRowLastColumn="0"/>
             <w:tcW w:w="1208" w:type="pct"/>
+            <w:shd w:val="clear" w:color="auto" w:fill="auto"/>
           </w:tcPr>
           <w:p>
             <w:pPr>
@@ -2040,6 +1964,7 @@
         <w:tc>
           <w:tcPr>
             <w:tcW w:w="1978" w:type="pct"/>
+            <w:shd w:val="clear" w:color="auto" w:fill="auto"/>
           </w:tcPr>
           <w:p>
             <w:pPr>
@@ -2061,6 +1986,7 @@
         <w:tc>
           <w:tcPr>
             <w:tcW w:w="1814" w:type="pct"/>
+            <w:shd w:val="clear" w:color="auto" w:fill="auto"/>
           </w:tcPr>
           <w:p>
             <w:pPr>
@@ -2089,7 +2015,7 @@
           <w:tcPr>
             <w:cnfStyle w:val="001000000000" w:firstRow="0" w:lastRow="0" w:firstColumn="1" w:lastColumn="0" w:oddVBand="0" w:evenVBand="0" w:oddHBand="0" w:evenHBand="0" w:firstRowFirstColumn="0" w:firstRowLastColumn="0" w:lastRowFirstColumn="0" w:lastRowLastColumn="0"/>
             <w:tcW w:w="1208" w:type="pct"/>
-            <w:shd w:val="clear" w:color="auto" w:fill="BDD6EE" w:themeFill="accent1" w:themeFillTint="66"/>
+            <w:shd w:val="clear" w:color="auto" w:fill="DEEAF6" w:themeFill="accent1" w:themeFillTint="33"/>
           </w:tcPr>
           <w:p>
             <w:pPr>
@@ -2112,7 +2038,7 @@
         <w:tc>
           <w:tcPr>
             <w:tcW w:w="1978" w:type="pct"/>
-            <w:shd w:val="clear" w:color="auto" w:fill="BDD6EE" w:themeFill="accent1" w:themeFillTint="66"/>
+            <w:shd w:val="clear" w:color="auto" w:fill="DEEAF6" w:themeFill="accent1" w:themeFillTint="33"/>
           </w:tcPr>
           <w:p>
             <w:pPr>
@@ -2134,7 +2060,7 @@
         <w:tc>
           <w:tcPr>
             <w:tcW w:w="1814" w:type="pct"/>
-            <w:shd w:val="clear" w:color="auto" w:fill="BDD6EE" w:themeFill="accent1" w:themeFillTint="66"/>
+            <w:shd w:val="clear" w:color="auto" w:fill="DEEAF6" w:themeFill="accent1" w:themeFillTint="33"/>
           </w:tcPr>
           <w:p>
             <w:pPr>
@@ -2163,6 +2089,7 @@
           <w:tcPr>
             <w:cnfStyle w:val="001000000000" w:firstRow="0" w:lastRow="0" w:firstColumn="1" w:lastColumn="0" w:oddVBand="0" w:evenVBand="0" w:oddHBand="0" w:evenHBand="0" w:firstRowFirstColumn="0" w:firstRowLastColumn="0" w:lastRowFirstColumn="0" w:lastRowLastColumn="0"/>
             <w:tcW w:w="1208" w:type="pct"/>
+            <w:shd w:val="clear" w:color="auto" w:fill="auto"/>
           </w:tcPr>
           <w:p>
             <w:pPr>
@@ -2186,6 +2113,7 @@
         <w:tc>
           <w:tcPr>
             <w:tcW w:w="1978" w:type="pct"/>
+            <w:shd w:val="clear" w:color="auto" w:fill="auto"/>
           </w:tcPr>
           <w:p>
             <w:pPr>
@@ -2207,6 +2135,7 @@
         <w:tc>
           <w:tcPr>
             <w:tcW w:w="1814" w:type="pct"/>
+            <w:shd w:val="clear" w:color="auto" w:fill="auto"/>
           </w:tcPr>
           <w:p>
             <w:pPr>
@@ -2299,7 +2228,7 @@
     </w:p>
     <w:p>
       <w:pPr>
-        <w:pStyle w:val="Kop1"/>
+        <w:pStyle w:val="Heading1"/>
         <w:rPr>
           <w:rFonts w:ascii="Calibri" w:hAnsi="Calibri" w:cs="Calibri"/>
           <w:lang w:val="nl-NL"/>
@@ -2316,7 +2245,7 @@
     </w:p>
     <w:tbl>
       <w:tblPr>
-        <w:tblStyle w:val="Tabelraster"/>
+        <w:tblStyle w:val="TableGrid"/>
         <w:tblW w:w="0" w:type="auto"/>
         <w:tblLook w:val="04A0" w:firstRow="1" w:lastRow="0" w:firstColumn="1" w:lastColumn="0" w:noHBand="0" w:noVBand="1"/>
       </w:tblPr>
@@ -2368,7 +2297,6 @@
                 <w:lang w:val="nl-NL"/>
               </w:rPr>
             </w:pPr>
-            <w:proofErr w:type="gramStart"/>
             <w:r>
               <w:rPr>
                 <w:rFonts w:ascii="Calibri Light" w:hAnsi="Calibri Light" w:cs="Calibri Light"/>
@@ -2377,7 +2305,6 @@
               </w:rPr>
               <w:t>Als..</w:t>
             </w:r>
-            <w:proofErr w:type="gramEnd"/>
           </w:p>
         </w:tc>
         <w:tc>
@@ -2407,18 +2334,8 @@
                 <w:color w:val="E7E6E6" w:themeColor="background2"/>
                 <w:lang w:val="nl-NL"/>
               </w:rPr>
-              <w:t xml:space="preserve"> </w:t>
-            </w:r>
-            <w:proofErr w:type="gramStart"/>
-            <w:r>
-              <w:rPr>
-                <w:rFonts w:ascii="Calibri Light" w:hAnsi="Calibri Light" w:cs="Calibri Light"/>
-                <w:color w:val="E7E6E6" w:themeColor="background2"/>
-                <w:lang w:val="nl-NL"/>
-              </w:rPr>
-              <w:t>ik..</w:t>
-            </w:r>
-            <w:proofErr w:type="gramEnd"/>
+              <w:t xml:space="preserve"> ik..</w:t>
+            </w:r>
           </w:p>
         </w:tc>
         <w:tc>
@@ -2448,26 +2365,16 @@
                 <w:color w:val="E7E6E6" w:themeColor="background2"/>
                 <w:lang w:val="nl-NL"/>
               </w:rPr>
-              <w:t>/</w:t>
-            </w:r>
-            <w:proofErr w:type="gramStart"/>
+              <w:t>/Want</w:t>
+            </w:r>
             <w:r>
               <w:rPr>
                 <w:rFonts w:ascii="Calibri Light" w:hAnsi="Calibri Light" w:cs="Calibri Light"/>
                 <w:color w:val="E7E6E6" w:themeColor="background2"/>
                 <w:lang w:val="nl-NL"/>
               </w:rPr>
-              <w:t>Want</w:t>
-            </w:r>
-            <w:r>
-              <w:rPr>
-                <w:rFonts w:ascii="Calibri Light" w:hAnsi="Calibri Light" w:cs="Calibri Light"/>
-                <w:color w:val="E7E6E6" w:themeColor="background2"/>
-                <w:lang w:val="nl-NL"/>
-              </w:rPr>
               <w:t>..</w:t>
             </w:r>
-            <w:proofErr w:type="gramEnd"/>
           </w:p>
         </w:tc>
         <w:tc>
@@ -2499,29 +2406,7 @@
                 <w:szCs w:val="18"/>
                 <w:lang w:val="nl-NL"/>
               </w:rPr>
-              <w:t>(</w:t>
-            </w:r>
-            <w:proofErr w:type="spellStart"/>
-            <w:r>
-              <w:rPr>
-                <w:rFonts w:ascii="Calibri Light" w:hAnsi="Calibri Light" w:cs="Calibri Light"/>
-                <w:color w:val="E7E6E6" w:themeColor="background2"/>
-                <w:sz w:val="18"/>
-                <w:szCs w:val="18"/>
-                <w:lang w:val="nl-NL"/>
-              </w:rPr>
-              <w:t>MoSCoW</w:t>
-            </w:r>
-            <w:proofErr w:type="spellEnd"/>
-            <w:r>
-              <w:rPr>
-                <w:rFonts w:ascii="Calibri Light" w:hAnsi="Calibri Light" w:cs="Calibri Light"/>
-                <w:color w:val="E7E6E6" w:themeColor="background2"/>
-                <w:sz w:val="18"/>
-                <w:szCs w:val="18"/>
-                <w:lang w:val="nl-NL"/>
-              </w:rPr>
-              <w:t>)</w:t>
+              <w:t>(MoSCoW)</w:t>
             </w:r>
           </w:p>
         </w:tc>
@@ -2619,17 +2504,7 @@
                 <w:szCs w:val="20"/>
                 <w:lang w:val="nl-NL"/>
               </w:rPr>
-              <w:t xml:space="preserve">Ik de informatie van </w:t>
-            </w:r>
-            <w:proofErr w:type="gramStart"/>
-            <w:r>
-              <w:rPr>
-                <w:rFonts w:ascii="Calibri Light" w:hAnsi="Calibri Light" w:cs="Calibri Light"/>
-                <w:sz w:val="20"/>
-                <w:szCs w:val="20"/>
-                <w:lang w:val="nl-NL"/>
-              </w:rPr>
-              <w:t xml:space="preserve">de </w:t>
+              <w:t xml:space="preserve">Ik de informatie van de </w:t>
             </w:r>
             <w:r>
               <w:rPr>
@@ -2640,7 +2515,6 @@
               </w:rPr>
               <w:t>drankje</w:t>
             </w:r>
-            <w:proofErr w:type="gramEnd"/>
             <w:r>
               <w:rPr>
                 <w:rFonts w:ascii="Calibri Light" w:hAnsi="Calibri Light" w:cs="Calibri Light"/>
@@ -2690,7 +2564,7 @@
         <w:tc>
           <w:tcPr>
             <w:tcW w:w="566" w:type="dxa"/>
-            <w:shd w:val="clear" w:color="auto" w:fill="BDD6EE" w:themeFill="accent1" w:themeFillTint="66"/>
+            <w:shd w:val="clear" w:color="auto" w:fill="DEEAF6" w:themeFill="accent1" w:themeFillTint="33"/>
           </w:tcPr>
           <w:p>
             <w:pPr>
@@ -2715,7 +2589,7 @@
         <w:tc>
           <w:tcPr>
             <w:tcW w:w="1414" w:type="dxa"/>
-            <w:shd w:val="clear" w:color="auto" w:fill="BDD6EE" w:themeFill="accent1" w:themeFillTint="66"/>
+            <w:shd w:val="clear" w:color="auto" w:fill="DEEAF6" w:themeFill="accent1" w:themeFillTint="33"/>
           </w:tcPr>
           <w:p>
             <w:pPr>
@@ -2740,7 +2614,7 @@
         <w:tc>
           <w:tcPr>
             <w:tcW w:w="3402" w:type="dxa"/>
-            <w:shd w:val="clear" w:color="auto" w:fill="BDD6EE" w:themeFill="accent1" w:themeFillTint="66"/>
+            <w:shd w:val="clear" w:color="auto" w:fill="DEEAF6" w:themeFill="accent1" w:themeFillTint="33"/>
           </w:tcPr>
           <w:p>
             <w:pPr>
@@ -2765,35 +2639,25 @@
         <w:tc>
           <w:tcPr>
             <w:tcW w:w="3246" w:type="dxa"/>
-            <w:shd w:val="clear" w:color="auto" w:fill="BDD6EE" w:themeFill="accent1" w:themeFillTint="66"/>
-          </w:tcPr>
-          <w:p>
-            <w:pPr>
-              <w:rPr>
-                <w:rFonts w:ascii="Calibri Light" w:hAnsi="Calibri Light" w:cs="Calibri Light"/>
-                <w:sz w:val="20"/>
-                <w:szCs w:val="20"/>
-                <w:lang w:val="nl-NL"/>
-              </w:rPr>
-            </w:pPr>
-            <w:r>
-              <w:rPr>
-                <w:rFonts w:ascii="Calibri Light" w:hAnsi="Calibri Light" w:cs="Calibri Light"/>
-                <w:sz w:val="20"/>
-                <w:szCs w:val="20"/>
-                <w:lang w:val="nl-NL"/>
-              </w:rPr>
-              <w:t xml:space="preserve">Ik de informatie van </w:t>
-            </w:r>
-            <w:proofErr w:type="gramStart"/>
-            <w:r>
-              <w:rPr>
-                <w:rFonts w:ascii="Calibri Light" w:hAnsi="Calibri Light" w:cs="Calibri Light"/>
-                <w:sz w:val="20"/>
-                <w:szCs w:val="20"/>
-                <w:lang w:val="nl-NL"/>
-              </w:rPr>
-              <w:t xml:space="preserve">de </w:t>
+            <w:shd w:val="clear" w:color="auto" w:fill="DEEAF6" w:themeFill="accent1" w:themeFillTint="33"/>
+          </w:tcPr>
+          <w:p>
+            <w:pPr>
+              <w:rPr>
+                <w:rFonts w:ascii="Calibri Light" w:hAnsi="Calibri Light" w:cs="Calibri Light"/>
+                <w:sz w:val="20"/>
+                <w:szCs w:val="20"/>
+                <w:lang w:val="nl-NL"/>
+              </w:rPr>
+            </w:pPr>
+            <w:r>
+              <w:rPr>
+                <w:rFonts w:ascii="Calibri Light" w:hAnsi="Calibri Light" w:cs="Calibri Light"/>
+                <w:sz w:val="20"/>
+                <w:szCs w:val="20"/>
+                <w:lang w:val="nl-NL"/>
+              </w:rPr>
+              <w:t xml:space="preserve">Ik de informatie van de </w:t>
             </w:r>
             <w:r>
               <w:rPr>
@@ -2804,7 +2668,6 @@
               </w:rPr>
               <w:t>drankje</w:t>
             </w:r>
-            <w:proofErr w:type="gramEnd"/>
             <w:r>
               <w:rPr>
                 <w:rFonts w:ascii="Calibri Light" w:hAnsi="Calibri Light" w:cs="Calibri Light"/>
@@ -2837,7 +2700,7 @@
         <w:tc>
           <w:tcPr>
             <w:tcW w:w="1000" w:type="dxa"/>
-            <w:shd w:val="clear" w:color="auto" w:fill="BDD6EE" w:themeFill="accent1" w:themeFillTint="66"/>
+            <w:shd w:val="clear" w:color="auto" w:fill="DEEAF6" w:themeFill="accent1" w:themeFillTint="33"/>
           </w:tcPr>
           <w:p>
             <w:pPr>
@@ -3004,7 +2867,7 @@
         <w:tc>
           <w:tcPr>
             <w:tcW w:w="566" w:type="dxa"/>
-            <w:shd w:val="clear" w:color="auto" w:fill="BDD6EE" w:themeFill="accent1" w:themeFillTint="66"/>
+            <w:shd w:val="clear" w:color="auto" w:fill="DEEAF6" w:themeFill="accent1" w:themeFillTint="33"/>
           </w:tcPr>
           <w:p>
             <w:pPr>
@@ -3029,7 +2892,7 @@
         <w:tc>
           <w:tcPr>
             <w:tcW w:w="1414" w:type="dxa"/>
-            <w:shd w:val="clear" w:color="auto" w:fill="BDD6EE" w:themeFill="accent1" w:themeFillTint="66"/>
+            <w:shd w:val="clear" w:color="auto" w:fill="DEEAF6" w:themeFill="accent1" w:themeFillTint="33"/>
           </w:tcPr>
           <w:p>
             <w:pPr>
@@ -3054,7 +2917,7 @@
         <w:tc>
           <w:tcPr>
             <w:tcW w:w="3402" w:type="dxa"/>
-            <w:shd w:val="clear" w:color="auto" w:fill="BDD6EE" w:themeFill="accent1" w:themeFillTint="66"/>
+            <w:shd w:val="clear" w:color="auto" w:fill="DEEAF6" w:themeFill="accent1" w:themeFillTint="33"/>
           </w:tcPr>
           <w:p>
             <w:pPr>
@@ -3079,7 +2942,7 @@
         <w:tc>
           <w:tcPr>
             <w:tcW w:w="3246" w:type="dxa"/>
-            <w:shd w:val="clear" w:color="auto" w:fill="BDD6EE" w:themeFill="accent1" w:themeFillTint="66"/>
+            <w:shd w:val="clear" w:color="auto" w:fill="DEEAF6" w:themeFill="accent1" w:themeFillTint="33"/>
           </w:tcPr>
           <w:p>
             <w:pPr>
@@ -3113,7 +2976,7 @@
         <w:tc>
           <w:tcPr>
             <w:tcW w:w="1000" w:type="dxa"/>
-            <w:shd w:val="clear" w:color="auto" w:fill="BDD6EE" w:themeFill="accent1" w:themeFillTint="66"/>
+            <w:shd w:val="clear" w:color="auto" w:fill="DEEAF6" w:themeFill="accent1" w:themeFillTint="33"/>
           </w:tcPr>
           <w:p>
             <w:pPr>
@@ -3298,7 +3161,7 @@
         <w:tc>
           <w:tcPr>
             <w:tcW w:w="566" w:type="dxa"/>
-            <w:shd w:val="clear" w:color="auto" w:fill="BDD6EE" w:themeFill="accent1" w:themeFillTint="66"/>
+            <w:shd w:val="clear" w:color="auto" w:fill="DEEAF6" w:themeFill="accent1" w:themeFillTint="33"/>
           </w:tcPr>
           <w:p>
             <w:pPr>
@@ -3323,7 +3186,7 @@
         <w:tc>
           <w:tcPr>
             <w:tcW w:w="1414" w:type="dxa"/>
-            <w:shd w:val="clear" w:color="auto" w:fill="BDD6EE" w:themeFill="accent1" w:themeFillTint="66"/>
+            <w:shd w:val="clear" w:color="auto" w:fill="DEEAF6" w:themeFill="accent1" w:themeFillTint="33"/>
           </w:tcPr>
           <w:p>
             <w:pPr>
@@ -3348,7 +3211,7 @@
         <w:tc>
           <w:tcPr>
             <w:tcW w:w="3402" w:type="dxa"/>
-            <w:shd w:val="clear" w:color="auto" w:fill="BDD6EE" w:themeFill="accent1" w:themeFillTint="66"/>
+            <w:shd w:val="clear" w:color="auto" w:fill="DEEAF6" w:themeFill="accent1" w:themeFillTint="33"/>
           </w:tcPr>
           <w:p>
             <w:pPr>
@@ -3391,7 +3254,7 @@
         <w:tc>
           <w:tcPr>
             <w:tcW w:w="3246" w:type="dxa"/>
-            <w:shd w:val="clear" w:color="auto" w:fill="BDD6EE" w:themeFill="accent1" w:themeFillTint="66"/>
+            <w:shd w:val="clear" w:color="auto" w:fill="DEEAF6" w:themeFill="accent1" w:themeFillTint="33"/>
           </w:tcPr>
           <w:p>
             <w:pPr>
@@ -3434,7 +3297,7 @@
         <w:tc>
           <w:tcPr>
             <w:tcW w:w="1000" w:type="dxa"/>
-            <w:shd w:val="clear" w:color="auto" w:fill="BDD6EE" w:themeFill="accent1" w:themeFillTint="66"/>
+            <w:shd w:val="clear" w:color="auto" w:fill="DEEAF6" w:themeFill="accent1" w:themeFillTint="33"/>
           </w:tcPr>
           <w:p>
             <w:pPr>
@@ -3628,7 +3491,7 @@
         <w:tc>
           <w:tcPr>
             <w:tcW w:w="566" w:type="dxa"/>
-            <w:shd w:val="clear" w:color="auto" w:fill="BDD6EE" w:themeFill="accent1" w:themeFillTint="66"/>
+            <w:shd w:val="clear" w:color="auto" w:fill="DEEAF6" w:themeFill="accent1" w:themeFillTint="33"/>
           </w:tcPr>
           <w:p>
             <w:pPr>
@@ -3653,7 +3516,7 @@
         <w:tc>
           <w:tcPr>
             <w:tcW w:w="1414" w:type="dxa"/>
-            <w:shd w:val="clear" w:color="auto" w:fill="BDD6EE" w:themeFill="accent1" w:themeFillTint="66"/>
+            <w:shd w:val="clear" w:color="auto" w:fill="DEEAF6" w:themeFill="accent1" w:themeFillTint="33"/>
           </w:tcPr>
           <w:p>
             <w:pPr>
@@ -3678,7 +3541,7 @@
         <w:tc>
           <w:tcPr>
             <w:tcW w:w="3402" w:type="dxa"/>
-            <w:shd w:val="clear" w:color="auto" w:fill="BDD6EE" w:themeFill="accent1" w:themeFillTint="66"/>
+            <w:shd w:val="clear" w:color="auto" w:fill="DEEAF6" w:themeFill="accent1" w:themeFillTint="33"/>
           </w:tcPr>
           <w:p>
             <w:pPr>
@@ -3703,7 +3566,7 @@
         <w:tc>
           <w:tcPr>
             <w:tcW w:w="3246" w:type="dxa"/>
-            <w:shd w:val="clear" w:color="auto" w:fill="BDD6EE" w:themeFill="accent1" w:themeFillTint="66"/>
+            <w:shd w:val="clear" w:color="auto" w:fill="DEEAF6" w:themeFill="accent1" w:themeFillTint="33"/>
           </w:tcPr>
           <w:p>
             <w:pPr>
@@ -3728,7 +3591,7 @@
         <w:tc>
           <w:tcPr>
             <w:tcW w:w="1000" w:type="dxa"/>
-            <w:shd w:val="clear" w:color="auto" w:fill="BDD6EE" w:themeFill="accent1" w:themeFillTint="66"/>
+            <w:shd w:val="clear" w:color="auto" w:fill="DEEAF6" w:themeFill="accent1" w:themeFillTint="33"/>
           </w:tcPr>
           <w:p>
             <w:pPr>
@@ -3913,7 +3776,7 @@
         <w:tc>
           <w:tcPr>
             <w:tcW w:w="566" w:type="dxa"/>
-            <w:shd w:val="clear" w:color="auto" w:fill="BDD6EE" w:themeFill="accent1" w:themeFillTint="66"/>
+            <w:shd w:val="clear" w:color="auto" w:fill="DEEAF6" w:themeFill="accent1" w:themeFillTint="33"/>
           </w:tcPr>
           <w:p>
             <w:pPr>
@@ -3938,7 +3801,7 @@
         <w:tc>
           <w:tcPr>
             <w:tcW w:w="1414" w:type="dxa"/>
-            <w:shd w:val="clear" w:color="auto" w:fill="BDD6EE" w:themeFill="accent1" w:themeFillTint="66"/>
+            <w:shd w:val="clear" w:color="auto" w:fill="DEEAF6" w:themeFill="accent1" w:themeFillTint="33"/>
           </w:tcPr>
           <w:p>
             <w:pPr>
@@ -3963,7 +3826,7 @@
         <w:tc>
           <w:tcPr>
             <w:tcW w:w="3402" w:type="dxa"/>
-            <w:shd w:val="clear" w:color="auto" w:fill="BDD6EE" w:themeFill="accent1" w:themeFillTint="66"/>
+            <w:shd w:val="clear" w:color="auto" w:fill="DEEAF6" w:themeFill="accent1" w:themeFillTint="33"/>
           </w:tcPr>
           <w:p>
             <w:pPr>
@@ -3988,7 +3851,7 @@
         <w:tc>
           <w:tcPr>
             <w:tcW w:w="3246" w:type="dxa"/>
-            <w:shd w:val="clear" w:color="auto" w:fill="BDD6EE" w:themeFill="accent1" w:themeFillTint="66"/>
+            <w:shd w:val="clear" w:color="auto" w:fill="DEEAF6" w:themeFill="accent1" w:themeFillTint="33"/>
           </w:tcPr>
           <w:p>
             <w:pPr>
@@ -4040,7 +3903,7 @@
         <w:tc>
           <w:tcPr>
             <w:tcW w:w="1000" w:type="dxa"/>
-            <w:shd w:val="clear" w:color="auto" w:fill="BDD6EE" w:themeFill="accent1" w:themeFillTint="66"/>
+            <w:shd w:val="clear" w:color="auto" w:fill="DEEAF6" w:themeFill="accent1" w:themeFillTint="33"/>
           </w:tcPr>
           <w:p>
             <w:pPr>
@@ -4225,7 +4088,7 @@
         <w:tc>
           <w:tcPr>
             <w:tcW w:w="566" w:type="dxa"/>
-            <w:shd w:val="clear" w:color="auto" w:fill="BDD6EE" w:themeFill="accent1" w:themeFillTint="66"/>
+            <w:shd w:val="clear" w:color="auto" w:fill="DEEAF6" w:themeFill="accent1" w:themeFillTint="33"/>
           </w:tcPr>
           <w:p>
             <w:pPr>
@@ -4250,7 +4113,7 @@
         <w:tc>
           <w:tcPr>
             <w:tcW w:w="1414" w:type="dxa"/>
-            <w:shd w:val="clear" w:color="auto" w:fill="BDD6EE" w:themeFill="accent1" w:themeFillTint="66"/>
+            <w:shd w:val="clear" w:color="auto" w:fill="DEEAF6" w:themeFill="accent1" w:themeFillTint="33"/>
           </w:tcPr>
           <w:p>
             <w:pPr>
@@ -4275,7 +4138,7 @@
         <w:tc>
           <w:tcPr>
             <w:tcW w:w="3402" w:type="dxa"/>
-            <w:shd w:val="clear" w:color="auto" w:fill="BDD6EE" w:themeFill="accent1" w:themeFillTint="66"/>
+            <w:shd w:val="clear" w:color="auto" w:fill="DEEAF6" w:themeFill="accent1" w:themeFillTint="33"/>
           </w:tcPr>
           <w:p>
             <w:pPr>
@@ -4300,45 +4163,25 @@
         <w:tc>
           <w:tcPr>
             <w:tcW w:w="3246" w:type="dxa"/>
-            <w:shd w:val="clear" w:color="auto" w:fill="BDD6EE" w:themeFill="accent1" w:themeFillTint="66"/>
-          </w:tcPr>
-          <w:p>
-            <w:pPr>
-              <w:rPr>
-                <w:rFonts w:ascii="Calibri Light" w:hAnsi="Calibri Light" w:cs="Calibri Light"/>
-                <w:sz w:val="20"/>
-                <w:szCs w:val="20"/>
-                <w:lang w:val="nl-NL"/>
-              </w:rPr>
-            </w:pPr>
-            <w:r>
-              <w:rPr>
-                <w:rFonts w:ascii="Calibri Light" w:hAnsi="Calibri Light" w:cs="Calibri Light"/>
-                <w:sz w:val="20"/>
-                <w:szCs w:val="20"/>
-                <w:lang w:val="nl-NL"/>
-              </w:rPr>
-              <w:t xml:space="preserve">De meeste </w:t>
-            </w:r>
-            <w:proofErr w:type="spellStart"/>
-            <w:r>
-              <w:rPr>
-                <w:rFonts w:ascii="Calibri Light" w:hAnsi="Calibri Light" w:cs="Calibri Light"/>
-                <w:sz w:val="20"/>
-                <w:szCs w:val="20"/>
-                <w:lang w:val="nl-NL"/>
-              </w:rPr>
-              <w:t>API’s</w:t>
-            </w:r>
-            <w:proofErr w:type="spellEnd"/>
-            <w:r>
-              <w:rPr>
-                <w:rFonts w:ascii="Calibri Light" w:hAnsi="Calibri Light" w:cs="Calibri Light"/>
-                <w:sz w:val="20"/>
-                <w:szCs w:val="20"/>
-                <w:lang w:val="nl-NL"/>
-              </w:rPr>
-              <w:t xml:space="preserve"> geven niet dezelfde informatie, en onze applicatie zal dat niet </w:t>
+            <w:shd w:val="clear" w:color="auto" w:fill="DEEAF6" w:themeFill="accent1" w:themeFillTint="33"/>
+          </w:tcPr>
+          <w:p>
+            <w:pPr>
+              <w:rPr>
+                <w:rFonts w:ascii="Calibri Light" w:hAnsi="Calibri Light" w:cs="Calibri Light"/>
+                <w:sz w:val="20"/>
+                <w:szCs w:val="20"/>
+                <w:lang w:val="nl-NL"/>
+              </w:rPr>
+            </w:pPr>
+            <w:r>
+              <w:rPr>
+                <w:rFonts w:ascii="Calibri Light" w:hAnsi="Calibri Light" w:cs="Calibri Light"/>
+                <w:sz w:val="20"/>
+                <w:szCs w:val="20"/>
+                <w:lang w:val="nl-NL"/>
+              </w:rPr>
+              <w:t xml:space="preserve">De meeste API’s geven niet dezelfde informatie, en onze applicatie zal dat niet </w:t>
             </w:r>
             <w:r>
               <w:rPr>
@@ -4363,7 +4206,7 @@
         <w:tc>
           <w:tcPr>
             <w:tcW w:w="1000" w:type="dxa"/>
-            <w:shd w:val="clear" w:color="auto" w:fill="BDD6EE" w:themeFill="accent1" w:themeFillTint="66"/>
+            <w:shd w:val="clear" w:color="auto" w:fill="DEEAF6" w:themeFill="accent1" w:themeFillTint="33"/>
           </w:tcPr>
           <w:p>
             <w:pPr>
@@ -4487,7 +4330,7 @@
     </w:p>
     <w:p>
       <w:pPr>
-        <w:pStyle w:val="Kop1"/>
+        <w:pStyle w:val="Heading1"/>
         <w:rPr>
           <w:rFonts w:ascii="Calibri" w:hAnsi="Calibri" w:cs="Calibri"/>
           <w:lang w:val="nl-NL"/>
@@ -5001,7 +4844,7 @@
     </w:p>
     <w:p>
       <w:pPr>
-        <w:pStyle w:val="Kop1"/>
+        <w:pStyle w:val="Heading1"/>
         <w:spacing w:line="360" w:lineRule="auto"/>
         <w:rPr>
           <w:rFonts w:ascii="Calibri" w:hAnsi="Calibri" w:cs="Calibri"/>
@@ -5091,7 +4934,7 @@
     </w:p>
     <w:p>
       <w:pPr>
-        <w:pStyle w:val="Kop1"/>
+        <w:pStyle w:val="Heading1"/>
         <w:rPr>
           <w:rFonts w:ascii="Calibri" w:hAnsi="Calibri" w:cs="Calibri"/>
           <w:lang w:val="nl-NL"/>
@@ -5140,17 +4983,8 @@
           <w:rFonts w:ascii="Calibri" w:hAnsi="Calibri" w:cs="Calibri"/>
           <w:lang w:val="nl-NL"/>
         </w:rPr>
-        <w:t xml:space="preserve"> en de </w:t>
-      </w:r>
-      <w:proofErr w:type="spellStart"/>
-      <w:r>
-        <w:rPr>
-          <w:rFonts w:ascii="Calibri" w:hAnsi="Calibri" w:cs="Calibri"/>
-          <w:lang w:val="nl-NL"/>
-        </w:rPr>
-        <w:t>style</w:t>
-      </w:r>
-      <w:proofErr w:type="spellEnd"/>
+        <w:t xml:space="preserve"> en de style</w:t>
+      </w:r>
       <w:r>
         <w:rPr>
           <w:rFonts w:ascii="Calibri" w:hAnsi="Calibri" w:cs="Calibri"/>
@@ -5320,7 +5154,7 @@
 <w:ftr xmlns:wpc="http://schemas.microsoft.com/office/word/2010/wordprocessingCanvas" xmlns:cx="http://schemas.microsoft.com/office/drawing/2014/chartex" xmlns:cx1="http://schemas.microsoft.com/office/drawing/2015/9/8/chartex" xmlns:cx2="http://schemas.microsoft.com/office/drawing/2015/10/21/chartex" xmlns:cx3="http://schemas.microsoft.com/office/drawing/2016/5/9/chartex" xmlns:cx4="http://schemas.microsoft.com/office/drawing/2016/5/10/chartex" xmlns:cx5="http://schemas.microsoft.com/office/drawing/2016/5/11/chartex" xmlns:cx6="http://schemas.microsoft.com/office/drawing/2016/5/12/chartex" xmlns:cx7="http://schemas.microsoft.com/office/drawing/2016/5/13/chartex" xmlns:cx8="http://schemas.microsoft.com/office/drawing/2016/5/14/chartex" xmlns:mc="http://schemas.openxmlformats.org/markup-compatibility/2006" xmlns:aink="http://schemas.microsoft.com/office/drawing/2016/ink" xmlns:am3d="http://schemas.microsoft.com/office/drawing/2017/model3d" xmlns:o="urn:schemas-microsoft-com:office:office" xmlns:oel="http://schemas.microsoft.com/office/2019/extlst" xmlns:r="http://schemas.openxmlformats.org/officeDocument/2006/relationships" xmlns:m="http://schemas.openxmlformats.org/officeDocument/2006/math" xmlns:v="urn:schemas-microsoft-com:vml" xmlns:wp14="http://schemas.microsoft.com/office/word/2010/wordprocessingDrawing" xmlns:wp="http://schemas.openxmlformats.org/drawingml/2006/wordprocessingDrawing" xmlns:w10="urn:schemas-microsoft-com:office:word" xmlns:w="http://schemas.openxmlformats.org/wordprocessingml/2006/main" xmlns:w14="http://schemas.microsoft.com/office/word/2010/wordml" xmlns:w15="http://schemas.microsoft.com/office/word/2012/wordml" xmlns:w16cex="http://schemas.microsoft.com/office/word/2018/wordml/cex" xmlns:w16cid="http://schemas.microsoft.com/office/word/2016/wordml/cid" xmlns:w16="http://schemas.microsoft.com/office/word/2018/wordml" xmlns:w16sdtdh="http://schemas.microsoft.com/office/word/2020/wordml/sdtdatahash" xmlns:w16se="http://schemas.microsoft.com/office/word/2015/wordml/symex" xmlns:wpg="http://schemas.microsoft.com/office/word/2010/wordprocessingGroup" xmlns:wpi="http://schemas.microsoft.com/office/word/2010/wordprocessingInk" xmlns:wne="http://schemas.microsoft.com/office/word/2006/wordml" xmlns:wps="http://schemas.microsoft.com/office/word/2010/wordprocessingShape" mc:Ignorable="w14 w15 w16se w16cid w16 w16cex w16sdtdh wp14">
   <w:p>
     <w:pPr>
-      <w:pStyle w:val="Voettekst"/>
+      <w:pStyle w:val="Footer"/>
     </w:pPr>
   </w:p>
 </w:ftr>
@@ -5330,7 +5164,7 @@
 <w:ftr xmlns:wpc="http://schemas.microsoft.com/office/word/2010/wordprocessingCanvas" xmlns:cx="http://schemas.microsoft.com/office/drawing/2014/chartex" xmlns:cx1="http://schemas.microsoft.com/office/drawing/2015/9/8/chartex" xmlns:cx2="http://schemas.microsoft.com/office/drawing/2015/10/21/chartex" xmlns:cx3="http://schemas.microsoft.com/office/drawing/2016/5/9/chartex" xmlns:cx4="http://schemas.microsoft.com/office/drawing/2016/5/10/chartex" xmlns:cx5="http://schemas.microsoft.com/office/drawing/2016/5/11/chartex" xmlns:cx6="http://schemas.microsoft.com/office/drawing/2016/5/12/chartex" xmlns:cx7="http://schemas.microsoft.com/office/drawing/2016/5/13/chartex" xmlns:cx8="http://schemas.microsoft.com/office/drawing/2016/5/14/chartex" xmlns:mc="http://schemas.openxmlformats.org/markup-compatibility/2006" xmlns:aink="http://schemas.microsoft.com/office/drawing/2016/ink" xmlns:am3d="http://schemas.microsoft.com/office/drawing/2017/model3d" xmlns:o="urn:schemas-microsoft-com:office:office" xmlns:oel="http://schemas.microsoft.com/office/2019/extlst" xmlns:r="http://schemas.openxmlformats.org/officeDocument/2006/relationships" xmlns:m="http://schemas.openxmlformats.org/officeDocument/2006/math" xmlns:v="urn:schemas-microsoft-com:vml" xmlns:wp14="http://schemas.microsoft.com/office/word/2010/wordprocessingDrawing" xmlns:wp="http://schemas.openxmlformats.org/drawingml/2006/wordprocessingDrawing" xmlns:w10="urn:schemas-microsoft-com:office:word" xmlns:w="http://schemas.openxmlformats.org/wordprocessingml/2006/main" xmlns:w14="http://schemas.microsoft.com/office/word/2010/wordml" xmlns:w15="http://schemas.microsoft.com/office/word/2012/wordml" xmlns:w16cex="http://schemas.microsoft.com/office/word/2018/wordml/cex" xmlns:w16cid="http://schemas.microsoft.com/office/word/2016/wordml/cid" xmlns:w16="http://schemas.microsoft.com/office/word/2018/wordml" xmlns:w16sdtdh="http://schemas.microsoft.com/office/word/2020/wordml/sdtdatahash" xmlns:w16se="http://schemas.microsoft.com/office/word/2015/wordml/symex" xmlns:wpg="http://schemas.microsoft.com/office/word/2010/wordprocessingGroup" xmlns:wpi="http://schemas.microsoft.com/office/word/2010/wordprocessingInk" xmlns:wne="http://schemas.microsoft.com/office/word/2006/wordml" xmlns:wps="http://schemas.microsoft.com/office/word/2010/wordprocessingShape" mc:Ignorable="w14 w15 w16se w16cid w16 w16cex w16sdtdh wp14">
   <w:tbl>
     <w:tblPr>
-      <w:tblStyle w:val="Tabelraster"/>
+      <w:tblStyle w:val="TableGrid"/>
       <w:tblW w:w="5000" w:type="pct"/>
       <w:tblBorders>
         <w:top w:val="none" w:sz="0" w:space="0" w:color="auto"/>
@@ -5357,7 +5191,7 @@
         <w:p>
           <w:pPr>
             <w:rPr>
-              <w:rStyle w:val="Paginanummer"/>
+              <w:rStyle w:val="PageNumber"/>
               <w:rFonts w:asciiTheme="majorHAnsi" w:hAnsiTheme="majorHAnsi"/>
               <w:color w:val="0070C0"/>
               <w:sz w:val="16"/>
@@ -5377,14 +5211,14 @@
           <w:pPr>
             <w:jc w:val="right"/>
             <w:rPr>
-              <w:rStyle w:val="Paginanummer"/>
+              <w:rStyle w:val="PageNumber"/>
               <w:color w:val="0070C0"/>
             </w:rPr>
           </w:pPr>
           <w:proofErr w:type="spellStart"/>
           <w:r>
             <w:rPr>
-              <w:rStyle w:val="Paginanummer"/>
+              <w:rStyle w:val="PageNumber"/>
               <w:rFonts w:asciiTheme="majorHAnsi" w:hAnsiTheme="majorHAnsi"/>
               <w:color w:val="0070C0"/>
               <w:sz w:val="16"/>
@@ -5395,7 +5229,7 @@
           <w:proofErr w:type="spellEnd"/>
           <w:r>
             <w:rPr>
-              <w:rStyle w:val="Paginanummer"/>
+              <w:rStyle w:val="PageNumber"/>
               <w:rFonts w:asciiTheme="majorHAnsi" w:hAnsiTheme="majorHAnsi"/>
               <w:color w:val="0070C0"/>
               <w:sz w:val="16"/>
@@ -5405,7 +5239,7 @@
           </w:r>
           <w:r>
             <w:rPr>
-              <w:rStyle w:val="Paginanummer"/>
+              <w:rStyle w:val="PageNumber"/>
               <w:rFonts w:asciiTheme="majorHAnsi" w:hAnsiTheme="majorHAnsi"/>
               <w:color w:val="0070C0"/>
               <w:sz w:val="16"/>
@@ -5415,7 +5249,7 @@
           </w:r>
           <w:r>
             <w:rPr>
-              <w:rStyle w:val="Paginanummer"/>
+              <w:rStyle w:val="PageNumber"/>
               <w:rFonts w:asciiTheme="majorHAnsi" w:hAnsiTheme="majorHAnsi"/>
               <w:color w:val="0070C0"/>
               <w:sz w:val="16"/>
@@ -5425,7 +5259,7 @@
           </w:r>
           <w:r>
             <w:rPr>
-              <w:rStyle w:val="Paginanummer"/>
+              <w:rStyle w:val="PageNumber"/>
               <w:rFonts w:asciiTheme="majorHAnsi" w:hAnsiTheme="majorHAnsi"/>
               <w:color w:val="0070C0"/>
               <w:sz w:val="16"/>
@@ -5435,7 +5269,7 @@
           </w:r>
           <w:r>
             <w:rPr>
-              <w:rStyle w:val="Paginanummer"/>
+              <w:rStyle w:val="PageNumber"/>
               <w:rFonts w:asciiTheme="majorHAnsi" w:hAnsiTheme="majorHAnsi"/>
               <w:noProof/>
               <w:color w:val="0070C0"/>
@@ -5446,7 +5280,7 @@
           </w:r>
           <w:r>
             <w:rPr>
-              <w:rStyle w:val="Paginanummer"/>
+              <w:rStyle w:val="PageNumber"/>
               <w:rFonts w:asciiTheme="majorHAnsi" w:hAnsiTheme="majorHAnsi"/>
               <w:color w:val="0070C0"/>
               <w:sz w:val="16"/>
@@ -5456,7 +5290,7 @@
           </w:r>
           <w:r>
             <w:rPr>
-              <w:rStyle w:val="Paginanummer"/>
+              <w:rStyle w:val="PageNumber"/>
               <w:rFonts w:asciiTheme="majorHAnsi" w:hAnsiTheme="majorHAnsi"/>
               <w:color w:val="0070C0"/>
               <w:sz w:val="16"/>
@@ -5466,7 +5300,7 @@
           </w:r>
           <w:r>
             <w:rPr>
-              <w:rStyle w:val="Paginanummer"/>
+              <w:rStyle w:val="PageNumber"/>
               <w:rFonts w:asciiTheme="majorHAnsi" w:hAnsiTheme="majorHAnsi"/>
               <w:color w:val="0070C0"/>
               <w:sz w:val="16"/>
@@ -5476,7 +5310,7 @@
           </w:r>
           <w:r>
             <w:rPr>
-              <w:rStyle w:val="Paginanummer"/>
+              <w:rStyle w:val="PageNumber"/>
               <w:rFonts w:asciiTheme="majorHAnsi" w:hAnsiTheme="majorHAnsi"/>
               <w:color w:val="0070C0"/>
               <w:sz w:val="16"/>
@@ -5486,7 +5320,7 @@
           </w:r>
           <w:r>
             <w:rPr>
-              <w:rStyle w:val="Paginanummer"/>
+              <w:rStyle w:val="PageNumber"/>
               <w:rFonts w:asciiTheme="majorHAnsi" w:hAnsiTheme="majorHAnsi"/>
               <w:color w:val="0070C0"/>
               <w:sz w:val="16"/>
@@ -5496,7 +5330,7 @@
           </w:r>
           <w:r>
             <w:rPr>
-              <w:rStyle w:val="Paginanummer"/>
+              <w:rStyle w:val="PageNumber"/>
               <w:rFonts w:asciiTheme="majorHAnsi" w:hAnsiTheme="majorHAnsi"/>
               <w:noProof/>
               <w:color w:val="0070C0"/>
@@ -5507,7 +5341,7 @@
           </w:r>
           <w:r>
             <w:rPr>
-              <w:rStyle w:val="Paginanummer"/>
+              <w:rStyle w:val="PageNumber"/>
               <w:rFonts w:asciiTheme="majorHAnsi" w:hAnsiTheme="majorHAnsi"/>
               <w:color w:val="0070C0"/>
               <w:sz w:val="16"/>
@@ -5521,7 +5355,7 @@
   </w:tbl>
   <w:p>
     <w:pPr>
-      <w:pStyle w:val="Voettekst"/>
+      <w:pStyle w:val="Footer"/>
     </w:pPr>
   </w:p>
 </w:ftr>
@@ -5531,7 +5365,7 @@
 <w:ftr xmlns:wpc="http://schemas.microsoft.com/office/word/2010/wordprocessingCanvas" xmlns:cx="http://schemas.microsoft.com/office/drawing/2014/chartex" xmlns:cx1="http://schemas.microsoft.com/office/drawing/2015/9/8/chartex" xmlns:cx2="http://schemas.microsoft.com/office/drawing/2015/10/21/chartex" xmlns:cx3="http://schemas.microsoft.com/office/drawing/2016/5/9/chartex" xmlns:cx4="http://schemas.microsoft.com/office/drawing/2016/5/10/chartex" xmlns:cx5="http://schemas.microsoft.com/office/drawing/2016/5/11/chartex" xmlns:cx6="http://schemas.microsoft.com/office/drawing/2016/5/12/chartex" xmlns:cx7="http://schemas.microsoft.com/office/drawing/2016/5/13/chartex" xmlns:cx8="http://schemas.microsoft.com/office/drawing/2016/5/14/chartex" xmlns:mc="http://schemas.openxmlformats.org/markup-compatibility/2006" xmlns:aink="http://schemas.microsoft.com/office/drawing/2016/ink" xmlns:am3d="http://schemas.microsoft.com/office/drawing/2017/model3d" xmlns:o="urn:schemas-microsoft-com:office:office" xmlns:oel="http://schemas.microsoft.com/office/2019/extlst" xmlns:r="http://schemas.openxmlformats.org/officeDocument/2006/relationships" xmlns:m="http://schemas.openxmlformats.org/officeDocument/2006/math" xmlns:v="urn:schemas-microsoft-com:vml" xmlns:wp14="http://schemas.microsoft.com/office/word/2010/wordprocessingDrawing" xmlns:wp="http://schemas.openxmlformats.org/drawingml/2006/wordprocessingDrawing" xmlns:w10="urn:schemas-microsoft-com:office:word" xmlns:w="http://schemas.openxmlformats.org/wordprocessingml/2006/main" xmlns:w14="http://schemas.microsoft.com/office/word/2010/wordml" xmlns:w15="http://schemas.microsoft.com/office/word/2012/wordml" xmlns:w16cex="http://schemas.microsoft.com/office/word/2018/wordml/cex" xmlns:w16cid="http://schemas.microsoft.com/office/word/2016/wordml/cid" xmlns:w16="http://schemas.microsoft.com/office/word/2018/wordml" xmlns:w16sdtdh="http://schemas.microsoft.com/office/word/2020/wordml/sdtdatahash" xmlns:w16se="http://schemas.microsoft.com/office/word/2015/wordml/symex" xmlns:wpg="http://schemas.microsoft.com/office/word/2010/wordprocessingGroup" xmlns:wpi="http://schemas.microsoft.com/office/word/2010/wordprocessingInk" xmlns:wne="http://schemas.microsoft.com/office/word/2006/wordml" xmlns:wps="http://schemas.microsoft.com/office/word/2010/wordprocessingShape" mc:Ignorable="w14 w15 w16se w16cid w16 w16cex w16sdtdh wp14">
   <w:p>
     <w:pPr>
-      <w:pStyle w:val="Voettekst"/>
+      <w:pStyle w:val="Footer"/>
     </w:pPr>
   </w:p>
 </w:ftr>
@@ -5566,7 +5400,7 @@
 <w:hdr xmlns:wpc="http://schemas.microsoft.com/office/word/2010/wordprocessingCanvas" xmlns:cx="http://schemas.microsoft.com/office/drawing/2014/chartex" xmlns:cx1="http://schemas.microsoft.com/office/drawing/2015/9/8/chartex" xmlns:cx2="http://schemas.microsoft.com/office/drawing/2015/10/21/chartex" xmlns:cx3="http://schemas.microsoft.com/office/drawing/2016/5/9/chartex" xmlns:cx4="http://schemas.microsoft.com/office/drawing/2016/5/10/chartex" xmlns:cx5="http://schemas.microsoft.com/office/drawing/2016/5/11/chartex" xmlns:cx6="http://schemas.microsoft.com/office/drawing/2016/5/12/chartex" xmlns:cx7="http://schemas.microsoft.com/office/drawing/2016/5/13/chartex" xmlns:cx8="http://schemas.microsoft.com/office/drawing/2016/5/14/chartex" xmlns:mc="http://schemas.openxmlformats.org/markup-compatibility/2006" xmlns:aink="http://schemas.microsoft.com/office/drawing/2016/ink" xmlns:am3d="http://schemas.microsoft.com/office/drawing/2017/model3d" xmlns:o="urn:schemas-microsoft-com:office:office" xmlns:oel="http://schemas.microsoft.com/office/2019/extlst" xmlns:r="http://schemas.openxmlformats.org/officeDocument/2006/relationships" xmlns:m="http://schemas.openxmlformats.org/officeDocument/2006/math" xmlns:v="urn:schemas-microsoft-com:vml" xmlns:wp14="http://schemas.microsoft.com/office/word/2010/wordprocessingDrawing" xmlns:wp="http://schemas.openxmlformats.org/drawingml/2006/wordprocessingDrawing" xmlns:w10="urn:schemas-microsoft-com:office:word" xmlns:w="http://schemas.openxmlformats.org/wordprocessingml/2006/main" xmlns:w14="http://schemas.microsoft.com/office/word/2010/wordml" xmlns:w15="http://schemas.microsoft.com/office/word/2012/wordml" xmlns:w16cex="http://schemas.microsoft.com/office/word/2018/wordml/cex" xmlns:w16cid="http://schemas.microsoft.com/office/word/2016/wordml/cid" xmlns:w16="http://schemas.microsoft.com/office/word/2018/wordml" xmlns:w16sdtdh="http://schemas.microsoft.com/office/word/2020/wordml/sdtdatahash" xmlns:w16se="http://schemas.microsoft.com/office/word/2015/wordml/symex" xmlns:wpg="http://schemas.microsoft.com/office/word/2010/wordprocessingGroup" xmlns:wpi="http://schemas.microsoft.com/office/word/2010/wordprocessingInk" xmlns:wne="http://schemas.microsoft.com/office/word/2006/wordml" xmlns:wps="http://schemas.microsoft.com/office/word/2010/wordprocessingShape" mc:Ignorable="w14 w15 w16se w16cid w16 w16cex w16sdtdh wp14">
   <w:p>
     <w:pPr>
-      <w:pStyle w:val="Koptekst"/>
+      <w:pStyle w:val="Header"/>
     </w:pPr>
   </w:p>
 </w:hdr>
@@ -5576,7 +5410,7 @@
 <w:hdr xmlns:wpc="http://schemas.microsoft.com/office/word/2010/wordprocessingCanvas" xmlns:cx="http://schemas.microsoft.com/office/drawing/2014/chartex" xmlns:cx1="http://schemas.microsoft.com/office/drawing/2015/9/8/chartex" xmlns:cx2="http://schemas.microsoft.com/office/drawing/2015/10/21/chartex" xmlns:cx3="http://schemas.microsoft.com/office/drawing/2016/5/9/chartex" xmlns:cx4="http://schemas.microsoft.com/office/drawing/2016/5/10/chartex" xmlns:cx5="http://schemas.microsoft.com/office/drawing/2016/5/11/chartex" xmlns:cx6="http://schemas.microsoft.com/office/drawing/2016/5/12/chartex" xmlns:cx7="http://schemas.microsoft.com/office/drawing/2016/5/13/chartex" xmlns:cx8="http://schemas.microsoft.com/office/drawing/2016/5/14/chartex" xmlns:mc="http://schemas.openxmlformats.org/markup-compatibility/2006" xmlns:aink="http://schemas.microsoft.com/office/drawing/2016/ink" xmlns:am3d="http://schemas.microsoft.com/office/drawing/2017/model3d" xmlns:o="urn:schemas-microsoft-com:office:office" xmlns:oel="http://schemas.microsoft.com/office/2019/extlst" xmlns:r="http://schemas.openxmlformats.org/officeDocument/2006/relationships" xmlns:m="http://schemas.openxmlformats.org/officeDocument/2006/math" xmlns:v="urn:schemas-microsoft-com:vml" xmlns:wp14="http://schemas.microsoft.com/office/word/2010/wordprocessingDrawing" xmlns:wp="http://schemas.openxmlformats.org/drawingml/2006/wordprocessingDrawing" xmlns:w10="urn:schemas-microsoft-com:office:word" xmlns:w="http://schemas.openxmlformats.org/wordprocessingml/2006/main" xmlns:w14="http://schemas.microsoft.com/office/word/2010/wordml" xmlns:w15="http://schemas.microsoft.com/office/word/2012/wordml" xmlns:w16cex="http://schemas.microsoft.com/office/word/2018/wordml/cex" xmlns:w16cid="http://schemas.microsoft.com/office/word/2016/wordml/cid" xmlns:w16="http://schemas.microsoft.com/office/word/2018/wordml" xmlns:w16sdtdh="http://schemas.microsoft.com/office/word/2020/wordml/sdtdatahash" xmlns:w16se="http://schemas.microsoft.com/office/word/2015/wordml/symex" xmlns:wpg="http://schemas.microsoft.com/office/word/2010/wordprocessingGroup" xmlns:wpi="http://schemas.microsoft.com/office/word/2010/wordprocessingInk" xmlns:wne="http://schemas.microsoft.com/office/word/2006/wordml" xmlns:wps="http://schemas.microsoft.com/office/word/2010/wordprocessingShape" mc:Ignorable="w14 w15 w16se w16cid w16 w16cex w16sdtdh wp14">
   <w:p>
     <w:pPr>
-      <w:pStyle w:val="Koptekst"/>
+      <w:pStyle w:val="Header"/>
     </w:pPr>
   </w:p>
 </w:hdr>
@@ -5586,7 +5420,7 @@
 <w:hdr xmlns:wpc="http://schemas.microsoft.com/office/word/2010/wordprocessingCanvas" xmlns:cx="http://schemas.microsoft.com/office/drawing/2014/chartex" xmlns:cx1="http://schemas.microsoft.com/office/drawing/2015/9/8/chartex" xmlns:cx2="http://schemas.microsoft.com/office/drawing/2015/10/21/chartex" xmlns:cx3="http://schemas.microsoft.com/office/drawing/2016/5/9/chartex" xmlns:cx4="http://schemas.microsoft.com/office/drawing/2016/5/10/chartex" xmlns:cx5="http://schemas.microsoft.com/office/drawing/2016/5/11/chartex" xmlns:cx6="http://schemas.microsoft.com/office/drawing/2016/5/12/chartex" xmlns:cx7="http://schemas.microsoft.com/office/drawing/2016/5/13/chartex" xmlns:cx8="http://schemas.microsoft.com/office/drawing/2016/5/14/chartex" xmlns:mc="http://schemas.openxmlformats.org/markup-compatibility/2006" xmlns:aink="http://schemas.microsoft.com/office/drawing/2016/ink" xmlns:am3d="http://schemas.microsoft.com/office/drawing/2017/model3d" xmlns:o="urn:schemas-microsoft-com:office:office" xmlns:oel="http://schemas.microsoft.com/office/2019/extlst" xmlns:r="http://schemas.openxmlformats.org/officeDocument/2006/relationships" xmlns:m="http://schemas.openxmlformats.org/officeDocument/2006/math" xmlns:v="urn:schemas-microsoft-com:vml" xmlns:wp14="http://schemas.microsoft.com/office/word/2010/wordprocessingDrawing" xmlns:wp="http://schemas.openxmlformats.org/drawingml/2006/wordprocessingDrawing" xmlns:w10="urn:schemas-microsoft-com:office:word" xmlns:w="http://schemas.openxmlformats.org/wordprocessingml/2006/main" xmlns:w14="http://schemas.microsoft.com/office/word/2010/wordml" xmlns:w15="http://schemas.microsoft.com/office/word/2012/wordml" xmlns:w16cex="http://schemas.microsoft.com/office/word/2018/wordml/cex" xmlns:w16cid="http://schemas.microsoft.com/office/word/2016/wordml/cid" xmlns:w16="http://schemas.microsoft.com/office/word/2018/wordml" xmlns:w16sdtdh="http://schemas.microsoft.com/office/word/2020/wordml/sdtdatahash" xmlns:w16se="http://schemas.microsoft.com/office/word/2015/wordml/symex" xmlns:wpg="http://schemas.microsoft.com/office/word/2010/wordprocessingGroup" xmlns:wpi="http://schemas.microsoft.com/office/word/2010/wordprocessingInk" xmlns:wne="http://schemas.microsoft.com/office/word/2006/wordml" xmlns:wps="http://schemas.microsoft.com/office/word/2010/wordprocessingShape" mc:Ignorable="w14 w15 w16se w16cid w16 w16cex w16sdtdh wp14">
   <w:p>
     <w:pPr>
-      <w:pStyle w:val="Koptekst"/>
+      <w:pStyle w:val="Header"/>
     </w:pPr>
   </w:p>
 </w:hdr>
@@ -6456,7 +6290,7 @@
     <w:lsdException w:name="Unresolved Mention" w:semiHidden="1" w:unhideWhenUsed="1"/>
     <w:lsdException w:name="Smart Link" w:semiHidden="1" w:unhideWhenUsed="1"/>
   </w:latentStyles>
-  <w:style w:type="paragraph" w:default="1" w:styleId="Standaard">
+  <w:style w:type="paragraph" w:default="1" w:styleId="Normal">
     <w:name w:val="Normal"/>
     <w:qFormat/>
     <w:rsid w:val="002C40AE"/>
@@ -6464,11 +6298,11 @@
       <w:rFonts w:ascii="Arial" w:hAnsi="Arial"/>
     </w:rPr>
   </w:style>
-  <w:style w:type="paragraph" w:styleId="Kop1">
+  <w:style w:type="paragraph" w:styleId="Heading1">
     <w:name w:val="heading 1"/>
-    <w:basedOn w:val="Standaard"/>
-    <w:next w:val="Standaard"/>
-    <w:link w:val="Kop1Char"/>
+    <w:basedOn w:val="Normal"/>
+    <w:next w:val="Normal"/>
+    <w:link w:val="Heading1Char"/>
     <w:uiPriority w:val="9"/>
     <w:qFormat/>
     <w:rsid w:val="00A65F6C"/>
@@ -6485,11 +6319,11 @@
       <w:szCs w:val="32"/>
     </w:rPr>
   </w:style>
-  <w:style w:type="paragraph" w:styleId="Kop2">
+  <w:style w:type="paragraph" w:styleId="Heading2">
     <w:name w:val="heading 2"/>
-    <w:basedOn w:val="Standaard"/>
-    <w:next w:val="Standaard"/>
-    <w:link w:val="Kop2Char"/>
+    <w:basedOn w:val="Normal"/>
+    <w:next w:val="Normal"/>
+    <w:link w:val="Heading2Char"/>
     <w:uiPriority w:val="9"/>
     <w:unhideWhenUsed/>
     <w:qFormat/>
@@ -6507,13 +6341,13 @@
       <w:szCs w:val="26"/>
     </w:rPr>
   </w:style>
-  <w:style w:type="character" w:default="1" w:styleId="Standaardalinea-lettertype">
+  <w:style w:type="character" w:default="1" w:styleId="DefaultParagraphFont">
     <w:name w:val="Default Paragraph Font"/>
     <w:uiPriority w:val="1"/>
     <w:semiHidden/>
     <w:unhideWhenUsed/>
   </w:style>
-  <w:style w:type="table" w:default="1" w:styleId="Standaardtabel">
+  <w:style w:type="table" w:default="1" w:styleId="TableNormal">
     <w:name w:val="Normal Table"/>
     <w:uiPriority w:val="99"/>
     <w:semiHidden/>
@@ -6528,15 +6362,15 @@
       </w:tblCellMar>
     </w:tblPr>
   </w:style>
-  <w:style w:type="numbering" w:default="1" w:styleId="Geenlijst">
+  <w:style w:type="numbering" w:default="1" w:styleId="NoList">
     <w:name w:val="No List"/>
     <w:uiPriority w:val="99"/>
     <w:semiHidden/>
     <w:unhideWhenUsed/>
   </w:style>
-  <w:style w:type="paragraph" w:styleId="Geenafstand">
+  <w:style w:type="paragraph" w:styleId="NoSpacing">
     <w:name w:val="No Spacing"/>
-    <w:link w:val="GeenafstandChar"/>
+    <w:link w:val="NoSpacingChar"/>
     <w:uiPriority w:val="1"/>
     <w:qFormat/>
     <w:rsid w:val="00A65F6C"/>
@@ -6547,19 +6381,19 @@
       <w:rFonts w:eastAsiaTheme="minorEastAsia"/>
     </w:rPr>
   </w:style>
-  <w:style w:type="character" w:customStyle="1" w:styleId="GeenafstandChar">
-    <w:name w:val="Geen afstand Char"/>
-    <w:basedOn w:val="Standaardalinea-lettertype"/>
-    <w:link w:val="Geenafstand"/>
+  <w:style w:type="character" w:customStyle="1" w:styleId="NoSpacingChar">
+    <w:name w:val="No Spacing Char"/>
+    <w:basedOn w:val="DefaultParagraphFont"/>
+    <w:link w:val="NoSpacing"/>
     <w:uiPriority w:val="1"/>
     <w:rsid w:val="00A65F6C"/>
     <w:rPr>
       <w:rFonts w:eastAsiaTheme="minorEastAsia"/>
     </w:rPr>
   </w:style>
-  <w:style w:type="character" w:styleId="Tekstvantijdelijkeaanduiding">
+  <w:style w:type="character" w:styleId="PlaceholderText">
     <w:name w:val="Placeholder Text"/>
-    <w:basedOn w:val="Standaardalinea-lettertype"/>
+    <w:basedOn w:val="DefaultParagraphFont"/>
     <w:uiPriority w:val="99"/>
     <w:semiHidden/>
     <w:rsid w:val="00A65F6C"/>
@@ -6567,10 +6401,10 @@
       <w:color w:val="808080"/>
     </w:rPr>
   </w:style>
-  <w:style w:type="character" w:customStyle="1" w:styleId="Kop1Char">
-    <w:name w:val="Kop 1 Char"/>
-    <w:basedOn w:val="Standaardalinea-lettertype"/>
-    <w:link w:val="Kop1"/>
+  <w:style w:type="character" w:customStyle="1" w:styleId="Heading1Char">
+    <w:name w:val="Heading 1 Char"/>
+    <w:basedOn w:val="DefaultParagraphFont"/>
+    <w:link w:val="Heading1"/>
     <w:uiPriority w:val="9"/>
     <w:rsid w:val="00A65F6C"/>
     <w:rPr>
@@ -6580,11 +6414,11 @@
       <w:szCs w:val="32"/>
     </w:rPr>
   </w:style>
-  <w:style w:type="paragraph" w:styleId="Titel">
+  <w:style w:type="paragraph" w:styleId="Title">
     <w:name w:val="Title"/>
-    <w:basedOn w:val="Standaard"/>
-    <w:next w:val="Standaard"/>
-    <w:link w:val="TitelChar"/>
+    <w:basedOn w:val="Normal"/>
+    <w:next w:val="Normal"/>
+    <w:link w:val="TitleChar"/>
     <w:uiPriority w:val="10"/>
     <w:qFormat/>
     <w:rsid w:val="00A65F6C"/>
@@ -6600,10 +6434,10 @@
       <w:szCs w:val="56"/>
     </w:rPr>
   </w:style>
-  <w:style w:type="character" w:customStyle="1" w:styleId="TitelChar">
-    <w:name w:val="Titel Char"/>
-    <w:basedOn w:val="Standaardalinea-lettertype"/>
-    <w:link w:val="Titel"/>
+  <w:style w:type="character" w:customStyle="1" w:styleId="TitleChar">
+    <w:name w:val="Title Char"/>
+    <w:basedOn w:val="DefaultParagraphFont"/>
+    <w:link w:val="Title"/>
     <w:uiPriority w:val="10"/>
     <w:rsid w:val="00A65F6C"/>
     <w:rPr>
@@ -6614,10 +6448,10 @@
       <w:szCs w:val="56"/>
     </w:rPr>
   </w:style>
-  <w:style w:type="character" w:customStyle="1" w:styleId="Kop2Char">
-    <w:name w:val="Kop 2 Char"/>
-    <w:basedOn w:val="Standaardalinea-lettertype"/>
-    <w:link w:val="Kop2"/>
+  <w:style w:type="character" w:customStyle="1" w:styleId="Heading2Char">
+    <w:name w:val="Heading 2 Char"/>
+    <w:basedOn w:val="DefaultParagraphFont"/>
+    <w:link w:val="Heading2"/>
     <w:uiPriority w:val="9"/>
     <w:rsid w:val="00A65F6C"/>
     <w:rPr>
@@ -6627,10 +6461,10 @@
       <w:szCs w:val="26"/>
     </w:rPr>
   </w:style>
-  <w:style w:type="paragraph" w:styleId="Koptekst">
+  <w:style w:type="paragraph" w:styleId="Header">
     <w:name w:val="header"/>
-    <w:basedOn w:val="Standaard"/>
-    <w:link w:val="KoptekstChar"/>
+    <w:basedOn w:val="Normal"/>
+    <w:link w:val="HeaderChar"/>
     <w:uiPriority w:val="99"/>
     <w:unhideWhenUsed/>
     <w:rsid w:val="00A65F6C"/>
@@ -6642,17 +6476,17 @@
       <w:spacing w:after="0" w:line="240" w:lineRule="auto"/>
     </w:pPr>
   </w:style>
-  <w:style w:type="character" w:customStyle="1" w:styleId="KoptekstChar">
-    <w:name w:val="Koptekst Char"/>
-    <w:basedOn w:val="Standaardalinea-lettertype"/>
-    <w:link w:val="Koptekst"/>
+  <w:style w:type="character" w:customStyle="1" w:styleId="HeaderChar">
+    <w:name w:val="Header Char"/>
+    <w:basedOn w:val="DefaultParagraphFont"/>
+    <w:link w:val="Header"/>
     <w:uiPriority w:val="99"/>
     <w:rsid w:val="00A65F6C"/>
   </w:style>
-  <w:style w:type="paragraph" w:styleId="Voettekst">
+  <w:style w:type="paragraph" w:styleId="Footer">
     <w:name w:val="footer"/>
-    <w:basedOn w:val="Standaard"/>
-    <w:link w:val="VoettekstChar"/>
+    <w:basedOn w:val="Normal"/>
+    <w:link w:val="FooterChar"/>
     <w:uiPriority w:val="99"/>
     <w:unhideWhenUsed/>
     <w:rsid w:val="00A65F6C"/>
@@ -6664,16 +6498,16 @@
       <w:spacing w:after="0" w:line="240" w:lineRule="auto"/>
     </w:pPr>
   </w:style>
-  <w:style w:type="character" w:customStyle="1" w:styleId="VoettekstChar">
-    <w:name w:val="Voettekst Char"/>
-    <w:basedOn w:val="Standaardalinea-lettertype"/>
-    <w:link w:val="Voettekst"/>
+  <w:style w:type="character" w:customStyle="1" w:styleId="FooterChar">
+    <w:name w:val="Footer Char"/>
+    <w:basedOn w:val="DefaultParagraphFont"/>
+    <w:link w:val="Footer"/>
     <w:uiPriority w:val="99"/>
     <w:rsid w:val="00A65F6C"/>
   </w:style>
-  <w:style w:type="table" w:styleId="Tabelraster">
+  <w:style w:type="table" w:styleId="TableGrid">
     <w:name w:val="Table Grid"/>
-    <w:basedOn w:val="Standaardtabel"/>
+    <w:basedOn w:val="TableNormal"/>
     <w:rsid w:val="00594495"/>
     <w:pPr>
       <w:spacing w:after="0" w:line="240" w:lineRule="auto"/>
@@ -6691,7 +6525,7 @@
   </w:style>
   <w:style w:type="paragraph" w:customStyle="1" w:styleId="Documenteigenschappen">
     <w:name w:val="Document eigenschappen"/>
-    <w:next w:val="Standaard"/>
+    <w:next w:val="Normal"/>
     <w:link w:val="DocumenteigenschappenChar"/>
     <w:qFormat/>
     <w:rsid w:val="00594495"/>
@@ -6704,7 +6538,7 @@
   </w:style>
   <w:style w:type="character" w:customStyle="1" w:styleId="DocumenteigenschappenChar">
     <w:name w:val="Document eigenschappen Char"/>
-    <w:basedOn w:val="Standaardalinea-lettertype"/>
+    <w:basedOn w:val="DefaultParagraphFont"/>
     <w:link w:val="Documenteigenschappen"/>
     <w:rsid w:val="00594495"/>
     <w:rPr>
@@ -6714,9 +6548,9 @@
       <w:szCs w:val="32"/>
     </w:rPr>
   </w:style>
-  <w:style w:type="table" w:styleId="Rastertabel4-Accent1">
+  <w:style w:type="table" w:styleId="GridTable4-Accent1">
     <w:name w:val="Grid Table 4 Accent 1"/>
-    <w:basedOn w:val="Standaardtabel"/>
+    <w:basedOn w:val="TableNormal"/>
     <w:uiPriority w:val="49"/>
     <w:rsid w:val="00594495"/>
     <w:pPr>
@@ -6790,10 +6624,10 @@
       </w:tcPr>
     </w:tblStylePr>
   </w:style>
-  <w:style w:type="paragraph" w:styleId="Kopvaninhoudsopgave">
+  <w:style w:type="paragraph" w:styleId="TOCHeading">
     <w:name w:val="TOC Heading"/>
-    <w:basedOn w:val="Kop1"/>
-    <w:next w:val="Standaard"/>
+    <w:basedOn w:val="Heading1"/>
+    <w:next w:val="Normal"/>
     <w:uiPriority w:val="39"/>
     <w:unhideWhenUsed/>
     <w:qFormat/>
@@ -6802,10 +6636,10 @@
       <w:outlineLvl w:val="9"/>
     </w:pPr>
   </w:style>
-  <w:style w:type="paragraph" w:styleId="Inhopg1">
+  <w:style w:type="paragraph" w:styleId="TOC1">
     <w:name w:val="toc 1"/>
-    <w:basedOn w:val="Standaard"/>
-    <w:next w:val="Standaard"/>
+    <w:basedOn w:val="Normal"/>
+    <w:next w:val="Normal"/>
     <w:autoRedefine/>
     <w:uiPriority w:val="39"/>
     <w:unhideWhenUsed/>
@@ -6816,7 +6650,7 @@
   </w:style>
   <w:style w:type="character" w:styleId="Hyperlink">
     <w:name w:val="Hyperlink"/>
-    <w:basedOn w:val="Standaardalinea-lettertype"/>
+    <w:basedOn w:val="DefaultParagraphFont"/>
     <w:uiPriority w:val="99"/>
     <w:unhideWhenUsed/>
     <w:rsid w:val="00594495"/>
@@ -6827,7 +6661,7 @@
   </w:style>
   <w:style w:type="paragraph" w:customStyle="1" w:styleId="Titelinhoudsopgave">
     <w:name w:val="Titel inhoudsopgave"/>
-    <w:next w:val="Standaard"/>
+    <w:next w:val="Normal"/>
     <w:qFormat/>
     <w:rsid w:val="00594495"/>
     <w:pPr>
@@ -6840,14 +6674,14 @@
       <w:szCs w:val="32"/>
     </w:rPr>
   </w:style>
-  <w:style w:type="character" w:styleId="Paginanummer">
+  <w:style w:type="character" w:styleId="PageNumber">
     <w:name w:val="page number"/>
-    <w:basedOn w:val="Standaardalinea-lettertype"/>
+    <w:basedOn w:val="DefaultParagraphFont"/>
     <w:rsid w:val="00704783"/>
   </w:style>
-  <w:style w:type="table" w:styleId="Rastertabel5donker-Accent1">
+  <w:style w:type="table" w:styleId="GridTable5Dark-Accent1">
     <w:name w:val="Grid Table 5 Dark Accent 1"/>
-    <w:basedOn w:val="Standaardtabel"/>
+    <w:basedOn w:val="TableNormal"/>
     <w:uiPriority w:val="50"/>
     <w:rsid w:val="00294217"/>
     <w:pPr>
@@ -6951,10 +6785,10 @@
       </w:tcPr>
     </w:tblStylePr>
   </w:style>
-  <w:style w:type="paragraph" w:styleId="Ballontekst">
+  <w:style w:type="paragraph" w:styleId="BalloonText">
     <w:name w:val="Balloon Text"/>
-    <w:basedOn w:val="Standaard"/>
-    <w:link w:val="BallontekstChar"/>
+    <w:basedOn w:val="Normal"/>
+    <w:link w:val="BalloonTextChar"/>
     <w:uiPriority w:val="99"/>
     <w:semiHidden/>
     <w:unhideWhenUsed/>
@@ -6968,10 +6802,10 @@
       <w:szCs w:val="18"/>
     </w:rPr>
   </w:style>
-  <w:style w:type="character" w:customStyle="1" w:styleId="BallontekstChar">
-    <w:name w:val="Ballontekst Char"/>
-    <w:basedOn w:val="Standaardalinea-lettertype"/>
-    <w:link w:val="Ballontekst"/>
+  <w:style w:type="character" w:customStyle="1" w:styleId="BalloonTextChar">
+    <w:name w:val="Balloon Text Char"/>
+    <w:basedOn w:val="DefaultParagraphFont"/>
+    <w:link w:val="BalloonText"/>
     <w:uiPriority w:val="99"/>
     <w:semiHidden/>
     <w:rsid w:val="002F0E01"/>
@@ -6998,9 +6832,9 @@
       <w:lang w:val="nl-NL"/>
     </w:rPr>
   </w:style>
-  <w:style w:type="paragraph" w:styleId="Lijstalinea">
+  <w:style w:type="paragraph" w:styleId="ListParagraph">
     <w:name w:val="List Paragraph"/>
-    <w:basedOn w:val="Standaard"/>
+    <w:basedOn w:val="Normal"/>
     <w:uiPriority w:val="34"/>
     <w:qFormat/>
     <w:rsid w:val="00142B92"/>
@@ -7037,7 +6871,7 @@
           </w:pPr>
           <w:r>
             <w:rPr>
-              <w:rStyle w:val="Tekstvantijdelijkeaanduiding"/>
+              <w:rStyle w:val="PlaceholderText"/>
             </w:rPr>
             <w:t>[Auteur]</w:t>
           </w:r>
@@ -7066,7 +6900,7 @@
           </w:pPr>
           <w:r>
             <w:rPr>
-              <w:rStyle w:val="Tekstvantijdelijkeaanduiding"/>
+              <w:rStyle w:val="PlaceholderText"/>
             </w:rPr>
             <w:t>[Titel]</w:t>
           </w:r>
@@ -7095,7 +6929,7 @@
           </w:pPr>
           <w:r>
             <w:rPr>
-              <w:rStyle w:val="Tekstvantijdelijkeaanduiding"/>
+              <w:rStyle w:val="PlaceholderText"/>
             </w:rPr>
             <w:t>[Onderwerp]</w:t>
           </w:r>
@@ -7110,10 +6944,10 @@
 <w:fonts xmlns:mc="http://schemas.openxmlformats.org/markup-compatibility/2006" xmlns:r="http://schemas.openxmlformats.org/officeDocument/2006/relationships" xmlns:w="http://schemas.openxmlformats.org/wordprocessingml/2006/main" xmlns:w14="http://schemas.microsoft.com/office/word/2010/wordml" xmlns:w15="http://schemas.microsoft.com/office/word/2012/wordml" xmlns:w16cex="http://schemas.microsoft.com/office/word/2018/wordml/cex" xmlns:w16cid="http://schemas.microsoft.com/office/word/2016/wordml/cid" xmlns:w16="http://schemas.microsoft.com/office/word/2018/wordml" xmlns:w16sdtdh="http://schemas.microsoft.com/office/word/2020/wordml/sdtdatahash" xmlns:w16se="http://schemas.microsoft.com/office/word/2015/wordml/symex" mc:Ignorable="w14 w15 w16se w16cid w16 w16cex w16sdtdh">
   <w:font w:name="Wingdings">
     <w:panose1 w:val="05000000000000000000"/>
-    <w:charset w:val="4D"/>
-    <w:family w:val="decorative"/>
+    <w:charset w:val="02"/>
+    <w:family w:val="auto"/>
     <w:pitch w:val="variable"/>
-    <w:sig w:usb0="00000003" w:usb1="00000000" w:usb2="00000000" w:usb3="00000000" w:csb0="80000001" w:csb1="00000000"/>
+    <w:sig w:usb0="00000000" w:usb1="10000000" w:usb2="00000000" w:usb3="00000000" w:csb0="80000000" w:csb1="00000000"/>
   </w:font>
   <w:font w:name="Times New Roman">
     <w:panose1 w:val="02020603050405020304"/>
@@ -7127,12 +6961,12 @@
     <w:charset w:val="00"/>
     <w:family w:val="modern"/>
     <w:pitch w:val="fixed"/>
-    <w:sig w:usb0="E0002AFF" w:usb1="C0007843" w:usb2="00000009" w:usb3="00000000" w:csb0="000001FF" w:csb1="00000000"/>
+    <w:sig w:usb0="E0002EFF" w:usb1="C0007843" w:usb2="00000009" w:usb3="00000000" w:csb0="000001FF" w:csb1="00000000"/>
   </w:font>
   <w:font w:name="Symbol">
     <w:panose1 w:val="05050102010706020507"/>
     <w:charset w:val="02"/>
-    <w:family w:val="decorative"/>
+    <w:family w:val="roman"/>
     <w:pitch w:val="variable"/>
     <w:sig w:usb0="00000000" w:usb1="10000000" w:usb2="00000000" w:usb3="00000000" w:csb0="80000000" w:csb1="00000000"/>
   </w:font>
@@ -7141,14 +6975,14 @@
     <w:charset w:val="00"/>
     <w:family w:val="swiss"/>
     <w:pitch w:val="variable"/>
-    <w:sig w:usb0="E0002EFF" w:usb1="C000247B" w:usb2="00000009" w:usb3="00000000" w:csb0="000001FF" w:csb1="00000000"/>
+    <w:sig w:usb0="E4002EFF" w:usb1="C000247B" w:usb2="00000009" w:usb3="00000000" w:csb0="000001FF" w:csb1="00000000"/>
   </w:font>
   <w:font w:name="Arial">
     <w:panose1 w:val="020B0604020202020204"/>
     <w:charset w:val="00"/>
     <w:family w:val="swiss"/>
     <w:pitch w:val="variable"/>
-    <w:sig w:usb0="E0002AFF" w:usb1="C0007843" w:usb2="00000009" w:usb3="00000000" w:csb0="000001FF" w:csb1="00000000"/>
+    <w:sig w:usb0="E0002EFF" w:usb1="C000785B" w:usb2="00000009" w:usb3="00000000" w:csb0="000001FF" w:csb1="00000000"/>
   </w:font>
   <w:font w:name="Segoe UI">
     <w:panose1 w:val="020B0502040204020203"/>
@@ -7162,7 +6996,7 @@
     <w:charset w:val="00"/>
     <w:family w:val="swiss"/>
     <w:pitch w:val="variable"/>
-    <w:sig w:usb0="E0002AFF" w:usb1="C000247B" w:usb2="00000009" w:usb3="00000000" w:csb0="000001FF" w:csb1="00000000"/>
+    <w:sig w:usb0="E4002EFF" w:usb1="C000247B" w:usb2="00000009" w:usb3="00000000" w:csb0="000001FF" w:csb1="00000000"/>
   </w:font>
 </w:fonts>
 </file>
@@ -7199,6 +7033,7 @@
     <w:rsid w:val="0055041E"/>
     <w:rsid w:val="00565738"/>
     <w:rsid w:val="00597BC5"/>
+    <w:rsid w:val="006B2DD1"/>
     <w:rsid w:val="00735F7E"/>
     <w:rsid w:val="00816505"/>
     <w:rsid w:val="00A61B0C"/>
@@ -7231,8 +7066,8 @@
   </m:mathPr>
   <w:themeFontLang w:val="nl-NL"/>
   <w:clrSchemeMapping w:bg1="light1" w:t1="dark1" w:bg2="light2" w:t2="dark2" w:accent1="accent1" w:accent2="accent2" w:accent3="accent3" w:accent4="accent4" w:accent5="accent5" w:accent6="accent6" w:hyperlink="hyperlink" w:followedHyperlink="followedHyperlink"/>
-  <w:decimalSymbol w:val=","/>
-  <w:listSeparator w:val=";"/>
+  <w:decimalSymbol w:val="."/>
+  <w:listSeparator w:val=","/>
   <w15:chartTrackingRefBased/>
 </w:settings>
 </file>
@@ -7632,17 +7467,17 @@
     <w:lsdException w:name="Unresolved Mention" w:semiHidden="1" w:unhideWhenUsed="1"/>
     <w:lsdException w:name="Smart Link" w:semiHidden="1" w:unhideWhenUsed="1"/>
   </w:latentStyles>
-  <w:style w:type="paragraph" w:default="1" w:styleId="Standaard">
+  <w:style w:type="paragraph" w:default="1" w:styleId="Normal">
     <w:name w:val="Normal"/>
     <w:qFormat/>
   </w:style>
-  <w:style w:type="character" w:default="1" w:styleId="Standaardalinea-lettertype">
+  <w:style w:type="character" w:default="1" w:styleId="DefaultParagraphFont">
     <w:name w:val="Default Paragraph Font"/>
     <w:uiPriority w:val="1"/>
     <w:semiHidden/>
     <w:unhideWhenUsed/>
   </w:style>
-  <w:style w:type="table" w:default="1" w:styleId="Standaardtabel">
+  <w:style w:type="table" w:default="1" w:styleId="TableNormal">
     <w:name w:val="Normal Table"/>
     <w:uiPriority w:val="99"/>
     <w:semiHidden/>
@@ -7657,15 +7492,15 @@
       </w:tblCellMar>
     </w:tblPr>
   </w:style>
-  <w:style w:type="numbering" w:default="1" w:styleId="Geenlijst">
+  <w:style w:type="numbering" w:default="1" w:styleId="NoList">
     <w:name w:val="No List"/>
     <w:uiPriority w:val="99"/>
     <w:semiHidden/>
     <w:unhideWhenUsed/>
   </w:style>
-  <w:style w:type="character" w:styleId="Tekstvantijdelijkeaanduiding">
+  <w:style w:type="character" w:styleId="PlaceholderText">
     <w:name w:val="Placeholder Text"/>
-    <w:basedOn w:val="Standaardalinea-lettertype"/>
+    <w:basedOn w:val="DefaultParagraphFont"/>
     <w:uiPriority w:val="99"/>
     <w:semiHidden/>
     <w:rPr>

</xml_diff>